<commit_message>
Added some more problem set ups
</commit_message>
<xml_diff>
--- a/Tests/nikolai.raevsky.TransformationsTest.docx
+++ b/Tests/nikolai.raevsky.TransformationsTest.docx
@@ -12,6 +12,9 @@
     <w:p/>
     <w:p>
       <w:r>
+        <w:rPr>
+          <w:noProof/>
+        </w:rPr>
         <w:drawing>
           <wp:inline distT="0" distB="0" distL="0" distR="0" wp14:anchorId="4B21D02F" wp14:editId="5EAA694B">
             <wp:extent cx="5943600" cy="851535"/>
@@ -255,6 +258,9 @@
     <w:p/>
     <w:p>
       <w:r>
+        <w:rPr>
+          <w:noProof/>
+        </w:rPr>
         <w:drawing>
           <wp:inline distT="0" distB="0" distL="0" distR="0" wp14:anchorId="0F04F475" wp14:editId="4CA5D0C6">
             <wp:extent cx="5943600" cy="1216660"/>
@@ -604,6 +610,9 @@
     </w:p>
     <w:p>
       <w:r>
+        <w:rPr>
+          <w:noProof/>
+        </w:rPr>
         <w:drawing>
           <wp:inline distT="0" distB="0" distL="0" distR="0" wp14:anchorId="4BDD1E4B" wp14:editId="738627AA">
             <wp:extent cx="5943600" cy="1433830"/>
@@ -1385,6 +1394,9 @@
     </w:p>
     <w:p>
       <w:r>
+        <w:rPr>
+          <w:noProof/>
+        </w:rPr>
         <w:lastRenderedPageBreak/>
         <w:drawing>
           <wp:inline distT="0" distB="0" distL="0" distR="0" wp14:anchorId="3B1EB74B" wp14:editId="7FAD7976">
@@ -1430,6 +1442,9 @@
     </w:p>
     <w:p>
       <w:r>
+        <w:rPr>
+          <w:noProof/>
+        </w:rPr>
         <w:drawing>
           <wp:inline distT="0" distB="0" distL="0" distR="0" wp14:anchorId="5ACACD88" wp14:editId="6D22A59E">
             <wp:extent cx="5943600" cy="847090"/>
@@ -1630,9 +1645,13 @@
           <w:showingPlcHdr/>
           <w:equation/>
         </w:sdtPr>
+        <w:sdtEndPr/>
         <w:sdtContent>
           <m:oMath>
             <m:r>
+              <m:rPr>
+                <m:sty m:val="p"/>
+              </m:rPr>
               <w:rPr>
                 <w:rStyle w:val="PlaceholderText"/>
                 <w:rFonts w:ascii="Cambria Math" w:hAnsi="Cambria Math"/>
@@ -1648,6 +1667,9 @@
     </w:p>
     <w:p>
       <w:r>
+        <w:rPr>
+          <w:noProof/>
+        </w:rPr>
         <w:drawing>
           <wp:inline distT="0" distB="0" distL="0" distR="0" wp14:anchorId="0B242B6F" wp14:editId="743D6D69">
             <wp:extent cx="5943600" cy="769620"/>
@@ -2428,16 +2450,21 @@
                       </m:r>
                     </m:e>
                   </m:rad>
-                  <w:bookmarkStart w:id="0" w:name="_GoBack"/>
-                  <w:bookmarkEnd w:id="0"/>
-                  <m:ctrlPr>
-                    <w:rPr>
-                      <w:rFonts w:ascii="Cambria Math" w:eastAsia="Cambria Math" w:hAnsi="Cambria Math" w:cs="Cambria Math"/>
-                      <w:i/>
-                    </w:rPr>
-                  </m:ctrlPr>
-                </m:e>
-                <m:e/>
+                  <m:ctrlPr>
+                    <w:rPr>
+                      <w:rFonts w:ascii="Cambria Math" w:eastAsia="Cambria Math" w:hAnsi="Cambria Math" w:cs="Cambria Math"/>
+                      <w:i/>
+                    </w:rPr>
+                  </m:ctrlPr>
+                </m:e>
+                <m:e>
+                  <m:r>
+                    <w:rPr>
+                      <w:rFonts w:ascii="Cambria Math" w:eastAsia="Cambria Math" w:hAnsi="Cambria Math" w:cs="Cambria Math"/>
+                    </w:rPr>
+                    <m:t>0-2=-2</m:t>
+                  </m:r>
+                </m:e>
               </m:mr>
             </m:m>
           </m:e>
@@ -2478,26 +2505,66 @@
                 </m:ctrlPr>
               </m:mPr>
               <m:mr>
-                <m:e/>
-                <m:e>
-                  <m:ctrlPr>
-                    <w:rPr>
-                      <w:rFonts w:ascii="Cambria Math" w:eastAsia="Cambria Math" w:hAnsi="Cambria Math" w:cs="Cambria Math"/>
-                      <w:i/>
-                    </w:rPr>
-                  </m:ctrlPr>
-                </m:e>
-              </m:mr>
-              <m:mr>
-                <m:e>
-                  <m:ctrlPr>
-                    <w:rPr>
-                      <w:rFonts w:ascii="Cambria Math" w:eastAsia="Cambria Math" w:hAnsi="Cambria Math" w:cs="Cambria Math"/>
-                      <w:i/>
-                    </w:rPr>
-                  </m:ctrlPr>
-                </m:e>
-                <m:e/>
+                <m:e>
+                  <m:r>
+                    <w:rPr>
+                      <w:rFonts w:ascii="Cambria Math" w:hAnsi="Cambria Math"/>
+                    </w:rPr>
+                    <m:t>0</m:t>
+                  </m:r>
+                </m:e>
+                <m:e>
+                  <m:r>
+                    <w:rPr>
+                      <w:rFonts w:ascii="Cambria Math" w:hAnsi="Cambria Math"/>
+                    </w:rPr>
+                    <m:t>-1</m:t>
+                  </m:r>
+                  <m:ctrlPr>
+                    <w:rPr>
+                      <w:rFonts w:ascii="Cambria Math" w:eastAsia="Cambria Math" w:hAnsi="Cambria Math" w:cs="Cambria Math"/>
+                      <w:i/>
+                    </w:rPr>
+                  </m:ctrlPr>
+                </m:e>
+              </m:mr>
+              <m:mr>
+                <m:e>
+                  <m:rad>
+                    <m:radPr>
+                      <m:degHide m:val="1"/>
+                      <m:ctrlPr>
+                        <w:rPr>
+                          <w:rFonts w:ascii="Cambria Math" w:eastAsia="Cambria Math" w:hAnsi="Cambria Math" w:cs="Cambria Math"/>
+                          <w:i/>
+                        </w:rPr>
+                      </m:ctrlPr>
+                    </m:radPr>
+                    <m:deg/>
+                    <m:e>
+                      <m:r>
+                        <w:rPr>
+                          <w:rFonts w:ascii="Cambria Math" w:eastAsia="Cambria Math" w:hAnsi="Cambria Math" w:cs="Cambria Math"/>
+                        </w:rPr>
+                        <m:t>2</m:t>
+                      </m:r>
+                    </m:e>
+                  </m:rad>
+                  <m:ctrlPr>
+                    <w:rPr>
+                      <w:rFonts w:ascii="Cambria Math" w:eastAsia="Cambria Math" w:hAnsi="Cambria Math" w:cs="Cambria Math"/>
+                      <w:i/>
+                    </w:rPr>
+                  </m:ctrlPr>
+                </m:e>
+                <m:e>
+                  <m:r>
+                    <w:rPr>
+                      <w:rFonts w:ascii="Cambria Math" w:eastAsia="Cambria Math" w:hAnsi="Cambria Math" w:cs="Cambria Math"/>
+                    </w:rPr>
+                    <m:t>-1</m:t>
+                  </m:r>
+                </m:e>
               </m:mr>
             </m:m>
           </m:e>
@@ -2510,6 +2577,9 @@
     <w:p/>
     <w:p>
       <w:r>
+        <w:rPr>
+          <w:noProof/>
+        </w:rPr>
         <w:drawing>
           <wp:inline distT="0" distB="0" distL="0" distR="0" wp14:anchorId="2E9FA132" wp14:editId="09ABF062">
             <wp:extent cx="5943600" cy="1361440"/>
@@ -2579,68 +2649,124 @@
                 </m:ctrlPr>
               </m:mPr>
               <m:mr>
-                <m:e/>
-                <m:e>
-                  <m:ctrlPr>
-                    <w:rPr>
-                      <w:rFonts w:ascii="Cambria Math" w:eastAsia="Cambria Math" w:hAnsi="Cambria Math" w:cs="Cambria Math"/>
-                      <w:i/>
-                    </w:rPr>
-                  </m:ctrlPr>
-                </m:e>
-                <m:e>
-                  <m:ctrlPr>
-                    <w:rPr>
-                      <w:rFonts w:ascii="Cambria Math" w:eastAsia="Cambria Math" w:hAnsi="Cambria Math" w:cs="Cambria Math"/>
-                      <w:i/>
-                    </w:rPr>
-                  </m:ctrlPr>
-                </m:e>
-              </m:mr>
-              <m:mr>
-                <m:e>
-                  <m:ctrlPr>
-                    <w:rPr>
-                      <w:rFonts w:ascii="Cambria Math" w:eastAsia="Cambria Math" w:hAnsi="Cambria Math" w:cs="Cambria Math"/>
-                      <w:i/>
-                    </w:rPr>
-                  </m:ctrlPr>
-                </m:e>
-                <m:e>
-                  <m:ctrlPr>
-                    <w:rPr>
-                      <w:rFonts w:ascii="Cambria Math" w:eastAsia="Cambria Math" w:hAnsi="Cambria Math" w:cs="Cambria Math"/>
-                      <w:i/>
-                    </w:rPr>
-                  </m:ctrlPr>
-                </m:e>
-                <m:e>
-                  <m:ctrlPr>
-                    <w:rPr>
-                      <w:rFonts w:ascii="Cambria Math" w:eastAsia="Cambria Math" w:hAnsi="Cambria Math" w:cs="Cambria Math"/>
-                      <w:i/>
-                    </w:rPr>
-                  </m:ctrlPr>
-                </m:e>
-              </m:mr>
-              <m:mr>
-                <m:e>
-                  <m:ctrlPr>
-                    <w:rPr>
-                      <w:rFonts w:ascii="Cambria Math" w:eastAsia="Cambria Math" w:hAnsi="Cambria Math" w:cs="Cambria Math"/>
-                      <w:i/>
-                    </w:rPr>
-                  </m:ctrlPr>
-                </m:e>
-                <m:e>
-                  <m:ctrlPr>
-                    <w:rPr>
-                      <w:rFonts w:ascii="Cambria Math" w:eastAsia="Cambria Math" w:hAnsi="Cambria Math" w:cs="Cambria Math"/>
-                      <w:i/>
-                    </w:rPr>
-                  </m:ctrlPr>
-                </m:e>
-                <m:e/>
+                <m:e>
+                  <m:r>
+                    <w:rPr>
+                      <w:rFonts w:ascii="Cambria Math" w:hAnsi="Cambria Math"/>
+                    </w:rPr>
+                    <m:t>2</m:t>
+                  </m:r>
+                </m:e>
+                <m:e>
+                  <m:r>
+                    <w:rPr>
+                      <w:rFonts w:ascii="Cambria Math" w:hAnsi="Cambria Math"/>
+                    </w:rPr>
+                    <m:t>0</m:t>
+                  </m:r>
+                  <m:ctrlPr>
+                    <w:rPr>
+                      <w:rFonts w:ascii="Cambria Math" w:eastAsia="Cambria Math" w:hAnsi="Cambria Math" w:cs="Cambria Math"/>
+                      <w:i/>
+                    </w:rPr>
+                  </m:ctrlPr>
+                </m:e>
+                <m:e>
+                  <m:r>
+                    <w:rPr>
+                      <w:rFonts w:ascii="Cambria Math" w:eastAsia="Cambria Math" w:hAnsi="Cambria Math" w:cs="Cambria Math"/>
+                    </w:rPr>
+                    <m:t>0</m:t>
+                  </m:r>
+                  <m:ctrlPr>
+                    <w:rPr>
+                      <w:rFonts w:ascii="Cambria Math" w:eastAsia="Cambria Math" w:hAnsi="Cambria Math" w:cs="Cambria Math"/>
+                      <w:i/>
+                    </w:rPr>
+                  </m:ctrlPr>
+                </m:e>
+              </m:mr>
+              <m:mr>
+                <m:e>
+                  <m:r>
+                    <w:rPr>
+                      <w:rFonts w:ascii="Cambria Math" w:eastAsia="Cambria Math" w:hAnsi="Cambria Math" w:cs="Cambria Math"/>
+                    </w:rPr>
+                    <m:t>0</m:t>
+                  </m:r>
+                  <m:ctrlPr>
+                    <w:rPr>
+                      <w:rFonts w:ascii="Cambria Math" w:eastAsia="Cambria Math" w:hAnsi="Cambria Math" w:cs="Cambria Math"/>
+                      <w:i/>
+                    </w:rPr>
+                  </m:ctrlPr>
+                </m:e>
+                <m:e>
+                  <m:r>
+                    <w:rPr>
+                      <w:rFonts w:ascii="Cambria Math" w:eastAsia="Cambria Math" w:hAnsi="Cambria Math" w:cs="Cambria Math"/>
+                    </w:rPr>
+                    <m:t>3</m:t>
+                  </m:r>
+                  <m:ctrlPr>
+                    <w:rPr>
+                      <w:rFonts w:ascii="Cambria Math" w:eastAsia="Cambria Math" w:hAnsi="Cambria Math" w:cs="Cambria Math"/>
+                      <w:i/>
+                    </w:rPr>
+                  </m:ctrlPr>
+                </m:e>
+                <m:e>
+                  <m:r>
+                    <w:rPr>
+                      <w:rFonts w:ascii="Cambria Math" w:eastAsia="Cambria Math" w:hAnsi="Cambria Math" w:cs="Cambria Math"/>
+                    </w:rPr>
+                    <m:t>0</m:t>
+                  </m:r>
+                  <m:ctrlPr>
+                    <w:rPr>
+                      <w:rFonts w:ascii="Cambria Math" w:eastAsia="Cambria Math" w:hAnsi="Cambria Math" w:cs="Cambria Math"/>
+                      <w:i/>
+                    </w:rPr>
+                  </m:ctrlPr>
+                </m:e>
+              </m:mr>
+              <m:mr>
+                <m:e>
+                  <m:r>
+                    <w:rPr>
+                      <w:rFonts w:ascii="Cambria Math" w:eastAsia="Cambria Math" w:hAnsi="Cambria Math" w:cs="Cambria Math"/>
+                    </w:rPr>
+                    <m:t>0</m:t>
+                  </m:r>
+                  <m:ctrlPr>
+                    <w:rPr>
+                      <w:rFonts w:ascii="Cambria Math" w:eastAsia="Cambria Math" w:hAnsi="Cambria Math" w:cs="Cambria Math"/>
+                      <w:i/>
+                    </w:rPr>
+                  </m:ctrlPr>
+                </m:e>
+                <m:e>
+                  <m:r>
+                    <w:rPr>
+                      <w:rFonts w:ascii="Cambria Math" w:eastAsia="Cambria Math" w:hAnsi="Cambria Math" w:cs="Cambria Math"/>
+                    </w:rPr>
+                    <m:t>0</m:t>
+                  </m:r>
+                  <m:ctrlPr>
+                    <w:rPr>
+                      <w:rFonts w:ascii="Cambria Math" w:eastAsia="Cambria Math" w:hAnsi="Cambria Math" w:cs="Cambria Math"/>
+                      <w:i/>
+                    </w:rPr>
+                  </m:ctrlPr>
+                </m:e>
+                <m:e>
+                  <m:r>
+                    <w:rPr>
+                      <w:rFonts w:ascii="Cambria Math" w:eastAsia="Cambria Math" w:hAnsi="Cambria Math" w:cs="Cambria Math"/>
+                    </w:rPr>
+                    <m:t>-1</m:t>
+                  </m:r>
+                </m:e>
               </m:mr>
             </m:m>
           </m:e>
@@ -2675,68 +2801,124 @@
                 </m:ctrlPr>
               </m:mPr>
               <m:mr>
-                <m:e/>
-                <m:e>
-                  <m:ctrlPr>
-                    <w:rPr>
-                      <w:rFonts w:ascii="Cambria Math" w:eastAsia="Cambria Math" w:hAnsi="Cambria Math" w:cs="Cambria Math"/>
-                      <w:i/>
-                    </w:rPr>
-                  </m:ctrlPr>
-                </m:e>
-                <m:e>
-                  <m:ctrlPr>
-                    <w:rPr>
-                      <w:rFonts w:ascii="Cambria Math" w:eastAsia="Cambria Math" w:hAnsi="Cambria Math" w:cs="Cambria Math"/>
-                      <w:i/>
-                    </w:rPr>
-                  </m:ctrlPr>
-                </m:e>
-              </m:mr>
-              <m:mr>
-                <m:e>
-                  <m:ctrlPr>
-                    <w:rPr>
-                      <w:rFonts w:ascii="Cambria Math" w:eastAsia="Cambria Math" w:hAnsi="Cambria Math" w:cs="Cambria Math"/>
-                      <w:i/>
-                    </w:rPr>
-                  </m:ctrlPr>
-                </m:e>
-                <m:e>
-                  <m:ctrlPr>
-                    <w:rPr>
-                      <w:rFonts w:ascii="Cambria Math" w:eastAsia="Cambria Math" w:hAnsi="Cambria Math" w:cs="Cambria Math"/>
-                      <w:i/>
-                    </w:rPr>
-                  </m:ctrlPr>
-                </m:e>
-                <m:e>
-                  <m:ctrlPr>
-                    <w:rPr>
-                      <w:rFonts w:ascii="Cambria Math" w:eastAsia="Cambria Math" w:hAnsi="Cambria Math" w:cs="Cambria Math"/>
-                      <w:i/>
-                    </w:rPr>
-                  </m:ctrlPr>
-                </m:e>
-              </m:mr>
-              <m:mr>
-                <m:e>
-                  <m:ctrlPr>
-                    <w:rPr>
-                      <w:rFonts w:ascii="Cambria Math" w:eastAsia="Cambria Math" w:hAnsi="Cambria Math" w:cs="Cambria Math"/>
-                      <w:i/>
-                    </w:rPr>
-                  </m:ctrlPr>
-                </m:e>
-                <m:e>
-                  <m:ctrlPr>
-                    <w:rPr>
-                      <w:rFonts w:ascii="Cambria Math" w:eastAsia="Cambria Math" w:hAnsi="Cambria Math" w:cs="Cambria Math"/>
-                      <w:i/>
-                    </w:rPr>
-                  </m:ctrlPr>
-                </m:e>
-                <m:e/>
+                <m:e>
+                  <m:r>
+                    <w:rPr>
+                      <w:rFonts w:ascii="Cambria Math" w:hAnsi="Cambria Math"/>
+                    </w:rPr>
+                    <m:t>1</m:t>
+                  </m:r>
+                </m:e>
+                <m:e>
+                  <m:r>
+                    <w:rPr>
+                      <w:rFonts w:ascii="Cambria Math" w:hAnsi="Cambria Math"/>
+                    </w:rPr>
+                    <m:t>0</m:t>
+                  </m:r>
+                  <m:ctrlPr>
+                    <w:rPr>
+                      <w:rFonts w:ascii="Cambria Math" w:eastAsia="Cambria Math" w:hAnsi="Cambria Math" w:cs="Cambria Math"/>
+                      <w:i/>
+                    </w:rPr>
+                  </m:ctrlPr>
+                </m:e>
+                <m:e>
+                  <m:r>
+                    <w:rPr>
+                      <w:rFonts w:ascii="Cambria Math" w:eastAsia="Cambria Math" w:hAnsi="Cambria Math" w:cs="Cambria Math"/>
+                    </w:rPr>
+                    <m:t>0</m:t>
+                  </m:r>
+                  <m:ctrlPr>
+                    <w:rPr>
+                      <w:rFonts w:ascii="Cambria Math" w:eastAsia="Cambria Math" w:hAnsi="Cambria Math" w:cs="Cambria Math"/>
+                      <w:i/>
+                    </w:rPr>
+                  </m:ctrlPr>
+                </m:e>
+              </m:mr>
+              <m:mr>
+                <m:e>
+                  <m:r>
+                    <w:rPr>
+                      <w:rFonts w:ascii="Cambria Math" w:eastAsia="Cambria Math" w:hAnsi="Cambria Math" w:cs="Cambria Math"/>
+                    </w:rPr>
+                    <m:t>1</m:t>
+                  </m:r>
+                  <m:ctrlPr>
+                    <w:rPr>
+                      <w:rFonts w:ascii="Cambria Math" w:eastAsia="Cambria Math" w:hAnsi="Cambria Math" w:cs="Cambria Math"/>
+                      <w:i/>
+                    </w:rPr>
+                  </m:ctrlPr>
+                </m:e>
+                <m:e>
+                  <m:r>
+                    <w:rPr>
+                      <w:rFonts w:ascii="Cambria Math" w:eastAsia="Cambria Math" w:hAnsi="Cambria Math" w:cs="Cambria Math"/>
+                    </w:rPr>
+                    <m:t>2</m:t>
+                  </m:r>
+                  <m:ctrlPr>
+                    <w:rPr>
+                      <w:rFonts w:ascii="Cambria Math" w:eastAsia="Cambria Math" w:hAnsi="Cambria Math" w:cs="Cambria Math"/>
+                      <w:i/>
+                    </w:rPr>
+                  </m:ctrlPr>
+                </m:e>
+                <m:e>
+                  <m:r>
+                    <w:rPr>
+                      <w:rFonts w:ascii="Cambria Math" w:eastAsia="Cambria Math" w:hAnsi="Cambria Math" w:cs="Cambria Math"/>
+                    </w:rPr>
+                    <m:t>0</m:t>
+                  </m:r>
+                  <m:ctrlPr>
+                    <w:rPr>
+                      <w:rFonts w:ascii="Cambria Math" w:eastAsia="Cambria Math" w:hAnsi="Cambria Math" w:cs="Cambria Math"/>
+                      <w:i/>
+                    </w:rPr>
+                  </m:ctrlPr>
+                </m:e>
+              </m:mr>
+              <m:mr>
+                <m:e>
+                  <m:r>
+                    <w:rPr>
+                      <w:rFonts w:ascii="Cambria Math" w:eastAsia="Cambria Math" w:hAnsi="Cambria Math" w:cs="Cambria Math"/>
+                    </w:rPr>
+                    <m:t>1</m:t>
+                  </m:r>
+                  <m:ctrlPr>
+                    <w:rPr>
+                      <w:rFonts w:ascii="Cambria Math" w:eastAsia="Cambria Math" w:hAnsi="Cambria Math" w:cs="Cambria Math"/>
+                      <w:i/>
+                    </w:rPr>
+                  </m:ctrlPr>
+                </m:e>
+                <m:e>
+                  <m:r>
+                    <w:rPr>
+                      <w:rFonts w:ascii="Cambria Math" w:eastAsia="Cambria Math" w:hAnsi="Cambria Math" w:cs="Cambria Math"/>
+                    </w:rPr>
+                    <m:t>3</m:t>
+                  </m:r>
+                  <m:ctrlPr>
+                    <w:rPr>
+                      <w:rFonts w:ascii="Cambria Math" w:eastAsia="Cambria Math" w:hAnsi="Cambria Math" w:cs="Cambria Math"/>
+                      <w:i/>
+                    </w:rPr>
+                  </m:ctrlPr>
+                </m:e>
+                <m:e>
+                  <m:r>
+                    <w:rPr>
+                      <w:rFonts w:ascii="Cambria Math" w:eastAsia="Cambria Math" w:hAnsi="Cambria Math" w:cs="Cambria Math"/>
+                    </w:rPr>
+                    <m:t>4</m:t>
+                  </m:r>
+                </m:e>
               </m:mr>
             </m:m>
           </m:e>
@@ -2777,68 +2959,124 @@
                 </m:ctrlPr>
               </m:mPr>
               <m:mr>
-                <m:e/>
-                <m:e>
-                  <m:ctrlPr>
-                    <w:rPr>
-                      <w:rFonts w:ascii="Cambria Math" w:eastAsia="Cambria Math" w:hAnsi="Cambria Math" w:cs="Cambria Math"/>
-                      <w:i/>
-                    </w:rPr>
-                  </m:ctrlPr>
-                </m:e>
-                <m:e>
-                  <m:ctrlPr>
-                    <w:rPr>
-                      <w:rFonts w:ascii="Cambria Math" w:eastAsia="Cambria Math" w:hAnsi="Cambria Math" w:cs="Cambria Math"/>
-                      <w:i/>
-                    </w:rPr>
-                  </m:ctrlPr>
-                </m:e>
-              </m:mr>
-              <m:mr>
-                <m:e>
-                  <m:ctrlPr>
-                    <w:rPr>
-                      <w:rFonts w:ascii="Cambria Math" w:eastAsia="Cambria Math" w:hAnsi="Cambria Math" w:cs="Cambria Math"/>
-                      <w:i/>
-                    </w:rPr>
-                  </m:ctrlPr>
-                </m:e>
-                <m:e>
-                  <m:ctrlPr>
-                    <w:rPr>
-                      <w:rFonts w:ascii="Cambria Math" w:eastAsia="Cambria Math" w:hAnsi="Cambria Math" w:cs="Cambria Math"/>
-                      <w:i/>
-                    </w:rPr>
-                  </m:ctrlPr>
-                </m:e>
-                <m:e>
-                  <m:ctrlPr>
-                    <w:rPr>
-                      <w:rFonts w:ascii="Cambria Math" w:eastAsia="Cambria Math" w:hAnsi="Cambria Math" w:cs="Cambria Math"/>
-                      <w:i/>
-                    </w:rPr>
-                  </m:ctrlPr>
-                </m:e>
-              </m:mr>
-              <m:mr>
-                <m:e>
-                  <m:ctrlPr>
-                    <w:rPr>
-                      <w:rFonts w:ascii="Cambria Math" w:eastAsia="Cambria Math" w:hAnsi="Cambria Math" w:cs="Cambria Math"/>
-                      <w:i/>
-                    </w:rPr>
-                  </m:ctrlPr>
-                </m:e>
-                <m:e>
-                  <m:ctrlPr>
-                    <w:rPr>
-                      <w:rFonts w:ascii="Cambria Math" w:eastAsia="Cambria Math" w:hAnsi="Cambria Math" w:cs="Cambria Math"/>
-                      <w:i/>
-                    </w:rPr>
-                  </m:ctrlPr>
-                </m:e>
-                <m:e/>
+                <m:e>
+                  <m:r>
+                    <w:rPr>
+                      <w:rFonts w:ascii="Cambria Math" w:hAnsi="Cambria Math"/>
+                    </w:rPr>
+                    <m:t>2</m:t>
+                  </m:r>
+                </m:e>
+                <m:e>
+                  <m:r>
+                    <w:rPr>
+                      <w:rFonts w:ascii="Cambria Math" w:hAnsi="Cambria Math"/>
+                    </w:rPr>
+                    <m:t>0</m:t>
+                  </m:r>
+                  <m:ctrlPr>
+                    <w:rPr>
+                      <w:rFonts w:ascii="Cambria Math" w:eastAsia="Cambria Math" w:hAnsi="Cambria Math" w:cs="Cambria Math"/>
+                      <w:i/>
+                    </w:rPr>
+                  </m:ctrlPr>
+                </m:e>
+                <m:e>
+                  <m:r>
+                    <w:rPr>
+                      <w:rFonts w:ascii="Cambria Math" w:eastAsia="Cambria Math" w:hAnsi="Cambria Math" w:cs="Cambria Math"/>
+                    </w:rPr>
+                    <m:t>0</m:t>
+                  </m:r>
+                  <m:ctrlPr>
+                    <w:rPr>
+                      <w:rFonts w:ascii="Cambria Math" w:eastAsia="Cambria Math" w:hAnsi="Cambria Math" w:cs="Cambria Math"/>
+                      <w:i/>
+                    </w:rPr>
+                  </m:ctrlPr>
+                </m:e>
+              </m:mr>
+              <m:mr>
+                <m:e>
+                  <m:r>
+                    <w:rPr>
+                      <w:rFonts w:ascii="Cambria Math" w:eastAsia="Cambria Math" w:hAnsi="Cambria Math" w:cs="Cambria Math"/>
+                    </w:rPr>
+                    <m:t>3</m:t>
+                  </m:r>
+                  <m:ctrlPr>
+                    <w:rPr>
+                      <w:rFonts w:ascii="Cambria Math" w:eastAsia="Cambria Math" w:hAnsi="Cambria Math" w:cs="Cambria Math"/>
+                      <w:i/>
+                    </w:rPr>
+                  </m:ctrlPr>
+                </m:e>
+                <m:e>
+                  <m:r>
+                    <w:rPr>
+                      <w:rFonts w:ascii="Cambria Math" w:eastAsia="Cambria Math" w:hAnsi="Cambria Math" w:cs="Cambria Math"/>
+                    </w:rPr>
+                    <m:t>6</m:t>
+                  </m:r>
+                  <m:ctrlPr>
+                    <w:rPr>
+                      <w:rFonts w:ascii="Cambria Math" w:eastAsia="Cambria Math" w:hAnsi="Cambria Math" w:cs="Cambria Math"/>
+                      <w:i/>
+                    </w:rPr>
+                  </m:ctrlPr>
+                </m:e>
+                <m:e>
+                  <m:r>
+                    <w:rPr>
+                      <w:rFonts w:ascii="Cambria Math" w:eastAsia="Cambria Math" w:hAnsi="Cambria Math" w:cs="Cambria Math"/>
+                    </w:rPr>
+                    <m:t>0</m:t>
+                  </m:r>
+                  <m:ctrlPr>
+                    <w:rPr>
+                      <w:rFonts w:ascii="Cambria Math" w:eastAsia="Cambria Math" w:hAnsi="Cambria Math" w:cs="Cambria Math"/>
+                      <w:i/>
+                    </w:rPr>
+                  </m:ctrlPr>
+                </m:e>
+              </m:mr>
+              <m:mr>
+                <m:e>
+                  <m:r>
+                    <w:rPr>
+                      <w:rFonts w:ascii="Cambria Math" w:eastAsia="Cambria Math" w:hAnsi="Cambria Math" w:cs="Cambria Math"/>
+                    </w:rPr>
+                    <m:t>-1</m:t>
+                  </m:r>
+                  <m:ctrlPr>
+                    <w:rPr>
+                      <w:rFonts w:ascii="Cambria Math" w:eastAsia="Cambria Math" w:hAnsi="Cambria Math" w:cs="Cambria Math"/>
+                      <w:i/>
+                    </w:rPr>
+                  </m:ctrlPr>
+                </m:e>
+                <m:e>
+                  <m:r>
+                    <w:rPr>
+                      <w:rFonts w:ascii="Cambria Math" w:eastAsia="Cambria Math" w:hAnsi="Cambria Math" w:cs="Cambria Math"/>
+                    </w:rPr>
+                    <m:t>-3</m:t>
+                  </m:r>
+                  <m:ctrlPr>
+                    <w:rPr>
+                      <w:rFonts w:ascii="Cambria Math" w:eastAsia="Cambria Math" w:hAnsi="Cambria Math" w:cs="Cambria Math"/>
+                      <w:i/>
+                    </w:rPr>
+                  </m:ctrlPr>
+                </m:e>
+                <m:e>
+                  <m:r>
+                    <w:rPr>
+                      <w:rFonts w:ascii="Cambria Math" w:eastAsia="Cambria Math" w:hAnsi="Cambria Math" w:cs="Cambria Math"/>
+                    </w:rPr>
+                    <m:t>-4</m:t>
+                  </m:r>
+                </m:e>
               </m:mr>
             </m:m>
           </m:e>
@@ -2849,102 +3087,6 @@
           </w:rPr>
           <m:t>=</m:t>
         </m:r>
-        <m:d>
-          <m:dPr>
-            <m:begChr m:val="["/>
-            <m:endChr m:val="]"/>
-            <m:ctrlPr>
-              <w:rPr>
-                <w:rFonts w:ascii="Cambria Math" w:hAnsi="Cambria Math"/>
-                <w:i/>
-              </w:rPr>
-            </m:ctrlPr>
-          </m:dPr>
-          <m:e>
-            <m:m>
-              <m:mPr>
-                <m:mcs>
-                  <m:mc>
-                    <m:mcPr>
-                      <m:count m:val="3"/>
-                      <m:mcJc m:val="center"/>
-                    </m:mcPr>
-                  </m:mc>
-                </m:mcs>
-                <m:ctrlPr>
-                  <w:rPr>
-                    <w:rFonts w:ascii="Cambria Math" w:hAnsi="Cambria Math"/>
-                    <w:i/>
-                  </w:rPr>
-                </m:ctrlPr>
-              </m:mPr>
-              <m:mr>
-                <m:e/>
-                <m:e>
-                  <m:ctrlPr>
-                    <w:rPr>
-                      <w:rFonts w:ascii="Cambria Math" w:eastAsia="Cambria Math" w:hAnsi="Cambria Math" w:cs="Cambria Math"/>
-                      <w:i/>
-                    </w:rPr>
-                  </m:ctrlPr>
-                </m:e>
-                <m:e>
-                  <m:ctrlPr>
-                    <w:rPr>
-                      <w:rFonts w:ascii="Cambria Math" w:eastAsia="Cambria Math" w:hAnsi="Cambria Math" w:cs="Cambria Math"/>
-                      <w:i/>
-                    </w:rPr>
-                  </m:ctrlPr>
-                </m:e>
-              </m:mr>
-              <m:mr>
-                <m:e>
-                  <m:ctrlPr>
-                    <w:rPr>
-                      <w:rFonts w:ascii="Cambria Math" w:eastAsia="Cambria Math" w:hAnsi="Cambria Math" w:cs="Cambria Math"/>
-                      <w:i/>
-                    </w:rPr>
-                  </m:ctrlPr>
-                </m:e>
-                <m:e>
-                  <m:ctrlPr>
-                    <w:rPr>
-                      <w:rFonts w:ascii="Cambria Math" w:eastAsia="Cambria Math" w:hAnsi="Cambria Math" w:cs="Cambria Math"/>
-                      <w:i/>
-                    </w:rPr>
-                  </m:ctrlPr>
-                </m:e>
-                <m:e>
-                  <m:ctrlPr>
-                    <w:rPr>
-                      <w:rFonts w:ascii="Cambria Math" w:eastAsia="Cambria Math" w:hAnsi="Cambria Math" w:cs="Cambria Math"/>
-                      <w:i/>
-                    </w:rPr>
-                  </m:ctrlPr>
-                </m:e>
-              </m:mr>
-              <m:mr>
-                <m:e>
-                  <m:ctrlPr>
-                    <w:rPr>
-                      <w:rFonts w:ascii="Cambria Math" w:eastAsia="Cambria Math" w:hAnsi="Cambria Math" w:cs="Cambria Math"/>
-                      <w:i/>
-                    </w:rPr>
-                  </m:ctrlPr>
-                </m:e>
-                <m:e>
-                  <m:ctrlPr>
-                    <w:rPr>
-                      <w:rFonts w:ascii="Cambria Math" w:eastAsia="Cambria Math" w:hAnsi="Cambria Math" w:cs="Cambria Math"/>
-                      <w:i/>
-                    </w:rPr>
-                  </m:ctrlPr>
-                </m:e>
-                <m:e/>
-              </m:mr>
-            </m:m>
-          </m:e>
-        </m:d>
       </m:oMath>
       <w:r>
         <w:t xml:space="preserve"> </w:t>
@@ -2952,6 +3094,9 @@
     </w:p>
     <w:p>
       <w:r>
+        <w:rPr>
+          <w:noProof/>
+        </w:rPr>
         <w:drawing>
           <wp:inline distT="0" distB="0" distL="0" distR="0" wp14:anchorId="167F2826" wp14:editId="3DA3D038">
             <wp:extent cx="5943600" cy="1484630"/>
@@ -2992,35 +3137,3437 @@
     <w:p/>
     <w:p/>
     <w:p>
-      <w:sdt>
-        <w:sdtPr>
+      <w:pPr>
+        <w:rPr>
+          <w:rFonts w:eastAsiaTheme="minorEastAsia"/>
+        </w:rPr>
+      </w:pPr>
+      <m:oMath>
+        <m:r>
           <w:rPr>
             <w:rFonts w:ascii="Cambria Math" w:hAnsi="Cambria Math"/>
-            <w:i/>
           </w:rPr>
-          <w:id w:val="-1159544080"/>
-          <w:placeholder>
-            <w:docPart w:val="DefaultPlaceholder_2098659788"/>
-          </w:placeholder>
-          <w:temporary/>
-          <w:showingPlcHdr/>
-          <w:equation/>
-        </w:sdtPr>
-        <w:sdtContent>
-          <m:oMath>
-            <m:r>
-              <w:rPr>
-                <w:rStyle w:val="PlaceholderText"/>
-                <w:rFonts w:ascii="Cambria Math" w:hAnsi="Cambria Math"/>
-              </w:rPr>
-              <m:t>Type equation here.</m:t>
-            </m:r>
-          </m:oMath>
-        </w:sdtContent>
-      </w:sdt>
+          <m:t>T</m:t>
+        </m:r>
+        <m:d>
+          <m:dPr>
+            <m:begChr m:val="["/>
+            <m:endChr m:val="]"/>
+            <m:ctrlPr>
+              <w:rPr>
+                <w:rFonts w:ascii="Cambria Math" w:hAnsi="Cambria Math"/>
+                <w:i/>
+              </w:rPr>
+            </m:ctrlPr>
+          </m:dPr>
+          <m:e>
+            <m:m>
+              <m:mPr>
+                <m:mcs>
+                  <m:mc>
+                    <m:mcPr>
+                      <m:count m:val="1"/>
+                      <m:mcJc m:val="center"/>
+                    </m:mcPr>
+                  </m:mc>
+                </m:mcs>
+                <m:ctrlPr>
+                  <w:rPr>
+                    <w:rFonts w:ascii="Cambria Math" w:hAnsi="Cambria Math"/>
+                    <w:i/>
+                  </w:rPr>
+                </m:ctrlPr>
+              </m:mPr>
+              <m:mr>
+                <m:e>
+                  <m:r>
+                    <w:rPr>
+                      <w:rFonts w:ascii="Cambria Math" w:hAnsi="Cambria Math"/>
+                    </w:rPr>
+                    <m:t>0</m:t>
+                  </m:r>
+                </m:e>
+              </m:mr>
+              <m:mr>
+                <m:e>
+                  <m:r>
+                    <w:rPr>
+                      <w:rFonts w:ascii="Cambria Math" w:hAnsi="Cambria Math"/>
+                    </w:rPr>
+                    <m:t>0</m:t>
+                  </m:r>
+                </m:e>
+              </m:mr>
+            </m:m>
+          </m:e>
+        </m:d>
+        <m:r>
+          <w:rPr>
+            <w:rFonts w:ascii="Cambria Math" w:hAnsi="Cambria Math"/>
+          </w:rPr>
+          <m:t>=</m:t>
+        </m:r>
+        <m:d>
+          <m:dPr>
+            <m:begChr m:val="["/>
+            <m:endChr m:val="]"/>
+            <m:ctrlPr>
+              <w:rPr>
+                <w:rFonts w:ascii="Cambria Math" w:hAnsi="Cambria Math"/>
+                <w:i/>
+              </w:rPr>
+            </m:ctrlPr>
+          </m:dPr>
+          <m:e>
+            <m:m>
+              <m:mPr>
+                <m:mcs>
+                  <m:mc>
+                    <m:mcPr>
+                      <m:count m:val="2"/>
+                      <m:mcJc m:val="center"/>
+                    </m:mcPr>
+                  </m:mc>
+                </m:mcs>
+                <m:ctrlPr>
+                  <w:rPr>
+                    <w:rFonts w:ascii="Cambria Math" w:hAnsi="Cambria Math"/>
+                    <w:i/>
+                  </w:rPr>
+                </m:ctrlPr>
+              </m:mPr>
+              <m:mr>
+                <m:e>
+                  <m:r>
+                    <w:rPr>
+                      <w:rFonts w:ascii="Cambria Math" w:hAnsi="Cambria Math"/>
+                    </w:rPr>
+                    <m:t>1</m:t>
+                  </m:r>
+                  <m:ctrlPr>
+                    <w:rPr>
+                      <w:rFonts w:ascii="Cambria Math" w:eastAsia="Cambria Math" w:hAnsi="Cambria Math" w:cs="Cambria Math"/>
+                      <w:i/>
+                    </w:rPr>
+                  </m:ctrlPr>
+                </m:e>
+                <m:e>
+                  <m:r>
+                    <w:rPr>
+                      <w:rFonts w:ascii="Cambria Math" w:eastAsia="Cambria Math" w:hAnsi="Cambria Math" w:cs="Cambria Math"/>
+                    </w:rPr>
+                    <m:t>-7</m:t>
+                  </m:r>
+                </m:e>
+              </m:mr>
+              <m:mr>
+                <m:e>
+                  <m:r>
+                    <w:rPr>
+                      <w:rFonts w:ascii="Cambria Math" w:hAnsi="Cambria Math"/>
+                    </w:rPr>
+                    <m:t>-5</m:t>
+                  </m:r>
+                  <m:ctrlPr>
+                    <w:rPr>
+                      <w:rFonts w:ascii="Cambria Math" w:eastAsia="Cambria Math" w:hAnsi="Cambria Math" w:cs="Cambria Math"/>
+                      <w:i/>
+                    </w:rPr>
+                  </m:ctrlPr>
+                </m:e>
+                <m:e>
+                  <m:r>
+                    <w:rPr>
+                      <w:rFonts w:ascii="Cambria Math" w:eastAsia="Cambria Math" w:hAnsi="Cambria Math" w:cs="Cambria Math"/>
+                    </w:rPr>
+                    <m:t>9</m:t>
+                  </m:r>
+                </m:e>
+              </m:mr>
+            </m:m>
+          </m:e>
+        </m:d>
+        <m:d>
+          <m:dPr>
+            <m:begChr m:val="["/>
+            <m:endChr m:val="]"/>
+            <m:ctrlPr>
+              <w:rPr>
+                <w:rFonts w:ascii="Cambria Math" w:hAnsi="Cambria Math"/>
+                <w:i/>
+              </w:rPr>
+            </m:ctrlPr>
+          </m:dPr>
+          <m:e>
+            <m:m>
+              <m:mPr>
+                <m:mcs>
+                  <m:mc>
+                    <m:mcPr>
+                      <m:count m:val="1"/>
+                      <m:mcJc m:val="center"/>
+                    </m:mcPr>
+                  </m:mc>
+                </m:mcs>
+                <m:ctrlPr>
+                  <w:rPr>
+                    <w:rFonts w:ascii="Cambria Math" w:hAnsi="Cambria Math"/>
+                    <w:i/>
+                  </w:rPr>
+                </m:ctrlPr>
+              </m:mPr>
+              <m:mr>
+                <m:e>
+                  <m:r>
+                    <w:rPr>
+                      <w:rFonts w:ascii="Cambria Math" w:hAnsi="Cambria Math"/>
+                    </w:rPr>
+                    <m:t>0</m:t>
+                  </m:r>
+                </m:e>
+              </m:mr>
+              <m:mr>
+                <m:e>
+                  <m:r>
+                    <w:rPr>
+                      <w:rFonts w:ascii="Cambria Math" w:hAnsi="Cambria Math"/>
+                    </w:rPr>
+                    <m:t>0</m:t>
+                  </m:r>
+                </m:e>
+              </m:mr>
+            </m:m>
+          </m:e>
+        </m:d>
+        <m:r>
+          <w:rPr>
+            <w:rFonts w:ascii="Cambria Math" w:hAnsi="Cambria Math"/>
+          </w:rPr>
+          <m:t xml:space="preserve">+ </m:t>
+        </m:r>
+        <m:d>
+          <m:dPr>
+            <m:begChr m:val="["/>
+            <m:endChr m:val="]"/>
+            <m:ctrlPr>
+              <w:rPr>
+                <w:rFonts w:ascii="Cambria Math" w:hAnsi="Cambria Math"/>
+                <w:i/>
+              </w:rPr>
+            </m:ctrlPr>
+          </m:dPr>
+          <m:e>
+            <m:m>
+              <m:mPr>
+                <m:mcs>
+                  <m:mc>
+                    <m:mcPr>
+                      <m:count m:val="1"/>
+                      <m:mcJc m:val="center"/>
+                    </m:mcPr>
+                  </m:mc>
+                </m:mcs>
+                <m:ctrlPr>
+                  <w:rPr>
+                    <w:rFonts w:ascii="Cambria Math" w:hAnsi="Cambria Math"/>
+                    <w:i/>
+                  </w:rPr>
+                </m:ctrlPr>
+              </m:mPr>
+              <m:mr>
+                <m:e>
+                  <m:r>
+                    <w:rPr>
+                      <w:rFonts w:ascii="Cambria Math" w:hAnsi="Cambria Math"/>
+                    </w:rPr>
+                    <m:t>8</m:t>
+                  </m:r>
+                </m:e>
+              </m:mr>
+              <m:mr>
+                <m:e>
+                  <m:r>
+                    <w:rPr>
+                      <w:rFonts w:ascii="Cambria Math" w:hAnsi="Cambria Math"/>
+                    </w:rPr>
+                    <m:t>-3</m:t>
+                  </m:r>
+                </m:e>
+              </m:mr>
+            </m:m>
+          </m:e>
+        </m:d>
+        <m:r>
+          <w:rPr>
+            <w:rFonts w:ascii="Cambria Math" w:hAnsi="Cambria Math"/>
+          </w:rPr>
+          <m:t>=</m:t>
+        </m:r>
+        <m:d>
+          <m:dPr>
+            <m:begChr m:val="["/>
+            <m:endChr m:val="]"/>
+            <m:ctrlPr>
+              <w:rPr>
+                <w:rFonts w:ascii="Cambria Math" w:hAnsi="Cambria Math"/>
+                <w:i/>
+              </w:rPr>
+            </m:ctrlPr>
+          </m:dPr>
+          <m:e>
+            <m:m>
+              <m:mPr>
+                <m:mcs>
+                  <m:mc>
+                    <m:mcPr>
+                      <m:count m:val="2"/>
+                      <m:mcJc m:val="center"/>
+                    </m:mcPr>
+                  </m:mc>
+                </m:mcs>
+                <m:ctrlPr>
+                  <w:rPr>
+                    <w:rFonts w:ascii="Cambria Math" w:hAnsi="Cambria Math"/>
+                    <w:i/>
+                  </w:rPr>
+                </m:ctrlPr>
+              </m:mPr>
+              <m:mr>
+                <m:e>
+                  <m:ctrlPr>
+                    <w:rPr>
+                      <w:rFonts w:ascii="Cambria Math" w:eastAsia="Cambria Math" w:hAnsi="Cambria Math" w:cs="Cambria Math"/>
+                      <w:i/>
+                    </w:rPr>
+                  </m:ctrlPr>
+                </m:e>
+                <m:e/>
+              </m:mr>
+              <m:mr>
+                <m:e>
+                  <m:ctrlPr>
+                    <w:rPr>
+                      <w:rFonts w:ascii="Cambria Math" w:eastAsia="Cambria Math" w:hAnsi="Cambria Math" w:cs="Cambria Math"/>
+                      <w:i/>
+                    </w:rPr>
+                  </m:ctrlPr>
+                </m:e>
+                <m:e/>
+              </m:mr>
+            </m:m>
+          </m:e>
+        </m:d>
+        <m:r>
+          <w:rPr>
+            <w:rFonts w:ascii="Cambria Math" w:hAnsi="Cambria Math"/>
+          </w:rPr>
+          <m:t>=</m:t>
+        </m:r>
+        <m:d>
+          <m:dPr>
+            <m:begChr m:val="["/>
+            <m:endChr m:val="]"/>
+            <m:ctrlPr>
+              <w:rPr>
+                <w:rFonts w:ascii="Cambria Math" w:hAnsi="Cambria Math"/>
+                <w:i/>
+              </w:rPr>
+            </m:ctrlPr>
+          </m:dPr>
+          <m:e>
+            <m:m>
+              <m:mPr>
+                <m:mcs>
+                  <m:mc>
+                    <m:mcPr>
+                      <m:count m:val="1"/>
+                      <m:mcJc m:val="center"/>
+                    </m:mcPr>
+                  </m:mc>
+                </m:mcs>
+                <m:ctrlPr>
+                  <w:rPr>
+                    <w:rFonts w:ascii="Cambria Math" w:hAnsi="Cambria Math"/>
+                    <w:i/>
+                  </w:rPr>
+                </m:ctrlPr>
+              </m:mPr>
+              <m:mr>
+                <m:e>
+                  <m:ctrlPr>
+                    <w:rPr>
+                      <w:rFonts w:ascii="Cambria Math" w:eastAsia="Cambria Math" w:hAnsi="Cambria Math" w:cs="Cambria Math"/>
+                      <w:i/>
+                    </w:rPr>
+                  </m:ctrlPr>
+                </m:e>
+              </m:mr>
+              <m:mr>
+                <m:e/>
+              </m:mr>
+            </m:m>
+          </m:e>
+        </m:d>
+      </m:oMath>
+      <w:r>
+        <w:rPr>
+          <w:rFonts w:eastAsiaTheme="minorEastAsia"/>
+        </w:rPr>
+        <w:t xml:space="preserve"> </w:t>
+      </w:r>
+    </w:p>
+    <w:p>
+      <w:pPr>
+        <w:rPr>
+          <w:rFonts w:eastAsiaTheme="minorEastAsia"/>
+        </w:rPr>
+      </w:pPr>
+      <m:oMath>
+        <m:r>
+          <w:rPr>
+            <w:rFonts w:ascii="Cambria Math" w:hAnsi="Cambria Math"/>
+          </w:rPr>
+          <m:t>T</m:t>
+        </m:r>
+        <m:d>
+          <m:dPr>
+            <m:begChr m:val="["/>
+            <m:endChr m:val="]"/>
+            <m:ctrlPr>
+              <w:rPr>
+                <w:rFonts w:ascii="Cambria Math" w:hAnsi="Cambria Math"/>
+                <w:i/>
+              </w:rPr>
+            </m:ctrlPr>
+          </m:dPr>
+          <m:e>
+            <m:m>
+              <m:mPr>
+                <m:mcs>
+                  <m:mc>
+                    <m:mcPr>
+                      <m:count m:val="1"/>
+                      <m:mcJc m:val="center"/>
+                    </m:mcPr>
+                  </m:mc>
+                </m:mcs>
+                <m:ctrlPr>
+                  <w:rPr>
+                    <w:rFonts w:ascii="Cambria Math" w:hAnsi="Cambria Math"/>
+                    <w:i/>
+                  </w:rPr>
+                </m:ctrlPr>
+              </m:mPr>
+              <m:mr>
+                <m:e>
+                  <m:r>
+                    <w:rPr>
+                      <w:rFonts w:ascii="Cambria Math" w:hAnsi="Cambria Math"/>
+                    </w:rPr>
+                    <m:t>2</m:t>
+                  </m:r>
+                </m:e>
+              </m:mr>
+              <m:mr>
+                <m:e>
+                  <m:r>
+                    <w:rPr>
+                      <w:rFonts w:ascii="Cambria Math" w:hAnsi="Cambria Math"/>
+                    </w:rPr>
+                    <m:t>1</m:t>
+                  </m:r>
+                </m:e>
+              </m:mr>
+            </m:m>
+          </m:e>
+        </m:d>
+        <m:r>
+          <w:rPr>
+            <w:rFonts w:ascii="Cambria Math" w:hAnsi="Cambria Math"/>
+          </w:rPr>
+          <m:t>=</m:t>
+        </m:r>
+        <m:d>
+          <m:dPr>
+            <m:begChr m:val="["/>
+            <m:endChr m:val="]"/>
+            <m:ctrlPr>
+              <w:rPr>
+                <w:rFonts w:ascii="Cambria Math" w:hAnsi="Cambria Math"/>
+                <w:i/>
+              </w:rPr>
+            </m:ctrlPr>
+          </m:dPr>
+          <m:e>
+            <m:m>
+              <m:mPr>
+                <m:mcs>
+                  <m:mc>
+                    <m:mcPr>
+                      <m:count m:val="2"/>
+                      <m:mcJc m:val="center"/>
+                    </m:mcPr>
+                  </m:mc>
+                </m:mcs>
+                <m:ctrlPr>
+                  <w:rPr>
+                    <w:rFonts w:ascii="Cambria Math" w:hAnsi="Cambria Math"/>
+                    <w:i/>
+                  </w:rPr>
+                </m:ctrlPr>
+              </m:mPr>
+              <m:mr>
+                <m:e>
+                  <m:r>
+                    <w:rPr>
+                      <w:rFonts w:ascii="Cambria Math" w:hAnsi="Cambria Math"/>
+                    </w:rPr>
+                    <m:t>1</m:t>
+                  </m:r>
+                  <m:ctrlPr>
+                    <w:rPr>
+                      <w:rFonts w:ascii="Cambria Math" w:eastAsia="Cambria Math" w:hAnsi="Cambria Math" w:cs="Cambria Math"/>
+                      <w:i/>
+                    </w:rPr>
+                  </m:ctrlPr>
+                </m:e>
+                <m:e>
+                  <m:r>
+                    <w:rPr>
+                      <w:rFonts w:ascii="Cambria Math" w:eastAsia="Cambria Math" w:hAnsi="Cambria Math" w:cs="Cambria Math"/>
+                    </w:rPr>
+                    <m:t>-7</m:t>
+                  </m:r>
+                </m:e>
+              </m:mr>
+              <m:mr>
+                <m:e>
+                  <m:r>
+                    <w:rPr>
+                      <w:rFonts w:ascii="Cambria Math" w:hAnsi="Cambria Math"/>
+                    </w:rPr>
+                    <m:t>-5</m:t>
+                  </m:r>
+                  <m:ctrlPr>
+                    <w:rPr>
+                      <w:rFonts w:ascii="Cambria Math" w:eastAsia="Cambria Math" w:hAnsi="Cambria Math" w:cs="Cambria Math"/>
+                      <w:i/>
+                    </w:rPr>
+                  </m:ctrlPr>
+                </m:e>
+                <m:e>
+                  <m:r>
+                    <w:rPr>
+                      <w:rFonts w:ascii="Cambria Math" w:eastAsia="Cambria Math" w:hAnsi="Cambria Math" w:cs="Cambria Math"/>
+                    </w:rPr>
+                    <m:t>9</m:t>
+                  </m:r>
+                </m:e>
+              </m:mr>
+            </m:m>
+          </m:e>
+        </m:d>
+        <m:d>
+          <m:dPr>
+            <m:begChr m:val="["/>
+            <m:endChr m:val="]"/>
+            <m:ctrlPr>
+              <w:rPr>
+                <w:rFonts w:ascii="Cambria Math" w:hAnsi="Cambria Math"/>
+                <w:i/>
+              </w:rPr>
+            </m:ctrlPr>
+          </m:dPr>
+          <m:e>
+            <m:m>
+              <m:mPr>
+                <m:mcs>
+                  <m:mc>
+                    <m:mcPr>
+                      <m:count m:val="1"/>
+                      <m:mcJc m:val="center"/>
+                    </m:mcPr>
+                  </m:mc>
+                </m:mcs>
+                <m:ctrlPr>
+                  <w:rPr>
+                    <w:rFonts w:ascii="Cambria Math" w:hAnsi="Cambria Math"/>
+                    <w:i/>
+                  </w:rPr>
+                </m:ctrlPr>
+              </m:mPr>
+              <m:mr>
+                <m:e>
+                  <m:r>
+                    <w:rPr>
+                      <w:rFonts w:ascii="Cambria Math" w:hAnsi="Cambria Math"/>
+                    </w:rPr>
+                    <m:t>1</m:t>
+                  </m:r>
+                </m:e>
+              </m:mr>
+              <m:mr>
+                <m:e>
+                  <m:r>
+                    <w:rPr>
+                      <w:rFonts w:ascii="Cambria Math" w:hAnsi="Cambria Math"/>
+                    </w:rPr>
+                    <m:t>2</m:t>
+                  </m:r>
+                </m:e>
+              </m:mr>
+            </m:m>
+          </m:e>
+        </m:d>
+        <m:r>
+          <w:rPr>
+            <w:rFonts w:ascii="Cambria Math" w:hAnsi="Cambria Math"/>
+          </w:rPr>
+          <m:t xml:space="preserve">+ </m:t>
+        </m:r>
+        <m:d>
+          <m:dPr>
+            <m:begChr m:val="["/>
+            <m:endChr m:val="]"/>
+            <m:ctrlPr>
+              <w:rPr>
+                <w:rFonts w:ascii="Cambria Math" w:hAnsi="Cambria Math"/>
+                <w:i/>
+              </w:rPr>
+            </m:ctrlPr>
+          </m:dPr>
+          <m:e>
+            <m:m>
+              <m:mPr>
+                <m:mcs>
+                  <m:mc>
+                    <m:mcPr>
+                      <m:count m:val="1"/>
+                      <m:mcJc m:val="center"/>
+                    </m:mcPr>
+                  </m:mc>
+                </m:mcs>
+                <m:ctrlPr>
+                  <w:rPr>
+                    <w:rFonts w:ascii="Cambria Math" w:hAnsi="Cambria Math"/>
+                    <w:i/>
+                  </w:rPr>
+                </m:ctrlPr>
+              </m:mPr>
+              <m:mr>
+                <m:e>
+                  <m:r>
+                    <w:rPr>
+                      <w:rFonts w:ascii="Cambria Math" w:hAnsi="Cambria Math"/>
+                    </w:rPr>
+                    <m:t>8</m:t>
+                  </m:r>
+                </m:e>
+              </m:mr>
+              <m:mr>
+                <m:e>
+                  <m:r>
+                    <w:rPr>
+                      <w:rFonts w:ascii="Cambria Math" w:hAnsi="Cambria Math"/>
+                    </w:rPr>
+                    <m:t>-3</m:t>
+                  </m:r>
+                </m:e>
+              </m:mr>
+            </m:m>
+          </m:e>
+        </m:d>
+        <m:r>
+          <w:rPr>
+            <w:rFonts w:ascii="Cambria Math" w:hAnsi="Cambria Math"/>
+          </w:rPr>
+          <m:t>=</m:t>
+        </m:r>
+        <m:d>
+          <m:dPr>
+            <m:begChr m:val="["/>
+            <m:endChr m:val="]"/>
+            <m:ctrlPr>
+              <w:rPr>
+                <w:rFonts w:ascii="Cambria Math" w:hAnsi="Cambria Math"/>
+                <w:i/>
+              </w:rPr>
+            </m:ctrlPr>
+          </m:dPr>
+          <m:e>
+            <m:m>
+              <m:mPr>
+                <m:mcs>
+                  <m:mc>
+                    <m:mcPr>
+                      <m:count m:val="2"/>
+                      <m:mcJc m:val="center"/>
+                    </m:mcPr>
+                  </m:mc>
+                </m:mcs>
+                <m:ctrlPr>
+                  <w:rPr>
+                    <w:rFonts w:ascii="Cambria Math" w:hAnsi="Cambria Math"/>
+                    <w:i/>
+                  </w:rPr>
+                </m:ctrlPr>
+              </m:mPr>
+              <m:mr>
+                <m:e>
+                  <m:ctrlPr>
+                    <w:rPr>
+                      <w:rFonts w:ascii="Cambria Math" w:eastAsia="Cambria Math" w:hAnsi="Cambria Math" w:cs="Cambria Math"/>
+                      <w:i/>
+                    </w:rPr>
+                  </m:ctrlPr>
+                </m:e>
+                <m:e/>
+              </m:mr>
+              <m:mr>
+                <m:e>
+                  <m:ctrlPr>
+                    <w:rPr>
+                      <w:rFonts w:ascii="Cambria Math" w:eastAsia="Cambria Math" w:hAnsi="Cambria Math" w:cs="Cambria Math"/>
+                      <w:i/>
+                    </w:rPr>
+                  </m:ctrlPr>
+                </m:e>
+                <m:e/>
+              </m:mr>
+            </m:m>
+          </m:e>
+        </m:d>
+        <m:r>
+          <w:rPr>
+            <w:rFonts w:ascii="Cambria Math" w:hAnsi="Cambria Math"/>
+          </w:rPr>
+          <m:t>=</m:t>
+        </m:r>
+        <m:d>
+          <m:dPr>
+            <m:begChr m:val="["/>
+            <m:endChr m:val="]"/>
+            <m:ctrlPr>
+              <w:rPr>
+                <w:rFonts w:ascii="Cambria Math" w:hAnsi="Cambria Math"/>
+                <w:i/>
+              </w:rPr>
+            </m:ctrlPr>
+          </m:dPr>
+          <m:e>
+            <m:m>
+              <m:mPr>
+                <m:mcs>
+                  <m:mc>
+                    <m:mcPr>
+                      <m:count m:val="1"/>
+                      <m:mcJc m:val="center"/>
+                    </m:mcPr>
+                  </m:mc>
+                </m:mcs>
+                <m:ctrlPr>
+                  <w:rPr>
+                    <w:rFonts w:ascii="Cambria Math" w:hAnsi="Cambria Math"/>
+                    <w:i/>
+                  </w:rPr>
+                </m:ctrlPr>
+              </m:mPr>
+              <m:mr>
+                <m:e>
+                  <m:ctrlPr>
+                    <w:rPr>
+                      <w:rFonts w:ascii="Cambria Math" w:eastAsia="Cambria Math" w:hAnsi="Cambria Math" w:cs="Cambria Math"/>
+                      <w:i/>
+                    </w:rPr>
+                  </m:ctrlPr>
+                </m:e>
+              </m:mr>
+              <m:mr>
+                <m:e/>
+              </m:mr>
+            </m:m>
+          </m:e>
+        </m:d>
+      </m:oMath>
+      <w:r>
+        <w:rPr>
+          <w:rFonts w:eastAsiaTheme="minorEastAsia"/>
+        </w:rPr>
+        <w:t xml:space="preserve"> </w:t>
+      </w:r>
+    </w:p>
+    <w:p>
+      <w:pPr>
+        <w:rPr>
+          <w:rFonts w:eastAsiaTheme="minorEastAsia"/>
+        </w:rPr>
+      </w:pPr>
+      <m:oMath>
+        <m:r>
+          <w:rPr>
+            <w:rFonts w:ascii="Cambria Math" w:hAnsi="Cambria Math"/>
+          </w:rPr>
+          <m:t>T</m:t>
+        </m:r>
+        <m:d>
+          <m:dPr>
+            <m:begChr m:val="["/>
+            <m:endChr m:val="]"/>
+            <m:ctrlPr>
+              <w:rPr>
+                <w:rFonts w:ascii="Cambria Math" w:hAnsi="Cambria Math"/>
+                <w:i/>
+              </w:rPr>
+            </m:ctrlPr>
+          </m:dPr>
+          <m:e>
+            <m:m>
+              <m:mPr>
+                <m:mcs>
+                  <m:mc>
+                    <m:mcPr>
+                      <m:count m:val="1"/>
+                      <m:mcJc m:val="center"/>
+                    </m:mcPr>
+                  </m:mc>
+                </m:mcs>
+                <m:ctrlPr>
+                  <w:rPr>
+                    <w:rFonts w:ascii="Cambria Math" w:hAnsi="Cambria Math"/>
+                    <w:i/>
+                  </w:rPr>
+                </m:ctrlPr>
+              </m:mPr>
+              <m:mr>
+                <m:e>
+                  <m:r>
+                    <w:rPr>
+                      <w:rFonts w:ascii="Cambria Math" w:hAnsi="Cambria Math"/>
+                    </w:rPr>
+                    <m:t>1</m:t>
+                  </m:r>
+                </m:e>
+              </m:mr>
+              <m:mr>
+                <m:e>
+                  <m:r>
+                    <w:rPr>
+                      <w:rFonts w:ascii="Cambria Math" w:hAnsi="Cambria Math"/>
+                    </w:rPr>
+                    <m:t>-1</m:t>
+                  </m:r>
+                </m:e>
+              </m:mr>
+            </m:m>
+          </m:e>
+        </m:d>
+        <m:r>
+          <w:rPr>
+            <w:rFonts w:ascii="Cambria Math" w:hAnsi="Cambria Math"/>
+          </w:rPr>
+          <m:t>=</m:t>
+        </m:r>
+        <m:d>
+          <m:dPr>
+            <m:begChr m:val="["/>
+            <m:endChr m:val="]"/>
+            <m:ctrlPr>
+              <w:rPr>
+                <w:rFonts w:ascii="Cambria Math" w:hAnsi="Cambria Math"/>
+                <w:i/>
+              </w:rPr>
+            </m:ctrlPr>
+          </m:dPr>
+          <m:e>
+            <m:m>
+              <m:mPr>
+                <m:mcs>
+                  <m:mc>
+                    <m:mcPr>
+                      <m:count m:val="2"/>
+                      <m:mcJc m:val="center"/>
+                    </m:mcPr>
+                  </m:mc>
+                </m:mcs>
+                <m:ctrlPr>
+                  <w:rPr>
+                    <w:rFonts w:ascii="Cambria Math" w:hAnsi="Cambria Math"/>
+                    <w:i/>
+                  </w:rPr>
+                </m:ctrlPr>
+              </m:mPr>
+              <m:mr>
+                <m:e>
+                  <m:r>
+                    <w:rPr>
+                      <w:rFonts w:ascii="Cambria Math" w:hAnsi="Cambria Math"/>
+                    </w:rPr>
+                    <m:t>1</m:t>
+                  </m:r>
+                  <m:ctrlPr>
+                    <w:rPr>
+                      <w:rFonts w:ascii="Cambria Math" w:eastAsia="Cambria Math" w:hAnsi="Cambria Math" w:cs="Cambria Math"/>
+                      <w:i/>
+                    </w:rPr>
+                  </m:ctrlPr>
+                </m:e>
+                <m:e>
+                  <m:r>
+                    <w:rPr>
+                      <w:rFonts w:ascii="Cambria Math" w:eastAsia="Cambria Math" w:hAnsi="Cambria Math" w:cs="Cambria Math"/>
+                    </w:rPr>
+                    <m:t>-7</m:t>
+                  </m:r>
+                </m:e>
+              </m:mr>
+              <m:mr>
+                <m:e>
+                  <m:r>
+                    <w:rPr>
+                      <w:rFonts w:ascii="Cambria Math" w:hAnsi="Cambria Math"/>
+                    </w:rPr>
+                    <m:t>-5</m:t>
+                  </m:r>
+                  <m:ctrlPr>
+                    <w:rPr>
+                      <w:rFonts w:ascii="Cambria Math" w:eastAsia="Cambria Math" w:hAnsi="Cambria Math" w:cs="Cambria Math"/>
+                      <w:i/>
+                    </w:rPr>
+                  </m:ctrlPr>
+                </m:e>
+                <m:e>
+                  <m:r>
+                    <w:rPr>
+                      <w:rFonts w:ascii="Cambria Math" w:eastAsia="Cambria Math" w:hAnsi="Cambria Math" w:cs="Cambria Math"/>
+                    </w:rPr>
+                    <m:t>9</m:t>
+                  </m:r>
+                </m:e>
+              </m:mr>
+            </m:m>
+          </m:e>
+        </m:d>
+        <m:d>
+          <m:dPr>
+            <m:begChr m:val="["/>
+            <m:endChr m:val="]"/>
+            <m:ctrlPr>
+              <w:rPr>
+                <w:rFonts w:ascii="Cambria Math" w:hAnsi="Cambria Math"/>
+                <w:i/>
+              </w:rPr>
+            </m:ctrlPr>
+          </m:dPr>
+          <m:e>
+            <m:m>
+              <m:mPr>
+                <m:mcs>
+                  <m:mc>
+                    <m:mcPr>
+                      <m:count m:val="1"/>
+                      <m:mcJc m:val="center"/>
+                    </m:mcPr>
+                  </m:mc>
+                </m:mcs>
+                <m:ctrlPr>
+                  <w:rPr>
+                    <w:rFonts w:ascii="Cambria Math" w:hAnsi="Cambria Math"/>
+                    <w:i/>
+                  </w:rPr>
+                </m:ctrlPr>
+              </m:mPr>
+              <m:mr>
+                <m:e>
+                  <m:r>
+                    <w:rPr>
+                      <w:rFonts w:ascii="Cambria Math" w:hAnsi="Cambria Math"/>
+                    </w:rPr>
+                    <m:t>2</m:t>
+                  </m:r>
+                </m:e>
+              </m:mr>
+              <m:mr>
+                <m:e>
+                  <m:r>
+                    <w:rPr>
+                      <w:rFonts w:ascii="Cambria Math" w:hAnsi="Cambria Math"/>
+                    </w:rPr>
+                    <m:t>1</m:t>
+                  </m:r>
+                </m:e>
+              </m:mr>
+            </m:m>
+          </m:e>
+        </m:d>
+        <m:r>
+          <w:rPr>
+            <w:rFonts w:ascii="Cambria Math" w:hAnsi="Cambria Math"/>
+          </w:rPr>
+          <m:t xml:space="preserve">+ </m:t>
+        </m:r>
+        <m:d>
+          <m:dPr>
+            <m:begChr m:val="["/>
+            <m:endChr m:val="]"/>
+            <m:ctrlPr>
+              <w:rPr>
+                <w:rFonts w:ascii="Cambria Math" w:hAnsi="Cambria Math"/>
+                <w:i/>
+              </w:rPr>
+            </m:ctrlPr>
+          </m:dPr>
+          <m:e>
+            <m:m>
+              <m:mPr>
+                <m:mcs>
+                  <m:mc>
+                    <m:mcPr>
+                      <m:count m:val="1"/>
+                      <m:mcJc m:val="center"/>
+                    </m:mcPr>
+                  </m:mc>
+                </m:mcs>
+                <m:ctrlPr>
+                  <w:rPr>
+                    <w:rFonts w:ascii="Cambria Math" w:hAnsi="Cambria Math"/>
+                    <w:i/>
+                  </w:rPr>
+                </m:ctrlPr>
+              </m:mPr>
+              <m:mr>
+                <m:e>
+                  <m:r>
+                    <w:rPr>
+                      <w:rFonts w:ascii="Cambria Math" w:hAnsi="Cambria Math"/>
+                    </w:rPr>
+                    <m:t>8</m:t>
+                  </m:r>
+                </m:e>
+              </m:mr>
+              <m:mr>
+                <m:e>
+                  <m:r>
+                    <w:rPr>
+                      <w:rFonts w:ascii="Cambria Math" w:hAnsi="Cambria Math"/>
+                    </w:rPr>
+                    <m:t>-3</m:t>
+                  </m:r>
+                </m:e>
+              </m:mr>
+            </m:m>
+          </m:e>
+        </m:d>
+        <m:r>
+          <w:rPr>
+            <w:rFonts w:ascii="Cambria Math" w:hAnsi="Cambria Math"/>
+          </w:rPr>
+          <m:t>=</m:t>
+        </m:r>
+        <m:d>
+          <m:dPr>
+            <m:begChr m:val="["/>
+            <m:endChr m:val="]"/>
+            <m:ctrlPr>
+              <w:rPr>
+                <w:rFonts w:ascii="Cambria Math" w:hAnsi="Cambria Math"/>
+                <w:i/>
+              </w:rPr>
+            </m:ctrlPr>
+          </m:dPr>
+          <m:e>
+            <m:m>
+              <m:mPr>
+                <m:mcs>
+                  <m:mc>
+                    <m:mcPr>
+                      <m:count m:val="2"/>
+                      <m:mcJc m:val="center"/>
+                    </m:mcPr>
+                  </m:mc>
+                </m:mcs>
+                <m:ctrlPr>
+                  <w:rPr>
+                    <w:rFonts w:ascii="Cambria Math" w:hAnsi="Cambria Math"/>
+                    <w:i/>
+                  </w:rPr>
+                </m:ctrlPr>
+              </m:mPr>
+              <m:mr>
+                <m:e>
+                  <m:ctrlPr>
+                    <w:rPr>
+                      <w:rFonts w:ascii="Cambria Math" w:eastAsia="Cambria Math" w:hAnsi="Cambria Math" w:cs="Cambria Math"/>
+                      <w:i/>
+                    </w:rPr>
+                  </m:ctrlPr>
+                </m:e>
+                <m:e/>
+              </m:mr>
+              <m:mr>
+                <m:e>
+                  <m:ctrlPr>
+                    <w:rPr>
+                      <w:rFonts w:ascii="Cambria Math" w:eastAsia="Cambria Math" w:hAnsi="Cambria Math" w:cs="Cambria Math"/>
+                      <w:i/>
+                    </w:rPr>
+                  </m:ctrlPr>
+                </m:e>
+                <m:e/>
+              </m:mr>
+            </m:m>
+          </m:e>
+        </m:d>
+        <m:r>
+          <w:rPr>
+            <w:rFonts w:ascii="Cambria Math" w:hAnsi="Cambria Math"/>
+          </w:rPr>
+          <m:t>=</m:t>
+        </m:r>
+        <m:d>
+          <m:dPr>
+            <m:begChr m:val="["/>
+            <m:endChr m:val="]"/>
+            <m:ctrlPr>
+              <w:rPr>
+                <w:rFonts w:ascii="Cambria Math" w:hAnsi="Cambria Math"/>
+                <w:i/>
+              </w:rPr>
+            </m:ctrlPr>
+          </m:dPr>
+          <m:e>
+            <m:m>
+              <m:mPr>
+                <m:mcs>
+                  <m:mc>
+                    <m:mcPr>
+                      <m:count m:val="1"/>
+                      <m:mcJc m:val="center"/>
+                    </m:mcPr>
+                  </m:mc>
+                </m:mcs>
+                <m:ctrlPr>
+                  <w:rPr>
+                    <w:rFonts w:ascii="Cambria Math" w:hAnsi="Cambria Math"/>
+                    <w:i/>
+                  </w:rPr>
+                </m:ctrlPr>
+              </m:mPr>
+              <m:mr>
+                <m:e>
+                  <m:ctrlPr>
+                    <w:rPr>
+                      <w:rFonts w:ascii="Cambria Math" w:eastAsia="Cambria Math" w:hAnsi="Cambria Math" w:cs="Cambria Math"/>
+                      <w:i/>
+                    </w:rPr>
+                  </m:ctrlPr>
+                </m:e>
+              </m:mr>
+              <m:mr>
+                <m:e/>
+              </m:mr>
+            </m:m>
+          </m:e>
+        </m:d>
+      </m:oMath>
+      <w:r>
+        <w:rPr>
+          <w:rFonts w:eastAsiaTheme="minorEastAsia"/>
+        </w:rPr>
+        <w:t xml:space="preserve"> </w:t>
+      </w:r>
+    </w:p>
+    <w:p>
+      <w:pPr>
+        <w:rPr>
+          <w:rFonts w:eastAsiaTheme="minorEastAsia"/>
+        </w:rPr>
+      </w:pPr>
+      <m:oMath>
+        <m:r>
+          <w:rPr>
+            <w:rFonts w:ascii="Cambria Math" w:hAnsi="Cambria Math"/>
+          </w:rPr>
+          <m:t>T</m:t>
+        </m:r>
+        <m:d>
+          <m:dPr>
+            <m:begChr m:val="["/>
+            <m:endChr m:val="]"/>
+            <m:ctrlPr>
+              <w:rPr>
+                <w:rFonts w:ascii="Cambria Math" w:hAnsi="Cambria Math"/>
+                <w:i/>
+              </w:rPr>
+            </m:ctrlPr>
+          </m:dPr>
+          <m:e>
+            <m:m>
+              <m:mPr>
+                <m:mcs>
+                  <m:mc>
+                    <m:mcPr>
+                      <m:count m:val="1"/>
+                      <m:mcJc m:val="center"/>
+                    </m:mcPr>
+                  </m:mc>
+                </m:mcs>
+                <m:ctrlPr>
+                  <w:rPr>
+                    <w:rFonts w:ascii="Cambria Math" w:hAnsi="Cambria Math"/>
+                    <w:i/>
+                  </w:rPr>
+                </m:ctrlPr>
+              </m:mPr>
+              <m:mr>
+                <m:e>
+                  <m:r>
+                    <w:rPr>
+                      <w:rFonts w:ascii="Cambria Math" w:hAnsi="Cambria Math"/>
+                    </w:rPr>
+                    <m:t>-1</m:t>
+                  </m:r>
+                </m:e>
+              </m:mr>
+              <m:mr>
+                <m:e>
+                  <m:r>
+                    <w:rPr>
+                      <w:rFonts w:ascii="Cambria Math" w:hAnsi="Cambria Math"/>
+                    </w:rPr>
+                    <m:t>-1</m:t>
+                  </m:r>
+                </m:e>
+              </m:mr>
+            </m:m>
+          </m:e>
+        </m:d>
+        <m:r>
+          <w:rPr>
+            <w:rFonts w:ascii="Cambria Math" w:hAnsi="Cambria Math"/>
+          </w:rPr>
+          <m:t>=</m:t>
+        </m:r>
+        <m:d>
+          <m:dPr>
+            <m:begChr m:val="["/>
+            <m:endChr m:val="]"/>
+            <m:ctrlPr>
+              <w:rPr>
+                <w:rFonts w:ascii="Cambria Math" w:hAnsi="Cambria Math"/>
+                <w:i/>
+              </w:rPr>
+            </m:ctrlPr>
+          </m:dPr>
+          <m:e>
+            <m:m>
+              <m:mPr>
+                <m:mcs>
+                  <m:mc>
+                    <m:mcPr>
+                      <m:count m:val="2"/>
+                      <m:mcJc m:val="center"/>
+                    </m:mcPr>
+                  </m:mc>
+                </m:mcs>
+                <m:ctrlPr>
+                  <w:rPr>
+                    <w:rFonts w:ascii="Cambria Math" w:hAnsi="Cambria Math"/>
+                    <w:i/>
+                  </w:rPr>
+                </m:ctrlPr>
+              </m:mPr>
+              <m:mr>
+                <m:e>
+                  <m:r>
+                    <w:rPr>
+                      <w:rFonts w:ascii="Cambria Math" w:hAnsi="Cambria Math"/>
+                    </w:rPr>
+                    <m:t>1</m:t>
+                  </m:r>
+                  <m:ctrlPr>
+                    <w:rPr>
+                      <w:rFonts w:ascii="Cambria Math" w:eastAsia="Cambria Math" w:hAnsi="Cambria Math" w:cs="Cambria Math"/>
+                      <w:i/>
+                    </w:rPr>
+                  </m:ctrlPr>
+                </m:e>
+                <m:e>
+                  <m:r>
+                    <w:rPr>
+                      <w:rFonts w:ascii="Cambria Math" w:eastAsia="Cambria Math" w:hAnsi="Cambria Math" w:cs="Cambria Math"/>
+                    </w:rPr>
+                    <m:t>-7</m:t>
+                  </m:r>
+                </m:e>
+              </m:mr>
+              <m:mr>
+                <m:e>
+                  <m:r>
+                    <w:rPr>
+                      <w:rFonts w:ascii="Cambria Math" w:hAnsi="Cambria Math"/>
+                    </w:rPr>
+                    <m:t>-5</m:t>
+                  </m:r>
+                  <m:ctrlPr>
+                    <w:rPr>
+                      <w:rFonts w:ascii="Cambria Math" w:eastAsia="Cambria Math" w:hAnsi="Cambria Math" w:cs="Cambria Math"/>
+                      <w:i/>
+                    </w:rPr>
+                  </m:ctrlPr>
+                </m:e>
+                <m:e>
+                  <m:r>
+                    <w:rPr>
+                      <w:rFonts w:ascii="Cambria Math" w:eastAsia="Cambria Math" w:hAnsi="Cambria Math" w:cs="Cambria Math"/>
+                    </w:rPr>
+                    <m:t>9</m:t>
+                  </m:r>
+                </m:e>
+              </m:mr>
+            </m:m>
+          </m:e>
+        </m:d>
+        <m:d>
+          <m:dPr>
+            <m:begChr m:val="["/>
+            <m:endChr m:val="]"/>
+            <m:ctrlPr>
+              <w:rPr>
+                <w:rFonts w:ascii="Cambria Math" w:hAnsi="Cambria Math"/>
+                <w:i/>
+              </w:rPr>
+            </m:ctrlPr>
+          </m:dPr>
+          <m:e>
+            <m:m>
+              <m:mPr>
+                <m:mcs>
+                  <m:mc>
+                    <m:mcPr>
+                      <m:count m:val="1"/>
+                      <m:mcJc m:val="center"/>
+                    </m:mcPr>
+                  </m:mc>
+                </m:mcs>
+                <m:ctrlPr>
+                  <w:rPr>
+                    <w:rFonts w:ascii="Cambria Math" w:hAnsi="Cambria Math"/>
+                    <w:i/>
+                  </w:rPr>
+                </m:ctrlPr>
+              </m:mPr>
+              <m:mr>
+                <m:e>
+                  <m:r>
+                    <w:rPr>
+                      <w:rFonts w:ascii="Cambria Math" w:hAnsi="Cambria Math"/>
+                    </w:rPr>
+                    <m:t>1</m:t>
+                  </m:r>
+                </m:e>
+              </m:mr>
+              <m:mr>
+                <m:e>
+                  <m:r>
+                    <w:rPr>
+                      <w:rFonts w:ascii="Cambria Math" w:hAnsi="Cambria Math"/>
+                    </w:rPr>
+                    <m:t>-1</m:t>
+                  </m:r>
+                </m:e>
+              </m:mr>
+            </m:m>
+          </m:e>
+        </m:d>
+        <m:r>
+          <w:rPr>
+            <w:rFonts w:ascii="Cambria Math" w:hAnsi="Cambria Math"/>
+          </w:rPr>
+          <m:t xml:space="preserve">+ </m:t>
+        </m:r>
+        <m:d>
+          <m:dPr>
+            <m:begChr m:val="["/>
+            <m:endChr m:val="]"/>
+            <m:ctrlPr>
+              <w:rPr>
+                <w:rFonts w:ascii="Cambria Math" w:hAnsi="Cambria Math"/>
+                <w:i/>
+              </w:rPr>
+            </m:ctrlPr>
+          </m:dPr>
+          <m:e>
+            <m:m>
+              <m:mPr>
+                <m:mcs>
+                  <m:mc>
+                    <m:mcPr>
+                      <m:count m:val="1"/>
+                      <m:mcJc m:val="center"/>
+                    </m:mcPr>
+                  </m:mc>
+                </m:mcs>
+                <m:ctrlPr>
+                  <w:rPr>
+                    <w:rFonts w:ascii="Cambria Math" w:hAnsi="Cambria Math"/>
+                    <w:i/>
+                  </w:rPr>
+                </m:ctrlPr>
+              </m:mPr>
+              <m:mr>
+                <m:e>
+                  <m:r>
+                    <w:rPr>
+                      <w:rFonts w:ascii="Cambria Math" w:hAnsi="Cambria Math"/>
+                    </w:rPr>
+                    <m:t>8</m:t>
+                  </m:r>
+                </m:e>
+              </m:mr>
+              <m:mr>
+                <m:e>
+                  <m:r>
+                    <w:rPr>
+                      <w:rFonts w:ascii="Cambria Math" w:hAnsi="Cambria Math"/>
+                    </w:rPr>
+                    <m:t>-3</m:t>
+                  </m:r>
+                </m:e>
+              </m:mr>
+            </m:m>
+          </m:e>
+        </m:d>
+        <m:r>
+          <w:rPr>
+            <w:rFonts w:ascii="Cambria Math" w:hAnsi="Cambria Math"/>
+          </w:rPr>
+          <m:t>=</m:t>
+        </m:r>
+        <m:d>
+          <m:dPr>
+            <m:begChr m:val="["/>
+            <m:endChr m:val="]"/>
+            <m:ctrlPr>
+              <w:rPr>
+                <w:rFonts w:ascii="Cambria Math" w:hAnsi="Cambria Math"/>
+                <w:i/>
+              </w:rPr>
+            </m:ctrlPr>
+          </m:dPr>
+          <m:e>
+            <m:m>
+              <m:mPr>
+                <m:mcs>
+                  <m:mc>
+                    <m:mcPr>
+                      <m:count m:val="2"/>
+                      <m:mcJc m:val="center"/>
+                    </m:mcPr>
+                  </m:mc>
+                </m:mcs>
+                <m:ctrlPr>
+                  <w:rPr>
+                    <w:rFonts w:ascii="Cambria Math" w:hAnsi="Cambria Math"/>
+                    <w:i/>
+                  </w:rPr>
+                </m:ctrlPr>
+              </m:mPr>
+              <m:mr>
+                <m:e>
+                  <m:ctrlPr>
+                    <w:rPr>
+                      <w:rFonts w:ascii="Cambria Math" w:eastAsia="Cambria Math" w:hAnsi="Cambria Math" w:cs="Cambria Math"/>
+                      <w:i/>
+                    </w:rPr>
+                  </m:ctrlPr>
+                </m:e>
+                <m:e/>
+              </m:mr>
+              <m:mr>
+                <m:e>
+                  <m:ctrlPr>
+                    <w:rPr>
+                      <w:rFonts w:ascii="Cambria Math" w:eastAsia="Cambria Math" w:hAnsi="Cambria Math" w:cs="Cambria Math"/>
+                      <w:i/>
+                    </w:rPr>
+                  </m:ctrlPr>
+                </m:e>
+                <m:e/>
+              </m:mr>
+            </m:m>
+          </m:e>
+        </m:d>
+        <m:r>
+          <w:rPr>
+            <w:rFonts w:ascii="Cambria Math" w:hAnsi="Cambria Math"/>
+          </w:rPr>
+          <m:t>=</m:t>
+        </m:r>
+        <m:d>
+          <m:dPr>
+            <m:begChr m:val="["/>
+            <m:endChr m:val="]"/>
+            <m:ctrlPr>
+              <w:rPr>
+                <w:rFonts w:ascii="Cambria Math" w:hAnsi="Cambria Math"/>
+                <w:i/>
+              </w:rPr>
+            </m:ctrlPr>
+          </m:dPr>
+          <m:e>
+            <m:m>
+              <m:mPr>
+                <m:mcs>
+                  <m:mc>
+                    <m:mcPr>
+                      <m:count m:val="1"/>
+                      <m:mcJc m:val="center"/>
+                    </m:mcPr>
+                  </m:mc>
+                </m:mcs>
+                <m:ctrlPr>
+                  <w:rPr>
+                    <w:rFonts w:ascii="Cambria Math" w:hAnsi="Cambria Math"/>
+                    <w:i/>
+                  </w:rPr>
+                </m:ctrlPr>
+              </m:mPr>
+              <m:mr>
+                <m:e>
+                  <m:ctrlPr>
+                    <w:rPr>
+                      <w:rFonts w:ascii="Cambria Math" w:eastAsia="Cambria Math" w:hAnsi="Cambria Math" w:cs="Cambria Math"/>
+                      <w:i/>
+                    </w:rPr>
+                  </m:ctrlPr>
+                </m:e>
+              </m:mr>
+              <m:mr>
+                <m:e/>
+              </m:mr>
+            </m:m>
+          </m:e>
+        </m:d>
+      </m:oMath>
+      <w:r>
+        <w:rPr>
+          <w:rFonts w:eastAsiaTheme="minorEastAsia"/>
+        </w:rPr>
+        <w:t xml:space="preserve"> </w:t>
+      </w:r>
+    </w:p>
+    <w:p>
+      <w:pPr>
+        <w:rPr>
+          <w:rFonts w:eastAsiaTheme="minorEastAsia"/>
+        </w:rPr>
+      </w:pPr>
+      <m:oMath>
+        <m:r>
+          <w:rPr>
+            <w:rFonts w:ascii="Cambria Math" w:hAnsi="Cambria Math"/>
+          </w:rPr>
+          <m:t>T</m:t>
+        </m:r>
+        <m:d>
+          <m:dPr>
+            <m:begChr m:val="["/>
+            <m:endChr m:val="]"/>
+            <m:ctrlPr>
+              <w:rPr>
+                <w:rFonts w:ascii="Cambria Math" w:hAnsi="Cambria Math"/>
+                <w:i/>
+              </w:rPr>
+            </m:ctrlPr>
+          </m:dPr>
+          <m:e>
+            <m:m>
+              <m:mPr>
+                <m:mcs>
+                  <m:mc>
+                    <m:mcPr>
+                      <m:count m:val="1"/>
+                      <m:mcJc m:val="center"/>
+                    </m:mcPr>
+                  </m:mc>
+                </m:mcs>
+                <m:ctrlPr>
+                  <w:rPr>
+                    <w:rFonts w:ascii="Cambria Math" w:hAnsi="Cambria Math"/>
+                    <w:i/>
+                  </w:rPr>
+                </m:ctrlPr>
+              </m:mPr>
+              <m:mr>
+                <m:e>
+                  <m:r>
+                    <w:rPr>
+                      <w:rFonts w:ascii="Cambria Math" w:hAnsi="Cambria Math"/>
+                    </w:rPr>
+                    <m:t>1</m:t>
+                  </m:r>
+                </m:e>
+              </m:mr>
+              <m:mr>
+                <m:e>
+                  <m:r>
+                    <w:rPr>
+                      <w:rFonts w:ascii="Cambria Math" w:hAnsi="Cambria Math"/>
+                    </w:rPr>
+                    <m:t>1</m:t>
+                  </m:r>
+                </m:e>
+              </m:mr>
+            </m:m>
+          </m:e>
+        </m:d>
+        <m:r>
+          <w:rPr>
+            <w:rFonts w:ascii="Cambria Math" w:hAnsi="Cambria Math"/>
+          </w:rPr>
+          <m:t>=</m:t>
+        </m:r>
+        <m:d>
+          <m:dPr>
+            <m:begChr m:val="["/>
+            <m:endChr m:val="]"/>
+            <m:ctrlPr>
+              <w:rPr>
+                <w:rFonts w:ascii="Cambria Math" w:hAnsi="Cambria Math"/>
+                <w:i/>
+              </w:rPr>
+            </m:ctrlPr>
+          </m:dPr>
+          <m:e>
+            <m:m>
+              <m:mPr>
+                <m:mcs>
+                  <m:mc>
+                    <m:mcPr>
+                      <m:count m:val="2"/>
+                      <m:mcJc m:val="center"/>
+                    </m:mcPr>
+                  </m:mc>
+                </m:mcs>
+                <m:ctrlPr>
+                  <w:rPr>
+                    <w:rFonts w:ascii="Cambria Math" w:hAnsi="Cambria Math"/>
+                    <w:i/>
+                  </w:rPr>
+                </m:ctrlPr>
+              </m:mPr>
+              <m:mr>
+                <m:e>
+                  <m:r>
+                    <w:rPr>
+                      <w:rFonts w:ascii="Cambria Math" w:hAnsi="Cambria Math"/>
+                    </w:rPr>
+                    <m:t>1</m:t>
+                  </m:r>
+                  <m:ctrlPr>
+                    <w:rPr>
+                      <w:rFonts w:ascii="Cambria Math" w:eastAsia="Cambria Math" w:hAnsi="Cambria Math" w:cs="Cambria Math"/>
+                      <w:i/>
+                    </w:rPr>
+                  </m:ctrlPr>
+                </m:e>
+                <m:e>
+                  <m:r>
+                    <w:rPr>
+                      <w:rFonts w:ascii="Cambria Math" w:eastAsia="Cambria Math" w:hAnsi="Cambria Math" w:cs="Cambria Math"/>
+                    </w:rPr>
+                    <m:t>-7</m:t>
+                  </m:r>
+                </m:e>
+              </m:mr>
+              <m:mr>
+                <m:e>
+                  <m:r>
+                    <w:rPr>
+                      <w:rFonts w:ascii="Cambria Math" w:hAnsi="Cambria Math"/>
+                    </w:rPr>
+                    <m:t>-5</m:t>
+                  </m:r>
+                  <m:ctrlPr>
+                    <w:rPr>
+                      <w:rFonts w:ascii="Cambria Math" w:eastAsia="Cambria Math" w:hAnsi="Cambria Math" w:cs="Cambria Math"/>
+                      <w:i/>
+                    </w:rPr>
+                  </m:ctrlPr>
+                </m:e>
+                <m:e>
+                  <m:r>
+                    <w:rPr>
+                      <w:rFonts w:ascii="Cambria Math" w:eastAsia="Cambria Math" w:hAnsi="Cambria Math" w:cs="Cambria Math"/>
+                    </w:rPr>
+                    <m:t>9</m:t>
+                  </m:r>
+                </m:e>
+              </m:mr>
+            </m:m>
+          </m:e>
+        </m:d>
+        <m:d>
+          <m:dPr>
+            <m:begChr m:val="["/>
+            <m:endChr m:val="]"/>
+            <m:ctrlPr>
+              <w:rPr>
+                <w:rFonts w:ascii="Cambria Math" w:hAnsi="Cambria Math"/>
+                <w:i/>
+              </w:rPr>
+            </m:ctrlPr>
+          </m:dPr>
+          <m:e>
+            <m:m>
+              <m:mPr>
+                <m:mcs>
+                  <m:mc>
+                    <m:mcPr>
+                      <m:count m:val="1"/>
+                      <m:mcJc m:val="center"/>
+                    </m:mcPr>
+                  </m:mc>
+                </m:mcs>
+                <m:ctrlPr>
+                  <w:rPr>
+                    <w:rFonts w:ascii="Cambria Math" w:hAnsi="Cambria Math"/>
+                    <w:i/>
+                  </w:rPr>
+                </m:ctrlPr>
+              </m:mPr>
+              <m:mr>
+                <m:e>
+                  <m:r>
+                    <w:rPr>
+                      <w:rFonts w:ascii="Cambria Math" w:hAnsi="Cambria Math"/>
+                    </w:rPr>
+                    <m:t>-1</m:t>
+                  </m:r>
+                </m:e>
+              </m:mr>
+              <m:mr>
+                <m:e>
+                  <m:r>
+                    <w:rPr>
+                      <w:rFonts w:ascii="Cambria Math" w:hAnsi="Cambria Math"/>
+                    </w:rPr>
+                    <m:t>1</m:t>
+                  </m:r>
+                </m:e>
+              </m:mr>
+            </m:m>
+          </m:e>
+        </m:d>
+        <m:r>
+          <w:rPr>
+            <w:rFonts w:ascii="Cambria Math" w:hAnsi="Cambria Math"/>
+          </w:rPr>
+          <m:t xml:space="preserve">+ </m:t>
+        </m:r>
+        <m:d>
+          <m:dPr>
+            <m:begChr m:val="["/>
+            <m:endChr m:val="]"/>
+            <m:ctrlPr>
+              <w:rPr>
+                <w:rFonts w:ascii="Cambria Math" w:hAnsi="Cambria Math"/>
+                <w:i/>
+              </w:rPr>
+            </m:ctrlPr>
+          </m:dPr>
+          <m:e>
+            <m:m>
+              <m:mPr>
+                <m:mcs>
+                  <m:mc>
+                    <m:mcPr>
+                      <m:count m:val="1"/>
+                      <m:mcJc m:val="center"/>
+                    </m:mcPr>
+                  </m:mc>
+                </m:mcs>
+                <m:ctrlPr>
+                  <w:rPr>
+                    <w:rFonts w:ascii="Cambria Math" w:hAnsi="Cambria Math"/>
+                    <w:i/>
+                  </w:rPr>
+                </m:ctrlPr>
+              </m:mPr>
+              <m:mr>
+                <m:e>
+                  <m:r>
+                    <w:rPr>
+                      <w:rFonts w:ascii="Cambria Math" w:hAnsi="Cambria Math"/>
+                    </w:rPr>
+                    <m:t>8</m:t>
+                  </m:r>
+                </m:e>
+              </m:mr>
+              <m:mr>
+                <m:e>
+                  <m:r>
+                    <w:rPr>
+                      <w:rFonts w:ascii="Cambria Math" w:hAnsi="Cambria Math"/>
+                    </w:rPr>
+                    <m:t>-3</m:t>
+                  </m:r>
+                </m:e>
+              </m:mr>
+            </m:m>
+          </m:e>
+        </m:d>
+        <m:r>
+          <w:rPr>
+            <w:rFonts w:ascii="Cambria Math" w:hAnsi="Cambria Math"/>
+          </w:rPr>
+          <m:t>=</m:t>
+        </m:r>
+        <m:d>
+          <m:dPr>
+            <m:begChr m:val="["/>
+            <m:endChr m:val="]"/>
+            <m:ctrlPr>
+              <w:rPr>
+                <w:rFonts w:ascii="Cambria Math" w:hAnsi="Cambria Math"/>
+                <w:i/>
+              </w:rPr>
+            </m:ctrlPr>
+          </m:dPr>
+          <m:e>
+            <m:m>
+              <m:mPr>
+                <m:mcs>
+                  <m:mc>
+                    <m:mcPr>
+                      <m:count m:val="2"/>
+                      <m:mcJc m:val="center"/>
+                    </m:mcPr>
+                  </m:mc>
+                </m:mcs>
+                <m:ctrlPr>
+                  <w:rPr>
+                    <w:rFonts w:ascii="Cambria Math" w:hAnsi="Cambria Math"/>
+                    <w:i/>
+                  </w:rPr>
+                </m:ctrlPr>
+              </m:mPr>
+              <m:mr>
+                <m:e>
+                  <m:ctrlPr>
+                    <w:rPr>
+                      <w:rFonts w:ascii="Cambria Math" w:eastAsia="Cambria Math" w:hAnsi="Cambria Math" w:cs="Cambria Math"/>
+                      <w:i/>
+                    </w:rPr>
+                  </m:ctrlPr>
+                </m:e>
+                <m:e/>
+              </m:mr>
+              <m:mr>
+                <m:e>
+                  <m:ctrlPr>
+                    <w:rPr>
+                      <w:rFonts w:ascii="Cambria Math" w:eastAsia="Cambria Math" w:hAnsi="Cambria Math" w:cs="Cambria Math"/>
+                      <w:i/>
+                    </w:rPr>
+                  </m:ctrlPr>
+                </m:e>
+                <m:e/>
+              </m:mr>
+            </m:m>
+          </m:e>
+        </m:d>
+        <m:r>
+          <w:rPr>
+            <w:rFonts w:ascii="Cambria Math" w:hAnsi="Cambria Math"/>
+          </w:rPr>
+          <m:t>=</m:t>
+        </m:r>
+        <m:d>
+          <m:dPr>
+            <m:begChr m:val="["/>
+            <m:endChr m:val="]"/>
+            <m:ctrlPr>
+              <w:rPr>
+                <w:rFonts w:ascii="Cambria Math" w:hAnsi="Cambria Math"/>
+                <w:i/>
+              </w:rPr>
+            </m:ctrlPr>
+          </m:dPr>
+          <m:e>
+            <m:m>
+              <m:mPr>
+                <m:mcs>
+                  <m:mc>
+                    <m:mcPr>
+                      <m:count m:val="1"/>
+                      <m:mcJc m:val="center"/>
+                    </m:mcPr>
+                  </m:mc>
+                </m:mcs>
+                <m:ctrlPr>
+                  <w:rPr>
+                    <w:rFonts w:ascii="Cambria Math" w:hAnsi="Cambria Math"/>
+                    <w:i/>
+                  </w:rPr>
+                </m:ctrlPr>
+              </m:mPr>
+              <m:mr>
+                <m:e>
+                  <m:ctrlPr>
+                    <w:rPr>
+                      <w:rFonts w:ascii="Cambria Math" w:eastAsia="Cambria Math" w:hAnsi="Cambria Math" w:cs="Cambria Math"/>
+                      <w:i/>
+                    </w:rPr>
+                  </m:ctrlPr>
+                </m:e>
+              </m:mr>
+              <m:mr>
+                <m:e/>
+              </m:mr>
+            </m:m>
+          </m:e>
+        </m:d>
+      </m:oMath>
+      <w:r>
+        <w:rPr>
+          <w:rFonts w:eastAsiaTheme="minorEastAsia"/>
+        </w:rPr>
+        <w:t xml:space="preserve"> </w:t>
+      </w:r>
+    </w:p>
+    <w:p>
+      <w:pPr>
+        <w:rPr>
+          <w:rFonts w:eastAsiaTheme="minorEastAsia"/>
+        </w:rPr>
+      </w:pPr>
+      <m:oMath>
+        <m:r>
+          <w:rPr>
+            <w:rFonts w:ascii="Cambria Math" w:hAnsi="Cambria Math"/>
+          </w:rPr>
+          <m:t>T</m:t>
+        </m:r>
+        <m:d>
+          <m:dPr>
+            <m:begChr m:val="["/>
+            <m:endChr m:val="]"/>
+            <m:ctrlPr>
+              <w:rPr>
+                <w:rFonts w:ascii="Cambria Math" w:hAnsi="Cambria Math"/>
+                <w:i/>
+              </w:rPr>
+            </m:ctrlPr>
+          </m:dPr>
+          <m:e>
+            <m:m>
+              <m:mPr>
+                <m:mcs>
+                  <m:mc>
+                    <m:mcPr>
+                      <m:count m:val="1"/>
+                      <m:mcJc m:val="center"/>
+                    </m:mcPr>
+                  </m:mc>
+                </m:mcs>
+                <m:ctrlPr>
+                  <w:rPr>
+                    <w:rFonts w:ascii="Cambria Math" w:hAnsi="Cambria Math"/>
+                    <w:i/>
+                  </w:rPr>
+                </m:ctrlPr>
+              </m:mPr>
+              <m:mr>
+                <m:e>
+                  <m:r>
+                    <w:rPr>
+                      <w:rFonts w:ascii="Cambria Math" w:hAnsi="Cambria Math"/>
+                    </w:rPr>
+                    <m:t>2</m:t>
+                  </m:r>
+                </m:e>
+              </m:mr>
+              <m:mr>
+                <m:e>
+                  <m:r>
+                    <w:rPr>
+                      <w:rFonts w:ascii="Cambria Math" w:hAnsi="Cambria Math"/>
+                    </w:rPr>
+                    <m:t>2</m:t>
+                  </m:r>
+                </m:e>
+              </m:mr>
+            </m:m>
+          </m:e>
+        </m:d>
+        <m:r>
+          <w:rPr>
+            <w:rFonts w:ascii="Cambria Math" w:hAnsi="Cambria Math"/>
+          </w:rPr>
+          <m:t>=</m:t>
+        </m:r>
+        <m:d>
+          <m:dPr>
+            <m:begChr m:val="["/>
+            <m:endChr m:val="]"/>
+            <m:ctrlPr>
+              <w:rPr>
+                <w:rFonts w:ascii="Cambria Math" w:hAnsi="Cambria Math"/>
+                <w:i/>
+              </w:rPr>
+            </m:ctrlPr>
+          </m:dPr>
+          <m:e>
+            <m:m>
+              <m:mPr>
+                <m:mcs>
+                  <m:mc>
+                    <m:mcPr>
+                      <m:count m:val="2"/>
+                      <m:mcJc m:val="center"/>
+                    </m:mcPr>
+                  </m:mc>
+                </m:mcs>
+                <m:ctrlPr>
+                  <w:rPr>
+                    <w:rFonts w:ascii="Cambria Math" w:hAnsi="Cambria Math"/>
+                    <w:i/>
+                  </w:rPr>
+                </m:ctrlPr>
+              </m:mPr>
+              <m:mr>
+                <m:e>
+                  <m:r>
+                    <w:rPr>
+                      <w:rFonts w:ascii="Cambria Math" w:hAnsi="Cambria Math"/>
+                    </w:rPr>
+                    <m:t>1</m:t>
+                  </m:r>
+                  <m:ctrlPr>
+                    <w:rPr>
+                      <w:rFonts w:ascii="Cambria Math" w:eastAsia="Cambria Math" w:hAnsi="Cambria Math" w:cs="Cambria Math"/>
+                      <w:i/>
+                    </w:rPr>
+                  </m:ctrlPr>
+                </m:e>
+                <m:e>
+                  <m:r>
+                    <w:rPr>
+                      <w:rFonts w:ascii="Cambria Math" w:eastAsia="Cambria Math" w:hAnsi="Cambria Math" w:cs="Cambria Math"/>
+                    </w:rPr>
+                    <m:t>-7</m:t>
+                  </m:r>
+                </m:e>
+              </m:mr>
+              <m:mr>
+                <m:e>
+                  <m:r>
+                    <w:rPr>
+                      <w:rFonts w:ascii="Cambria Math" w:hAnsi="Cambria Math"/>
+                    </w:rPr>
+                    <m:t>-5</m:t>
+                  </m:r>
+                  <m:ctrlPr>
+                    <w:rPr>
+                      <w:rFonts w:ascii="Cambria Math" w:eastAsia="Cambria Math" w:hAnsi="Cambria Math" w:cs="Cambria Math"/>
+                      <w:i/>
+                    </w:rPr>
+                  </m:ctrlPr>
+                </m:e>
+                <m:e>
+                  <m:r>
+                    <w:rPr>
+                      <w:rFonts w:ascii="Cambria Math" w:eastAsia="Cambria Math" w:hAnsi="Cambria Math" w:cs="Cambria Math"/>
+                    </w:rPr>
+                    <m:t>9</m:t>
+                  </m:r>
+                </m:e>
+              </m:mr>
+            </m:m>
+          </m:e>
+        </m:d>
+        <m:d>
+          <m:dPr>
+            <m:begChr m:val="["/>
+            <m:endChr m:val="]"/>
+            <m:ctrlPr>
+              <w:rPr>
+                <w:rFonts w:ascii="Cambria Math" w:hAnsi="Cambria Math"/>
+                <w:i/>
+              </w:rPr>
+            </m:ctrlPr>
+          </m:dPr>
+          <m:e>
+            <m:m>
+              <m:mPr>
+                <m:mcs>
+                  <m:mc>
+                    <m:mcPr>
+                      <m:count m:val="1"/>
+                      <m:mcJc m:val="center"/>
+                    </m:mcPr>
+                  </m:mc>
+                </m:mcs>
+                <m:ctrlPr>
+                  <w:rPr>
+                    <w:rFonts w:ascii="Cambria Math" w:hAnsi="Cambria Math"/>
+                    <w:i/>
+                  </w:rPr>
+                </m:ctrlPr>
+              </m:mPr>
+              <m:mr>
+                <m:e>
+                  <m:r>
+                    <w:rPr>
+                      <w:rFonts w:ascii="Cambria Math" w:hAnsi="Cambria Math"/>
+                    </w:rPr>
+                    <m:t>-1</m:t>
+                  </m:r>
+                </m:e>
+              </m:mr>
+              <m:mr>
+                <m:e>
+                  <m:r>
+                    <w:rPr>
+                      <w:rFonts w:ascii="Cambria Math" w:hAnsi="Cambria Math"/>
+                    </w:rPr>
+                    <m:t>-1</m:t>
+                  </m:r>
+                </m:e>
+              </m:mr>
+            </m:m>
+          </m:e>
+        </m:d>
+        <m:r>
+          <w:rPr>
+            <w:rFonts w:ascii="Cambria Math" w:hAnsi="Cambria Math"/>
+          </w:rPr>
+          <m:t xml:space="preserve">+ </m:t>
+        </m:r>
+        <m:d>
+          <m:dPr>
+            <m:begChr m:val="["/>
+            <m:endChr m:val="]"/>
+            <m:ctrlPr>
+              <w:rPr>
+                <w:rFonts w:ascii="Cambria Math" w:hAnsi="Cambria Math"/>
+                <w:i/>
+              </w:rPr>
+            </m:ctrlPr>
+          </m:dPr>
+          <m:e>
+            <m:m>
+              <m:mPr>
+                <m:mcs>
+                  <m:mc>
+                    <m:mcPr>
+                      <m:count m:val="1"/>
+                      <m:mcJc m:val="center"/>
+                    </m:mcPr>
+                  </m:mc>
+                </m:mcs>
+                <m:ctrlPr>
+                  <w:rPr>
+                    <w:rFonts w:ascii="Cambria Math" w:hAnsi="Cambria Math"/>
+                    <w:i/>
+                  </w:rPr>
+                </m:ctrlPr>
+              </m:mPr>
+              <m:mr>
+                <m:e>
+                  <m:r>
+                    <w:rPr>
+                      <w:rFonts w:ascii="Cambria Math" w:hAnsi="Cambria Math"/>
+                    </w:rPr>
+                    <m:t>8</m:t>
+                  </m:r>
+                </m:e>
+              </m:mr>
+              <m:mr>
+                <m:e>
+                  <m:r>
+                    <w:rPr>
+                      <w:rFonts w:ascii="Cambria Math" w:hAnsi="Cambria Math"/>
+                    </w:rPr>
+                    <m:t>-3</m:t>
+                  </m:r>
+                </m:e>
+              </m:mr>
+            </m:m>
+          </m:e>
+        </m:d>
+        <m:r>
+          <w:rPr>
+            <w:rFonts w:ascii="Cambria Math" w:hAnsi="Cambria Math"/>
+          </w:rPr>
+          <m:t>=</m:t>
+        </m:r>
+        <m:d>
+          <m:dPr>
+            <m:begChr m:val="["/>
+            <m:endChr m:val="]"/>
+            <m:ctrlPr>
+              <w:rPr>
+                <w:rFonts w:ascii="Cambria Math" w:hAnsi="Cambria Math"/>
+                <w:i/>
+              </w:rPr>
+            </m:ctrlPr>
+          </m:dPr>
+          <m:e>
+            <m:m>
+              <m:mPr>
+                <m:mcs>
+                  <m:mc>
+                    <m:mcPr>
+                      <m:count m:val="2"/>
+                      <m:mcJc m:val="center"/>
+                    </m:mcPr>
+                  </m:mc>
+                </m:mcs>
+                <m:ctrlPr>
+                  <w:rPr>
+                    <w:rFonts w:ascii="Cambria Math" w:hAnsi="Cambria Math"/>
+                    <w:i/>
+                  </w:rPr>
+                </m:ctrlPr>
+              </m:mPr>
+              <m:mr>
+                <m:e>
+                  <m:ctrlPr>
+                    <w:rPr>
+                      <w:rFonts w:ascii="Cambria Math" w:eastAsia="Cambria Math" w:hAnsi="Cambria Math" w:cs="Cambria Math"/>
+                      <w:i/>
+                    </w:rPr>
+                  </m:ctrlPr>
+                </m:e>
+                <m:e/>
+              </m:mr>
+              <m:mr>
+                <m:e>
+                  <m:ctrlPr>
+                    <w:rPr>
+                      <w:rFonts w:ascii="Cambria Math" w:eastAsia="Cambria Math" w:hAnsi="Cambria Math" w:cs="Cambria Math"/>
+                      <w:i/>
+                    </w:rPr>
+                  </m:ctrlPr>
+                </m:e>
+                <m:e/>
+              </m:mr>
+            </m:m>
+          </m:e>
+        </m:d>
+        <m:r>
+          <w:rPr>
+            <w:rFonts w:ascii="Cambria Math" w:hAnsi="Cambria Math"/>
+          </w:rPr>
+          <m:t>=</m:t>
+        </m:r>
+        <m:d>
+          <m:dPr>
+            <m:begChr m:val="["/>
+            <m:endChr m:val="]"/>
+            <m:ctrlPr>
+              <w:rPr>
+                <w:rFonts w:ascii="Cambria Math" w:hAnsi="Cambria Math"/>
+                <w:i/>
+              </w:rPr>
+            </m:ctrlPr>
+          </m:dPr>
+          <m:e>
+            <m:m>
+              <m:mPr>
+                <m:mcs>
+                  <m:mc>
+                    <m:mcPr>
+                      <m:count m:val="1"/>
+                      <m:mcJc m:val="center"/>
+                    </m:mcPr>
+                  </m:mc>
+                </m:mcs>
+                <m:ctrlPr>
+                  <w:rPr>
+                    <w:rFonts w:ascii="Cambria Math" w:hAnsi="Cambria Math"/>
+                    <w:i/>
+                  </w:rPr>
+                </m:ctrlPr>
+              </m:mPr>
+              <m:mr>
+                <m:e>
+                  <m:ctrlPr>
+                    <w:rPr>
+                      <w:rFonts w:ascii="Cambria Math" w:eastAsia="Cambria Math" w:hAnsi="Cambria Math" w:cs="Cambria Math"/>
+                      <w:i/>
+                    </w:rPr>
+                  </m:ctrlPr>
+                </m:e>
+              </m:mr>
+              <m:mr>
+                <m:e/>
+              </m:mr>
+            </m:m>
+          </m:e>
+        </m:d>
+      </m:oMath>
+      <w:r>
+        <w:rPr>
+          <w:rFonts w:eastAsiaTheme="minorEastAsia"/>
+        </w:rPr>
+        <w:t xml:space="preserve"> </w:t>
+      </w:r>
+    </w:p>
+    <w:p>
+      <w:pPr>
+        <w:rPr>
+          <w:rFonts w:eastAsiaTheme="minorEastAsia"/>
+        </w:rPr>
+      </w:pPr>
+      <m:oMath>
+        <m:r>
+          <w:rPr>
+            <w:rFonts w:ascii="Cambria Math" w:hAnsi="Cambria Math"/>
+          </w:rPr>
+          <m:t>T</m:t>
+        </m:r>
+        <m:d>
+          <m:dPr>
+            <m:begChr m:val="["/>
+            <m:endChr m:val="]"/>
+            <m:ctrlPr>
+              <w:rPr>
+                <w:rFonts w:ascii="Cambria Math" w:hAnsi="Cambria Math"/>
+                <w:i/>
+              </w:rPr>
+            </m:ctrlPr>
+          </m:dPr>
+          <m:e>
+            <m:m>
+              <m:mPr>
+                <m:mcs>
+                  <m:mc>
+                    <m:mcPr>
+                      <m:count m:val="1"/>
+                      <m:mcJc m:val="center"/>
+                    </m:mcPr>
+                  </m:mc>
+                </m:mcs>
+                <m:ctrlPr>
+                  <w:rPr>
+                    <w:rFonts w:ascii="Cambria Math" w:hAnsi="Cambria Math"/>
+                    <w:i/>
+                  </w:rPr>
+                </m:ctrlPr>
+              </m:mPr>
+              <m:mr>
+                <m:e>
+                  <m:r>
+                    <w:rPr>
+                      <w:rFonts w:ascii="Cambria Math" w:hAnsi="Cambria Math"/>
+                    </w:rPr>
+                    <m:t>3</m:t>
+                  </m:r>
+                </m:e>
+              </m:mr>
+              <m:mr>
+                <m:e>
+                  <m:r>
+                    <w:rPr>
+                      <w:rFonts w:ascii="Cambria Math" w:hAnsi="Cambria Math"/>
+                    </w:rPr>
+                    <m:t>2</m:t>
+                  </m:r>
+                </m:e>
+              </m:mr>
+            </m:m>
+          </m:e>
+        </m:d>
+        <m:r>
+          <w:rPr>
+            <w:rFonts w:ascii="Cambria Math" w:hAnsi="Cambria Math"/>
+          </w:rPr>
+          <m:t>=</m:t>
+        </m:r>
+        <m:d>
+          <m:dPr>
+            <m:begChr m:val="["/>
+            <m:endChr m:val="]"/>
+            <m:ctrlPr>
+              <w:rPr>
+                <w:rFonts w:ascii="Cambria Math" w:hAnsi="Cambria Math"/>
+                <w:i/>
+              </w:rPr>
+            </m:ctrlPr>
+          </m:dPr>
+          <m:e>
+            <m:m>
+              <m:mPr>
+                <m:mcs>
+                  <m:mc>
+                    <m:mcPr>
+                      <m:count m:val="2"/>
+                      <m:mcJc m:val="center"/>
+                    </m:mcPr>
+                  </m:mc>
+                </m:mcs>
+                <m:ctrlPr>
+                  <w:rPr>
+                    <w:rFonts w:ascii="Cambria Math" w:hAnsi="Cambria Math"/>
+                    <w:i/>
+                  </w:rPr>
+                </m:ctrlPr>
+              </m:mPr>
+              <m:mr>
+                <m:e>
+                  <m:r>
+                    <w:rPr>
+                      <w:rFonts w:ascii="Cambria Math" w:hAnsi="Cambria Math"/>
+                    </w:rPr>
+                    <m:t>1</m:t>
+                  </m:r>
+                  <m:ctrlPr>
+                    <w:rPr>
+                      <w:rFonts w:ascii="Cambria Math" w:eastAsia="Cambria Math" w:hAnsi="Cambria Math" w:cs="Cambria Math"/>
+                      <w:i/>
+                    </w:rPr>
+                  </m:ctrlPr>
+                </m:e>
+                <m:e>
+                  <m:r>
+                    <w:rPr>
+                      <w:rFonts w:ascii="Cambria Math" w:eastAsia="Cambria Math" w:hAnsi="Cambria Math" w:cs="Cambria Math"/>
+                    </w:rPr>
+                    <m:t>-7</m:t>
+                  </m:r>
+                </m:e>
+              </m:mr>
+              <m:mr>
+                <m:e>
+                  <m:r>
+                    <w:rPr>
+                      <w:rFonts w:ascii="Cambria Math" w:hAnsi="Cambria Math"/>
+                    </w:rPr>
+                    <m:t>-5</m:t>
+                  </m:r>
+                  <m:ctrlPr>
+                    <w:rPr>
+                      <w:rFonts w:ascii="Cambria Math" w:eastAsia="Cambria Math" w:hAnsi="Cambria Math" w:cs="Cambria Math"/>
+                      <w:i/>
+                    </w:rPr>
+                  </m:ctrlPr>
+                </m:e>
+                <m:e>
+                  <m:r>
+                    <w:rPr>
+                      <w:rFonts w:ascii="Cambria Math" w:eastAsia="Cambria Math" w:hAnsi="Cambria Math" w:cs="Cambria Math"/>
+                    </w:rPr>
+                    <m:t>9</m:t>
+                  </m:r>
+                </m:e>
+              </m:mr>
+            </m:m>
+          </m:e>
+        </m:d>
+        <m:d>
+          <m:dPr>
+            <m:begChr m:val="["/>
+            <m:endChr m:val="]"/>
+            <m:ctrlPr>
+              <w:rPr>
+                <w:rFonts w:ascii="Cambria Math" w:hAnsi="Cambria Math"/>
+                <w:i/>
+              </w:rPr>
+            </m:ctrlPr>
+          </m:dPr>
+          <m:e>
+            <m:m>
+              <m:mPr>
+                <m:mcs>
+                  <m:mc>
+                    <m:mcPr>
+                      <m:count m:val="1"/>
+                      <m:mcJc m:val="center"/>
+                    </m:mcPr>
+                  </m:mc>
+                </m:mcs>
+                <m:ctrlPr>
+                  <w:rPr>
+                    <w:rFonts w:ascii="Cambria Math" w:hAnsi="Cambria Math"/>
+                    <w:i/>
+                  </w:rPr>
+                </m:ctrlPr>
+              </m:mPr>
+              <m:mr>
+                <m:e>
+                  <m:r>
+                    <w:rPr>
+                      <w:rFonts w:ascii="Cambria Math" w:hAnsi="Cambria Math"/>
+                    </w:rPr>
+                    <m:t>1</m:t>
+                  </m:r>
+                </m:e>
+              </m:mr>
+              <m:mr>
+                <m:e>
+                  <m:r>
+                    <w:rPr>
+                      <w:rFonts w:ascii="Cambria Math" w:hAnsi="Cambria Math"/>
+                    </w:rPr>
+                    <m:t>1</m:t>
+                  </m:r>
+                </m:e>
+              </m:mr>
+            </m:m>
+          </m:e>
+        </m:d>
+        <m:r>
+          <w:rPr>
+            <w:rFonts w:ascii="Cambria Math" w:hAnsi="Cambria Math"/>
+          </w:rPr>
+          <m:t xml:space="preserve">+ </m:t>
+        </m:r>
+        <m:d>
+          <m:dPr>
+            <m:begChr m:val="["/>
+            <m:endChr m:val="]"/>
+            <m:ctrlPr>
+              <w:rPr>
+                <w:rFonts w:ascii="Cambria Math" w:hAnsi="Cambria Math"/>
+                <w:i/>
+              </w:rPr>
+            </m:ctrlPr>
+          </m:dPr>
+          <m:e>
+            <m:m>
+              <m:mPr>
+                <m:mcs>
+                  <m:mc>
+                    <m:mcPr>
+                      <m:count m:val="1"/>
+                      <m:mcJc m:val="center"/>
+                    </m:mcPr>
+                  </m:mc>
+                </m:mcs>
+                <m:ctrlPr>
+                  <w:rPr>
+                    <w:rFonts w:ascii="Cambria Math" w:hAnsi="Cambria Math"/>
+                    <w:i/>
+                  </w:rPr>
+                </m:ctrlPr>
+              </m:mPr>
+              <m:mr>
+                <m:e>
+                  <m:r>
+                    <w:rPr>
+                      <w:rFonts w:ascii="Cambria Math" w:hAnsi="Cambria Math"/>
+                    </w:rPr>
+                    <m:t>8</m:t>
+                  </m:r>
+                </m:e>
+              </m:mr>
+              <m:mr>
+                <m:e>
+                  <m:r>
+                    <w:rPr>
+                      <w:rFonts w:ascii="Cambria Math" w:hAnsi="Cambria Math"/>
+                    </w:rPr>
+                    <m:t>-3</m:t>
+                  </m:r>
+                </m:e>
+              </m:mr>
+            </m:m>
+          </m:e>
+        </m:d>
+        <m:r>
+          <w:rPr>
+            <w:rFonts w:ascii="Cambria Math" w:hAnsi="Cambria Math"/>
+          </w:rPr>
+          <m:t>=</m:t>
+        </m:r>
+        <m:d>
+          <m:dPr>
+            <m:begChr m:val="["/>
+            <m:endChr m:val="]"/>
+            <m:ctrlPr>
+              <w:rPr>
+                <w:rFonts w:ascii="Cambria Math" w:hAnsi="Cambria Math"/>
+                <w:i/>
+              </w:rPr>
+            </m:ctrlPr>
+          </m:dPr>
+          <m:e>
+            <m:m>
+              <m:mPr>
+                <m:mcs>
+                  <m:mc>
+                    <m:mcPr>
+                      <m:count m:val="2"/>
+                      <m:mcJc m:val="center"/>
+                    </m:mcPr>
+                  </m:mc>
+                </m:mcs>
+                <m:ctrlPr>
+                  <w:rPr>
+                    <w:rFonts w:ascii="Cambria Math" w:hAnsi="Cambria Math"/>
+                    <w:i/>
+                  </w:rPr>
+                </m:ctrlPr>
+              </m:mPr>
+              <m:mr>
+                <m:e>
+                  <m:ctrlPr>
+                    <w:rPr>
+                      <w:rFonts w:ascii="Cambria Math" w:eastAsia="Cambria Math" w:hAnsi="Cambria Math" w:cs="Cambria Math"/>
+                      <w:i/>
+                    </w:rPr>
+                  </m:ctrlPr>
+                </m:e>
+                <m:e/>
+              </m:mr>
+              <m:mr>
+                <m:e>
+                  <m:ctrlPr>
+                    <w:rPr>
+                      <w:rFonts w:ascii="Cambria Math" w:eastAsia="Cambria Math" w:hAnsi="Cambria Math" w:cs="Cambria Math"/>
+                      <w:i/>
+                    </w:rPr>
+                  </m:ctrlPr>
+                </m:e>
+                <m:e/>
+              </m:mr>
+            </m:m>
+          </m:e>
+        </m:d>
+        <m:r>
+          <w:rPr>
+            <w:rFonts w:ascii="Cambria Math" w:hAnsi="Cambria Math"/>
+          </w:rPr>
+          <m:t>=</m:t>
+        </m:r>
+        <m:d>
+          <m:dPr>
+            <m:begChr m:val="["/>
+            <m:endChr m:val="]"/>
+            <m:ctrlPr>
+              <w:rPr>
+                <w:rFonts w:ascii="Cambria Math" w:hAnsi="Cambria Math"/>
+                <w:i/>
+              </w:rPr>
+            </m:ctrlPr>
+          </m:dPr>
+          <m:e>
+            <m:m>
+              <m:mPr>
+                <m:mcs>
+                  <m:mc>
+                    <m:mcPr>
+                      <m:count m:val="1"/>
+                      <m:mcJc m:val="center"/>
+                    </m:mcPr>
+                  </m:mc>
+                </m:mcs>
+                <m:ctrlPr>
+                  <w:rPr>
+                    <w:rFonts w:ascii="Cambria Math" w:hAnsi="Cambria Math"/>
+                    <w:i/>
+                  </w:rPr>
+                </m:ctrlPr>
+              </m:mPr>
+              <m:mr>
+                <m:e>
+                  <m:ctrlPr>
+                    <w:rPr>
+                      <w:rFonts w:ascii="Cambria Math" w:eastAsia="Cambria Math" w:hAnsi="Cambria Math" w:cs="Cambria Math"/>
+                      <w:i/>
+                    </w:rPr>
+                  </m:ctrlPr>
+                </m:e>
+              </m:mr>
+              <m:mr>
+                <m:e/>
+              </m:mr>
+            </m:m>
+          </m:e>
+        </m:d>
+      </m:oMath>
+      <w:r>
+        <w:rPr>
+          <w:rFonts w:eastAsiaTheme="minorEastAsia"/>
+        </w:rPr>
+        <w:t xml:space="preserve"> </w:t>
+      </w:r>
+    </w:p>
+    <w:p>
+      <w:pPr>
+        <w:rPr>
+          <w:rFonts w:eastAsiaTheme="minorEastAsia"/>
+        </w:rPr>
+      </w:pPr>
       <w:r>
         <w:t xml:space="preserve"> </w:t>
       </w:r>
+      <m:oMath>
+        <m:r>
+          <w:rPr>
+            <w:rFonts w:ascii="Cambria Math" w:hAnsi="Cambria Math"/>
+          </w:rPr>
+          <m:t>T</m:t>
+        </m:r>
+        <m:d>
+          <m:dPr>
+            <m:begChr m:val="["/>
+            <m:endChr m:val="]"/>
+            <m:ctrlPr>
+              <w:rPr>
+                <w:rFonts w:ascii="Cambria Math" w:hAnsi="Cambria Math"/>
+                <w:i/>
+              </w:rPr>
+            </m:ctrlPr>
+          </m:dPr>
+          <m:e>
+            <m:m>
+              <m:mPr>
+                <m:mcs>
+                  <m:mc>
+                    <m:mcPr>
+                      <m:count m:val="1"/>
+                      <m:mcJc m:val="center"/>
+                    </m:mcPr>
+                  </m:mc>
+                </m:mcs>
+                <m:ctrlPr>
+                  <w:rPr>
+                    <w:rFonts w:ascii="Cambria Math" w:hAnsi="Cambria Math"/>
+                    <w:i/>
+                  </w:rPr>
+                </m:ctrlPr>
+              </m:mPr>
+              <m:mr>
+                <m:e>
+                  <m:r>
+                    <w:rPr>
+                      <w:rFonts w:ascii="Cambria Math" w:hAnsi="Cambria Math"/>
+                    </w:rPr>
+                    <m:t>1</m:t>
+                  </m:r>
+                </m:e>
+              </m:mr>
+              <m:mr>
+                <m:e>
+                  <m:r>
+                    <w:rPr>
+                      <w:rFonts w:ascii="Cambria Math" w:hAnsi="Cambria Math"/>
+                    </w:rPr>
+                    <m:t>2</m:t>
+                  </m:r>
+                </m:e>
+              </m:mr>
+            </m:m>
+          </m:e>
+        </m:d>
+        <m:r>
+          <w:rPr>
+            <w:rFonts w:ascii="Cambria Math" w:hAnsi="Cambria Math"/>
+          </w:rPr>
+          <m:t>=</m:t>
+        </m:r>
+        <m:d>
+          <m:dPr>
+            <m:begChr m:val="["/>
+            <m:endChr m:val="]"/>
+            <m:ctrlPr>
+              <w:rPr>
+                <w:rFonts w:ascii="Cambria Math" w:hAnsi="Cambria Math"/>
+                <w:i/>
+              </w:rPr>
+            </m:ctrlPr>
+          </m:dPr>
+          <m:e>
+            <m:m>
+              <m:mPr>
+                <m:mcs>
+                  <m:mc>
+                    <m:mcPr>
+                      <m:count m:val="2"/>
+                      <m:mcJc m:val="center"/>
+                    </m:mcPr>
+                  </m:mc>
+                </m:mcs>
+                <m:ctrlPr>
+                  <w:rPr>
+                    <w:rFonts w:ascii="Cambria Math" w:hAnsi="Cambria Math"/>
+                    <w:i/>
+                  </w:rPr>
+                </m:ctrlPr>
+              </m:mPr>
+              <m:mr>
+                <m:e>
+                  <m:r>
+                    <w:rPr>
+                      <w:rFonts w:ascii="Cambria Math" w:hAnsi="Cambria Math"/>
+                    </w:rPr>
+                    <m:t>1</m:t>
+                  </m:r>
+                  <m:ctrlPr>
+                    <w:rPr>
+                      <w:rFonts w:ascii="Cambria Math" w:eastAsia="Cambria Math" w:hAnsi="Cambria Math" w:cs="Cambria Math"/>
+                      <w:i/>
+                    </w:rPr>
+                  </m:ctrlPr>
+                </m:e>
+                <m:e>
+                  <m:r>
+                    <w:rPr>
+                      <w:rFonts w:ascii="Cambria Math" w:eastAsia="Cambria Math" w:hAnsi="Cambria Math" w:cs="Cambria Math"/>
+                    </w:rPr>
+                    <m:t>-7</m:t>
+                  </m:r>
+                </m:e>
+              </m:mr>
+              <m:mr>
+                <m:e>
+                  <m:r>
+                    <w:rPr>
+                      <w:rFonts w:ascii="Cambria Math" w:hAnsi="Cambria Math"/>
+                    </w:rPr>
+                    <m:t>-5</m:t>
+                  </m:r>
+                  <m:ctrlPr>
+                    <w:rPr>
+                      <w:rFonts w:ascii="Cambria Math" w:eastAsia="Cambria Math" w:hAnsi="Cambria Math" w:cs="Cambria Math"/>
+                      <w:i/>
+                    </w:rPr>
+                  </m:ctrlPr>
+                </m:e>
+                <m:e>
+                  <m:r>
+                    <w:rPr>
+                      <w:rFonts w:ascii="Cambria Math" w:eastAsia="Cambria Math" w:hAnsi="Cambria Math" w:cs="Cambria Math"/>
+                    </w:rPr>
+                    <m:t>9</m:t>
+                  </m:r>
+                </m:e>
+              </m:mr>
+            </m:m>
+          </m:e>
+        </m:d>
+        <m:d>
+          <m:dPr>
+            <m:begChr m:val="["/>
+            <m:endChr m:val="]"/>
+            <m:ctrlPr>
+              <w:rPr>
+                <w:rFonts w:ascii="Cambria Math" w:hAnsi="Cambria Math"/>
+                <w:i/>
+              </w:rPr>
+            </m:ctrlPr>
+          </m:dPr>
+          <m:e>
+            <m:m>
+              <m:mPr>
+                <m:mcs>
+                  <m:mc>
+                    <m:mcPr>
+                      <m:count m:val="1"/>
+                      <m:mcJc m:val="center"/>
+                    </m:mcPr>
+                  </m:mc>
+                </m:mcs>
+                <m:ctrlPr>
+                  <w:rPr>
+                    <w:rFonts w:ascii="Cambria Math" w:hAnsi="Cambria Math"/>
+                    <w:i/>
+                  </w:rPr>
+                </m:ctrlPr>
+              </m:mPr>
+              <m:mr>
+                <m:e>
+                  <m:r>
+                    <w:rPr>
+                      <w:rFonts w:ascii="Cambria Math" w:hAnsi="Cambria Math"/>
+                    </w:rPr>
+                    <m:t>2</m:t>
+                  </m:r>
+                </m:e>
+              </m:mr>
+              <m:mr>
+                <m:e>
+                  <m:r>
+                    <w:rPr>
+                      <w:rFonts w:ascii="Cambria Math" w:hAnsi="Cambria Math"/>
+                    </w:rPr>
+                    <m:t>2</m:t>
+                  </m:r>
+                </m:e>
+              </m:mr>
+            </m:m>
+          </m:e>
+        </m:d>
+        <m:r>
+          <w:rPr>
+            <w:rFonts w:ascii="Cambria Math" w:hAnsi="Cambria Math"/>
+          </w:rPr>
+          <m:t xml:space="preserve">+ </m:t>
+        </m:r>
+        <m:d>
+          <m:dPr>
+            <m:begChr m:val="["/>
+            <m:endChr m:val="]"/>
+            <m:ctrlPr>
+              <w:rPr>
+                <w:rFonts w:ascii="Cambria Math" w:hAnsi="Cambria Math"/>
+                <w:i/>
+              </w:rPr>
+            </m:ctrlPr>
+          </m:dPr>
+          <m:e>
+            <m:m>
+              <m:mPr>
+                <m:mcs>
+                  <m:mc>
+                    <m:mcPr>
+                      <m:count m:val="1"/>
+                      <m:mcJc m:val="center"/>
+                    </m:mcPr>
+                  </m:mc>
+                </m:mcs>
+                <m:ctrlPr>
+                  <w:rPr>
+                    <w:rFonts w:ascii="Cambria Math" w:hAnsi="Cambria Math"/>
+                    <w:i/>
+                  </w:rPr>
+                </m:ctrlPr>
+              </m:mPr>
+              <m:mr>
+                <m:e>
+                  <m:r>
+                    <w:rPr>
+                      <w:rFonts w:ascii="Cambria Math" w:hAnsi="Cambria Math"/>
+                    </w:rPr>
+                    <m:t>8</m:t>
+                  </m:r>
+                </m:e>
+              </m:mr>
+              <m:mr>
+                <m:e>
+                  <m:r>
+                    <w:rPr>
+                      <w:rFonts w:ascii="Cambria Math" w:hAnsi="Cambria Math"/>
+                    </w:rPr>
+                    <m:t>-3</m:t>
+                  </m:r>
+                </m:e>
+              </m:mr>
+            </m:m>
+          </m:e>
+        </m:d>
+        <m:r>
+          <w:rPr>
+            <w:rFonts w:ascii="Cambria Math" w:hAnsi="Cambria Math"/>
+          </w:rPr>
+          <m:t>=</m:t>
+        </m:r>
+        <m:d>
+          <m:dPr>
+            <m:begChr m:val="["/>
+            <m:endChr m:val="]"/>
+            <m:ctrlPr>
+              <w:rPr>
+                <w:rFonts w:ascii="Cambria Math" w:hAnsi="Cambria Math"/>
+                <w:i/>
+              </w:rPr>
+            </m:ctrlPr>
+          </m:dPr>
+          <m:e>
+            <m:m>
+              <m:mPr>
+                <m:mcs>
+                  <m:mc>
+                    <m:mcPr>
+                      <m:count m:val="2"/>
+                      <m:mcJc m:val="center"/>
+                    </m:mcPr>
+                  </m:mc>
+                </m:mcs>
+                <m:ctrlPr>
+                  <w:rPr>
+                    <w:rFonts w:ascii="Cambria Math" w:hAnsi="Cambria Math"/>
+                    <w:i/>
+                  </w:rPr>
+                </m:ctrlPr>
+              </m:mPr>
+              <m:mr>
+                <m:e>
+                  <m:ctrlPr>
+                    <w:rPr>
+                      <w:rFonts w:ascii="Cambria Math" w:eastAsia="Cambria Math" w:hAnsi="Cambria Math" w:cs="Cambria Math"/>
+                      <w:i/>
+                    </w:rPr>
+                  </m:ctrlPr>
+                </m:e>
+                <m:e/>
+              </m:mr>
+              <m:mr>
+                <m:e>
+                  <m:ctrlPr>
+                    <w:rPr>
+                      <w:rFonts w:ascii="Cambria Math" w:eastAsia="Cambria Math" w:hAnsi="Cambria Math" w:cs="Cambria Math"/>
+                      <w:i/>
+                    </w:rPr>
+                  </m:ctrlPr>
+                </m:e>
+                <m:e/>
+              </m:mr>
+            </m:m>
+          </m:e>
+        </m:d>
+        <m:r>
+          <w:rPr>
+            <w:rFonts w:ascii="Cambria Math" w:hAnsi="Cambria Math"/>
+          </w:rPr>
+          <m:t>=</m:t>
+        </m:r>
+        <m:d>
+          <m:dPr>
+            <m:begChr m:val="["/>
+            <m:endChr m:val="]"/>
+            <m:ctrlPr>
+              <w:rPr>
+                <w:rFonts w:ascii="Cambria Math" w:hAnsi="Cambria Math"/>
+                <w:i/>
+              </w:rPr>
+            </m:ctrlPr>
+          </m:dPr>
+          <m:e>
+            <m:m>
+              <m:mPr>
+                <m:mcs>
+                  <m:mc>
+                    <m:mcPr>
+                      <m:count m:val="1"/>
+                      <m:mcJc m:val="center"/>
+                    </m:mcPr>
+                  </m:mc>
+                </m:mcs>
+                <m:ctrlPr>
+                  <w:rPr>
+                    <w:rFonts w:ascii="Cambria Math" w:hAnsi="Cambria Math"/>
+                    <w:i/>
+                  </w:rPr>
+                </m:ctrlPr>
+              </m:mPr>
+              <m:mr>
+                <m:e>
+                  <m:ctrlPr>
+                    <w:rPr>
+                      <w:rFonts w:ascii="Cambria Math" w:eastAsia="Cambria Math" w:hAnsi="Cambria Math" w:cs="Cambria Math"/>
+                      <w:i/>
+                    </w:rPr>
+                  </m:ctrlPr>
+                </m:e>
+              </m:mr>
+              <m:mr>
+                <m:e/>
+              </m:mr>
+            </m:m>
+          </m:e>
+        </m:d>
+      </m:oMath>
+      <w:r>
+        <w:rPr>
+          <w:rFonts w:eastAsiaTheme="minorEastAsia"/>
+        </w:rPr>
+        <w:t xml:space="preserve"> </w:t>
+      </w:r>
+    </w:p>
+    <w:p>
+      <w:pPr>
+        <w:rPr>
+          <w:rFonts w:eastAsiaTheme="minorEastAsia"/>
+        </w:rPr>
+      </w:pPr>
+      <m:oMath>
+        <m:r>
+          <w:rPr>
+            <w:rFonts w:ascii="Cambria Math" w:hAnsi="Cambria Math"/>
+          </w:rPr>
+          <w:lastRenderedPageBreak/>
+          <m:t>T</m:t>
+        </m:r>
+        <m:d>
+          <m:dPr>
+            <m:begChr m:val="["/>
+            <m:endChr m:val="]"/>
+            <m:ctrlPr>
+              <w:rPr>
+                <w:rFonts w:ascii="Cambria Math" w:hAnsi="Cambria Math"/>
+                <w:i/>
+              </w:rPr>
+            </m:ctrlPr>
+          </m:dPr>
+          <m:e>
+            <m:m>
+              <m:mPr>
+                <m:mcs>
+                  <m:mc>
+                    <m:mcPr>
+                      <m:count m:val="1"/>
+                      <m:mcJc m:val="center"/>
+                    </m:mcPr>
+                  </m:mc>
+                </m:mcs>
+                <m:ctrlPr>
+                  <w:rPr>
+                    <w:rFonts w:ascii="Cambria Math" w:hAnsi="Cambria Math"/>
+                    <w:i/>
+                  </w:rPr>
+                </m:ctrlPr>
+              </m:mPr>
+              <m:mr>
+                <m:e>
+                  <m:r>
+                    <w:rPr>
+                      <w:rFonts w:ascii="Cambria Math" w:hAnsi="Cambria Math"/>
+                    </w:rPr>
+                    <m:t>1</m:t>
+                  </m:r>
+                </m:e>
+              </m:mr>
+              <m:mr>
+                <m:e>
+                  <m:r>
+                    <w:rPr>
+                      <w:rFonts w:ascii="Cambria Math" w:hAnsi="Cambria Math"/>
+                    </w:rPr>
+                    <m:t>2</m:t>
+                  </m:r>
+                </m:e>
+              </m:mr>
+            </m:m>
+          </m:e>
+        </m:d>
+        <m:r>
+          <w:rPr>
+            <w:rFonts w:ascii="Cambria Math" w:hAnsi="Cambria Math"/>
+          </w:rPr>
+          <m:t>=</m:t>
+        </m:r>
+        <m:d>
+          <m:dPr>
+            <m:begChr m:val="["/>
+            <m:endChr m:val="]"/>
+            <m:ctrlPr>
+              <w:rPr>
+                <w:rFonts w:ascii="Cambria Math" w:hAnsi="Cambria Math"/>
+                <w:i/>
+              </w:rPr>
+            </m:ctrlPr>
+          </m:dPr>
+          <m:e>
+            <m:m>
+              <m:mPr>
+                <m:mcs>
+                  <m:mc>
+                    <m:mcPr>
+                      <m:count m:val="2"/>
+                      <m:mcJc m:val="center"/>
+                    </m:mcPr>
+                  </m:mc>
+                </m:mcs>
+                <m:ctrlPr>
+                  <w:rPr>
+                    <w:rFonts w:ascii="Cambria Math" w:hAnsi="Cambria Math"/>
+                    <w:i/>
+                  </w:rPr>
+                </m:ctrlPr>
+              </m:mPr>
+              <m:mr>
+                <m:e>
+                  <m:r>
+                    <w:rPr>
+                      <w:rFonts w:ascii="Cambria Math" w:hAnsi="Cambria Math"/>
+                    </w:rPr>
+                    <m:t>1</m:t>
+                  </m:r>
+                  <m:ctrlPr>
+                    <w:rPr>
+                      <w:rFonts w:ascii="Cambria Math" w:eastAsia="Cambria Math" w:hAnsi="Cambria Math" w:cs="Cambria Math"/>
+                      <w:i/>
+                    </w:rPr>
+                  </m:ctrlPr>
+                </m:e>
+                <m:e>
+                  <m:r>
+                    <w:rPr>
+                      <w:rFonts w:ascii="Cambria Math" w:eastAsia="Cambria Math" w:hAnsi="Cambria Math" w:cs="Cambria Math"/>
+                    </w:rPr>
+                    <m:t>-7</m:t>
+                  </m:r>
+                </m:e>
+              </m:mr>
+              <m:mr>
+                <m:e>
+                  <m:r>
+                    <w:rPr>
+                      <w:rFonts w:ascii="Cambria Math" w:hAnsi="Cambria Math"/>
+                    </w:rPr>
+                    <m:t>-5</m:t>
+                  </m:r>
+                  <m:ctrlPr>
+                    <w:rPr>
+                      <w:rFonts w:ascii="Cambria Math" w:eastAsia="Cambria Math" w:hAnsi="Cambria Math" w:cs="Cambria Math"/>
+                      <w:i/>
+                    </w:rPr>
+                  </m:ctrlPr>
+                </m:e>
+                <m:e>
+                  <m:r>
+                    <w:rPr>
+                      <w:rFonts w:ascii="Cambria Math" w:eastAsia="Cambria Math" w:hAnsi="Cambria Math" w:cs="Cambria Math"/>
+                    </w:rPr>
+                    <m:t>9</m:t>
+                  </m:r>
+                </m:e>
+              </m:mr>
+            </m:m>
+          </m:e>
+        </m:d>
+        <m:d>
+          <m:dPr>
+            <m:begChr m:val="["/>
+            <m:endChr m:val="]"/>
+            <m:ctrlPr>
+              <w:rPr>
+                <w:rFonts w:ascii="Cambria Math" w:hAnsi="Cambria Math"/>
+                <w:i/>
+              </w:rPr>
+            </m:ctrlPr>
+          </m:dPr>
+          <m:e>
+            <m:m>
+              <m:mPr>
+                <m:mcs>
+                  <m:mc>
+                    <m:mcPr>
+                      <m:count m:val="1"/>
+                      <m:mcJc m:val="center"/>
+                    </m:mcPr>
+                  </m:mc>
+                </m:mcs>
+                <m:ctrlPr>
+                  <w:rPr>
+                    <w:rFonts w:ascii="Cambria Math" w:hAnsi="Cambria Math"/>
+                    <w:i/>
+                  </w:rPr>
+                </m:ctrlPr>
+              </m:mPr>
+              <m:mr>
+                <m:e>
+                  <m:r>
+                    <w:rPr>
+                      <w:rFonts w:ascii="Cambria Math" w:hAnsi="Cambria Math"/>
+                    </w:rPr>
+                    <m:t>3</m:t>
+                  </m:r>
+                </m:e>
+              </m:mr>
+              <m:mr>
+                <m:e>
+                  <m:r>
+                    <w:rPr>
+                      <w:rFonts w:ascii="Cambria Math" w:hAnsi="Cambria Math"/>
+                    </w:rPr>
+                    <m:t>2</m:t>
+                  </m:r>
+                </m:e>
+              </m:mr>
+            </m:m>
+          </m:e>
+        </m:d>
+        <m:r>
+          <w:rPr>
+            <w:rFonts w:ascii="Cambria Math" w:hAnsi="Cambria Math"/>
+          </w:rPr>
+          <m:t xml:space="preserve">+ </m:t>
+        </m:r>
+        <m:d>
+          <m:dPr>
+            <m:begChr m:val="["/>
+            <m:endChr m:val="]"/>
+            <m:ctrlPr>
+              <w:rPr>
+                <w:rFonts w:ascii="Cambria Math" w:hAnsi="Cambria Math"/>
+                <w:i/>
+              </w:rPr>
+            </m:ctrlPr>
+          </m:dPr>
+          <m:e>
+            <m:m>
+              <m:mPr>
+                <m:mcs>
+                  <m:mc>
+                    <m:mcPr>
+                      <m:count m:val="1"/>
+                      <m:mcJc m:val="center"/>
+                    </m:mcPr>
+                  </m:mc>
+                </m:mcs>
+                <m:ctrlPr>
+                  <w:rPr>
+                    <w:rFonts w:ascii="Cambria Math" w:hAnsi="Cambria Math"/>
+                    <w:i/>
+                  </w:rPr>
+                </m:ctrlPr>
+              </m:mPr>
+              <m:mr>
+                <m:e>
+                  <m:r>
+                    <w:rPr>
+                      <w:rFonts w:ascii="Cambria Math" w:hAnsi="Cambria Math"/>
+                    </w:rPr>
+                    <m:t>8</m:t>
+                  </m:r>
+                </m:e>
+              </m:mr>
+              <m:mr>
+                <m:e>
+                  <m:r>
+                    <w:rPr>
+                      <w:rFonts w:ascii="Cambria Math" w:hAnsi="Cambria Math"/>
+                    </w:rPr>
+                    <m:t>-3</m:t>
+                  </m:r>
+                </m:e>
+              </m:mr>
+            </m:m>
+          </m:e>
+        </m:d>
+        <m:r>
+          <w:rPr>
+            <w:rFonts w:ascii="Cambria Math" w:hAnsi="Cambria Math"/>
+          </w:rPr>
+          <m:t>=</m:t>
+        </m:r>
+        <m:d>
+          <m:dPr>
+            <m:begChr m:val="["/>
+            <m:endChr m:val="]"/>
+            <m:ctrlPr>
+              <w:rPr>
+                <w:rFonts w:ascii="Cambria Math" w:hAnsi="Cambria Math"/>
+                <w:i/>
+              </w:rPr>
+            </m:ctrlPr>
+          </m:dPr>
+          <m:e>
+            <m:m>
+              <m:mPr>
+                <m:mcs>
+                  <m:mc>
+                    <m:mcPr>
+                      <m:count m:val="2"/>
+                      <m:mcJc m:val="center"/>
+                    </m:mcPr>
+                  </m:mc>
+                </m:mcs>
+                <m:ctrlPr>
+                  <w:rPr>
+                    <w:rFonts w:ascii="Cambria Math" w:hAnsi="Cambria Math"/>
+                    <w:i/>
+                  </w:rPr>
+                </m:ctrlPr>
+              </m:mPr>
+              <m:mr>
+                <m:e>
+                  <m:ctrlPr>
+                    <w:rPr>
+                      <w:rFonts w:ascii="Cambria Math" w:eastAsia="Cambria Math" w:hAnsi="Cambria Math" w:cs="Cambria Math"/>
+                      <w:i/>
+                    </w:rPr>
+                  </m:ctrlPr>
+                </m:e>
+                <m:e/>
+              </m:mr>
+              <m:mr>
+                <m:e>
+                  <m:ctrlPr>
+                    <w:rPr>
+                      <w:rFonts w:ascii="Cambria Math" w:eastAsia="Cambria Math" w:hAnsi="Cambria Math" w:cs="Cambria Math"/>
+                      <w:i/>
+                    </w:rPr>
+                  </m:ctrlPr>
+                </m:e>
+                <m:e/>
+              </m:mr>
+            </m:m>
+          </m:e>
+        </m:d>
+        <m:r>
+          <w:rPr>
+            <w:rFonts w:ascii="Cambria Math" w:hAnsi="Cambria Math"/>
+          </w:rPr>
+          <m:t>=</m:t>
+        </m:r>
+        <m:d>
+          <m:dPr>
+            <m:begChr m:val="["/>
+            <m:endChr m:val="]"/>
+            <m:ctrlPr>
+              <w:rPr>
+                <w:rFonts w:ascii="Cambria Math" w:hAnsi="Cambria Math"/>
+                <w:i/>
+              </w:rPr>
+            </m:ctrlPr>
+          </m:dPr>
+          <m:e>
+            <m:m>
+              <m:mPr>
+                <m:mcs>
+                  <m:mc>
+                    <m:mcPr>
+                      <m:count m:val="1"/>
+                      <m:mcJc m:val="center"/>
+                    </m:mcPr>
+                  </m:mc>
+                </m:mcs>
+                <m:ctrlPr>
+                  <w:rPr>
+                    <w:rFonts w:ascii="Cambria Math" w:hAnsi="Cambria Math"/>
+                    <w:i/>
+                  </w:rPr>
+                </m:ctrlPr>
+              </m:mPr>
+              <m:mr>
+                <m:e>
+                  <m:ctrlPr>
+                    <w:rPr>
+                      <w:rFonts w:ascii="Cambria Math" w:eastAsia="Cambria Math" w:hAnsi="Cambria Math" w:cs="Cambria Math"/>
+                      <w:i/>
+                    </w:rPr>
+                  </m:ctrlPr>
+                </m:e>
+              </m:mr>
+              <m:mr>
+                <m:e/>
+              </m:mr>
+            </m:m>
+          </m:e>
+        </m:d>
+      </m:oMath>
+      <w:r>
+        <w:rPr>
+          <w:rFonts w:eastAsiaTheme="minorEastAsia"/>
+        </w:rPr>
+        <w:t xml:space="preserve"> </w:t>
+      </w:r>
+      <w:bookmarkStart w:id="0" w:name="_GoBack"/>
+      <w:bookmarkEnd w:id="0"/>
+    </w:p>
+    <w:p>
+      <w:pPr>
+        <w:rPr>
+          <w:rFonts w:eastAsiaTheme="minorEastAsia"/>
+        </w:rPr>
+      </w:pPr>
     </w:p>
     <w:p>
       <w:pPr>
@@ -3135,9 +6682,13 @@
           <w:showingPlcHdr/>
           <w:equation/>
         </w:sdtPr>
+        <w:sdtEndPr/>
         <w:sdtContent>
           <m:oMath>
             <m:r>
+              <m:rPr>
+                <m:sty m:val="p"/>
+              </m:rPr>
               <w:rPr>
                 <w:rStyle w:val="PlaceholderText"/>
                 <w:rFonts w:ascii="Cambria Math" w:hAnsi="Cambria Math"/>
@@ -3213,9 +6764,13 @@
           <w:showingPlcHdr/>
           <w:equation/>
         </w:sdtPr>
+        <w:sdtEndPr/>
         <w:sdtContent>
           <m:oMath>
             <m:r>
+              <m:rPr>
+                <m:sty m:val="p"/>
+              </m:rPr>
               <w:rPr>
                 <w:rStyle w:val="PlaceholderText"/>
                 <w:rFonts w:ascii="Cambria Math" w:hAnsi="Cambria Math"/>
@@ -3300,9 +6855,13 @@
           <w:showingPlcHdr/>
           <w:equation/>
         </w:sdtPr>
+        <w:sdtEndPr/>
         <w:sdtContent>
           <m:oMath>
             <m:r>
+              <m:rPr>
+                <m:sty m:val="p"/>
+              </m:rPr>
               <w:rPr>
                 <w:rStyle w:val="PlaceholderText"/>
                 <w:rFonts w:ascii="Cambria Math" w:hAnsi="Cambria Math"/>
@@ -3396,9 +6955,13 @@
           <w:showingPlcHdr/>
           <w:equation/>
         </w:sdtPr>
+        <w:sdtEndPr/>
         <w:sdtContent>
           <m:oMath>
             <m:r>
+              <m:rPr>
+                <m:sty m:val="p"/>
+              </m:rPr>
               <w:rPr>
                 <w:rStyle w:val="PlaceholderText"/>
                 <w:rFonts w:ascii="Cambria Math" w:hAnsi="Cambria Math"/>
@@ -3464,9 +7027,13 @@
           <w:showingPlcHdr/>
           <w:equation/>
         </w:sdtPr>
+        <w:sdtEndPr/>
         <w:sdtContent>
           <m:oMath>
             <m:r>
+              <m:rPr>
+                <m:sty m:val="p"/>
+              </m:rPr>
               <w:rPr>
                 <w:rStyle w:val="PlaceholderText"/>
                 <w:rFonts w:ascii="Cambria Math" w:hAnsi="Cambria Math"/>
@@ -4017,6 +7584,8 @@
   </w:compat>
   <w:rsids>
     <w:rsidRoot w:val="00C80EBE"/>
+    <w:rsid w:val="00624B6A"/>
+    <w:rsid w:val="0073229C"/>
     <w:rsid w:val="00B167A6"/>
     <w:rsid w:val="00C80EBE"/>
   </w:rsids>

</xml_diff>

<commit_message>
Put in sprite sheet into Unity and fixed an error on the Transformations Test
</commit_message>
<xml_diff>
--- a/Tests/nikolai.raevsky.TransformationsTest.docx
+++ b/Tests/nikolai.raevsky.TransformationsTest.docx
@@ -1238,13 +1238,7 @@
                     <w:rPr>
                       <w:rFonts w:ascii="Cambria Math" w:eastAsia="Cambria Math" w:hAnsi="Cambria Math" w:cs="Cambria Math"/>
                     </w:rPr>
-                    <m:t>-</m:t>
-                  </m:r>
-                  <m:r>
-                    <w:rPr>
-                      <w:rFonts w:ascii="Cambria Math" w:eastAsia="Cambria Math" w:hAnsi="Cambria Math" w:cs="Cambria Math"/>
-                    </w:rPr>
-                    <m:t>2+1=-3</m:t>
+                    <m:t>-2+1=-3</m:t>
                   </m:r>
                 </m:e>
               </m:mr>
@@ -1600,10 +1594,10 @@
         </w:rPr>
         <w:lastRenderedPageBreak/>
         <w:drawing>
-          <wp:inline distT="0" distB="0" distL="0" distR="0" wp14:anchorId="3B1EB74B" wp14:editId="7FAD7976">
-            <wp:extent cx="4296375" cy="4515480"/>
-            <wp:effectExtent l="0" t="0" r="9525" b="0"/>
-            <wp:docPr id="9" name="Picture 9"/>
+          <wp:inline distT="0" distB="0" distL="0" distR="0" wp14:anchorId="707E36BB" wp14:editId="1FC91178">
+            <wp:extent cx="5943600" cy="5063490"/>
+            <wp:effectExtent l="0" t="0" r="0" b="3810"/>
+            <wp:docPr id="6" name="Picture 6"/>
             <wp:cNvGraphicFramePr>
               <a:graphicFrameLocks xmlns:a="http://schemas.openxmlformats.org/drawingml/2006/main" noChangeAspect="1"/>
             </wp:cNvGraphicFramePr>
@@ -1623,7 +1617,7 @@
                   <pic:spPr>
                     <a:xfrm>
                       <a:off x="0" y="0"/>
-                      <a:ext cx="4296375" cy="4515480"/>
+                      <a:ext cx="5943600" cy="5063490"/>
                     </a:xfrm>
                     <a:prstGeom prst="rect">
                       <a:avLst/>
@@ -1643,17 +1637,31 @@
         </w:rPr>
       </w:pPr>
       <w:r>
-        <w:t>Blue figure is the original pentagon. Red is the pentagon’s image.</w:t>
-      </w:r>
-      <w:r>
-        <w:t xml:space="preserve"> </w:t>
+        <w:rPr>
+          <w:color w:val="FF0000"/>
+        </w:rPr>
+        <w:t>Green</w:t>
       </w:r>
       <w:r>
         <w:rPr>
           <w:color w:val="FF0000"/>
         </w:rPr>
-        <w:t>(Remember to plot (-1, -3) on this graph!)</w:t>
+        <w:t xml:space="preserve"> figure is the original pentagon. </w:t>
       </w:r>
+      <w:r>
+        <w:rPr>
+          <w:color w:val="FF0000"/>
+        </w:rPr>
+        <w:t>Blue</w:t>
+      </w:r>
+      <w:r>
+        <w:rPr>
+          <w:color w:val="FF0000"/>
+        </w:rPr>
+        <w:t xml:space="preserve"> is the pentagon’s image.</w:t>
+      </w:r>
+      <w:bookmarkStart w:id="0" w:name="_GoBack"/>
+      <w:bookmarkEnd w:id="0"/>
     </w:p>
     <w:p>
       <w:r>
@@ -2182,7 +2190,6 @@
     </w:p>
     <w:p>
       <w:r>
-        <w:lastRenderedPageBreak/>
         <w:t>b.</w:t>
       </w:r>
     </w:p>
@@ -4467,6 +4474,7 @@
           <w:rPr>
             <w:rFonts w:ascii="Cambria Math" w:hAnsi="Cambria Math"/>
           </w:rPr>
+          <w:lastRenderedPageBreak/>
           <m:t>T</m:t>
         </m:r>
         <m:d>
@@ -4902,467 +4910,6 @@
                       <w:highlight w:val="yellow"/>
                     </w:rPr>
                     <m:t>10</m:t>
-                  </m:r>
-                </m:e>
-              </m:mr>
-            </m:m>
-          </m:e>
-        </m:d>
-      </m:oMath>
-      <w:r>
-        <w:rPr>
-          <w:rFonts w:eastAsiaTheme="minorEastAsia"/>
-        </w:rPr>
-        <w:t xml:space="preserve"> </w:t>
-      </w:r>
-    </w:p>
-    <w:p>
-      <w:pPr>
-        <w:rPr>
-          <w:rFonts w:eastAsiaTheme="minorEastAsia"/>
-        </w:rPr>
-      </w:pPr>
-      <m:oMath>
-        <m:r>
-          <w:rPr>
-            <w:rFonts w:ascii="Cambria Math" w:hAnsi="Cambria Math"/>
-          </w:rPr>
-          <w:lastRenderedPageBreak/>
-          <m:t>T</m:t>
-        </m:r>
-        <m:d>
-          <m:dPr>
-            <m:begChr m:val="["/>
-            <m:endChr m:val="]"/>
-            <m:ctrlPr>
-              <w:rPr>
-                <w:rFonts w:ascii="Cambria Math" w:hAnsi="Cambria Math"/>
-                <w:i/>
-              </w:rPr>
-            </m:ctrlPr>
-          </m:dPr>
-          <m:e>
-            <m:m>
-              <m:mPr>
-                <m:mcs>
-                  <m:mc>
-                    <m:mcPr>
-                      <m:count m:val="1"/>
-                      <m:mcJc m:val="center"/>
-                    </m:mcPr>
-                  </m:mc>
-                </m:mcs>
-                <m:ctrlPr>
-                  <w:rPr>
-                    <w:rFonts w:ascii="Cambria Math" w:hAnsi="Cambria Math"/>
-                    <w:i/>
-                  </w:rPr>
-                </m:ctrlPr>
-              </m:mPr>
-              <m:mr>
-                <m:e>
-                  <m:r>
-                    <w:rPr>
-                      <w:rFonts w:ascii="Cambria Math" w:hAnsi="Cambria Math"/>
-                    </w:rPr>
-                    <m:t>2</m:t>
-                  </m:r>
-                </m:e>
-              </m:mr>
-              <m:mr>
-                <m:e>
-                  <m:r>
-                    <w:rPr>
-                      <w:rFonts w:ascii="Cambria Math" w:hAnsi="Cambria Math"/>
-                    </w:rPr>
-                    <m:t>1</m:t>
-                  </m:r>
-                </m:e>
-              </m:mr>
-            </m:m>
-          </m:e>
-        </m:d>
-        <m:r>
-          <w:rPr>
-            <w:rFonts w:ascii="Cambria Math" w:hAnsi="Cambria Math"/>
-          </w:rPr>
-          <m:t>=</m:t>
-        </m:r>
-        <m:d>
-          <m:dPr>
-            <m:begChr m:val="["/>
-            <m:endChr m:val="]"/>
-            <m:ctrlPr>
-              <w:rPr>
-                <w:rFonts w:ascii="Cambria Math" w:hAnsi="Cambria Math"/>
-                <w:i/>
-              </w:rPr>
-            </m:ctrlPr>
-          </m:dPr>
-          <m:e>
-            <m:m>
-              <m:mPr>
-                <m:mcs>
-                  <m:mc>
-                    <m:mcPr>
-                      <m:count m:val="2"/>
-                      <m:mcJc m:val="center"/>
-                    </m:mcPr>
-                  </m:mc>
-                </m:mcs>
-                <m:ctrlPr>
-                  <w:rPr>
-                    <w:rFonts w:ascii="Cambria Math" w:hAnsi="Cambria Math"/>
-                    <w:i/>
-                  </w:rPr>
-                </m:ctrlPr>
-              </m:mPr>
-              <m:mr>
-                <m:e>
-                  <m:r>
-                    <w:rPr>
-                      <w:rFonts w:ascii="Cambria Math" w:hAnsi="Cambria Math"/>
-                    </w:rPr>
-                    <m:t>1</m:t>
-                  </m:r>
-                  <m:ctrlPr>
-                    <w:rPr>
-                      <w:rFonts w:ascii="Cambria Math" w:eastAsia="Cambria Math" w:hAnsi="Cambria Math" w:cs="Cambria Math"/>
-                      <w:i/>
-                    </w:rPr>
-                  </m:ctrlPr>
-                </m:e>
-                <m:e>
-                  <m:r>
-                    <w:rPr>
-                      <w:rFonts w:ascii="Cambria Math" w:eastAsia="Cambria Math" w:hAnsi="Cambria Math" w:cs="Cambria Math"/>
-                    </w:rPr>
-                    <m:t>-7</m:t>
-                  </m:r>
-                </m:e>
-              </m:mr>
-              <m:mr>
-                <m:e>
-                  <m:r>
-                    <w:rPr>
-                      <w:rFonts w:ascii="Cambria Math" w:hAnsi="Cambria Math"/>
-                    </w:rPr>
-                    <m:t>-5</m:t>
-                  </m:r>
-                  <m:ctrlPr>
-                    <w:rPr>
-                      <w:rFonts w:ascii="Cambria Math" w:eastAsia="Cambria Math" w:hAnsi="Cambria Math" w:cs="Cambria Math"/>
-                      <w:i/>
-                    </w:rPr>
-                  </m:ctrlPr>
-                </m:e>
-                <m:e>
-                  <m:r>
-                    <w:rPr>
-                      <w:rFonts w:ascii="Cambria Math" w:eastAsia="Cambria Math" w:hAnsi="Cambria Math" w:cs="Cambria Math"/>
-                    </w:rPr>
-                    <m:t>9</m:t>
-                  </m:r>
-                </m:e>
-              </m:mr>
-            </m:m>
-          </m:e>
-        </m:d>
-        <m:d>
-          <m:dPr>
-            <m:begChr m:val="["/>
-            <m:endChr m:val="]"/>
-            <m:ctrlPr>
-              <w:rPr>
-                <w:rFonts w:ascii="Cambria Math" w:hAnsi="Cambria Math"/>
-                <w:i/>
-              </w:rPr>
-            </m:ctrlPr>
-          </m:dPr>
-          <m:e>
-            <m:m>
-              <m:mPr>
-                <m:mcs>
-                  <m:mc>
-                    <m:mcPr>
-                      <m:count m:val="1"/>
-                      <m:mcJc m:val="center"/>
-                    </m:mcPr>
-                  </m:mc>
-                </m:mcs>
-                <m:ctrlPr>
-                  <w:rPr>
-                    <w:rFonts w:ascii="Cambria Math" w:hAnsi="Cambria Math"/>
-                    <w:i/>
-                  </w:rPr>
-                </m:ctrlPr>
-              </m:mPr>
-              <m:mr>
-                <m:e>
-                  <m:r>
-                    <w:rPr>
-                      <w:rFonts w:ascii="Cambria Math" w:hAnsi="Cambria Math"/>
-                    </w:rPr>
-                    <m:t>2</m:t>
-                  </m:r>
-                </m:e>
-              </m:mr>
-              <m:mr>
-                <m:e>
-                  <m:r>
-                    <w:rPr>
-                      <w:rFonts w:ascii="Cambria Math" w:hAnsi="Cambria Math"/>
-                    </w:rPr>
-                    <m:t>1</m:t>
-                  </m:r>
-                </m:e>
-              </m:mr>
-            </m:m>
-          </m:e>
-        </m:d>
-        <m:r>
-          <w:rPr>
-            <w:rFonts w:ascii="Cambria Math" w:hAnsi="Cambria Math"/>
-          </w:rPr>
-          <m:t xml:space="preserve">+ </m:t>
-        </m:r>
-        <m:d>
-          <m:dPr>
-            <m:begChr m:val="["/>
-            <m:endChr m:val="]"/>
-            <m:ctrlPr>
-              <w:rPr>
-                <w:rFonts w:ascii="Cambria Math" w:hAnsi="Cambria Math"/>
-                <w:i/>
-              </w:rPr>
-            </m:ctrlPr>
-          </m:dPr>
-          <m:e>
-            <m:m>
-              <m:mPr>
-                <m:mcs>
-                  <m:mc>
-                    <m:mcPr>
-                      <m:count m:val="1"/>
-                      <m:mcJc m:val="center"/>
-                    </m:mcPr>
-                  </m:mc>
-                </m:mcs>
-                <m:ctrlPr>
-                  <w:rPr>
-                    <w:rFonts w:ascii="Cambria Math" w:hAnsi="Cambria Math"/>
-                    <w:i/>
-                  </w:rPr>
-                </m:ctrlPr>
-              </m:mPr>
-              <m:mr>
-                <m:e>
-                  <m:r>
-                    <w:rPr>
-                      <w:rFonts w:ascii="Cambria Math" w:hAnsi="Cambria Math"/>
-                    </w:rPr>
-                    <m:t>8</m:t>
-                  </m:r>
-                </m:e>
-              </m:mr>
-              <m:mr>
-                <m:e>
-                  <m:r>
-                    <w:rPr>
-                      <w:rFonts w:ascii="Cambria Math" w:hAnsi="Cambria Math"/>
-                    </w:rPr>
-                    <m:t>-3</m:t>
-                  </m:r>
-                </m:e>
-              </m:mr>
-            </m:m>
-          </m:e>
-        </m:d>
-        <m:r>
-          <w:rPr>
-            <w:rFonts w:ascii="Cambria Math" w:hAnsi="Cambria Math"/>
-          </w:rPr>
-          <m:t>=</m:t>
-        </m:r>
-        <m:d>
-          <m:dPr>
-            <m:begChr m:val="["/>
-            <m:endChr m:val="]"/>
-            <m:ctrlPr>
-              <w:rPr>
-                <w:rFonts w:ascii="Cambria Math" w:hAnsi="Cambria Math"/>
-                <w:i/>
-              </w:rPr>
-            </m:ctrlPr>
-          </m:dPr>
-          <m:e>
-            <m:m>
-              <m:mPr>
-                <m:mcs>
-                  <m:mc>
-                    <m:mcPr>
-                      <m:count m:val="1"/>
-                      <m:mcJc m:val="center"/>
-                    </m:mcPr>
-                  </m:mc>
-                </m:mcs>
-                <m:ctrlPr>
-                  <w:rPr>
-                    <w:rFonts w:ascii="Cambria Math" w:hAnsi="Cambria Math"/>
-                    <w:i/>
-                  </w:rPr>
-                </m:ctrlPr>
-              </m:mPr>
-              <m:mr>
-                <m:e>
-                  <m:r>
-                    <w:rPr>
-                      <w:rFonts w:ascii="Cambria Math" w:hAnsi="Cambria Math"/>
-                    </w:rPr>
-                    <m:t>1*2-7*1=-5</m:t>
-                  </m:r>
-                  <m:ctrlPr>
-                    <w:rPr>
-                      <w:rFonts w:ascii="Cambria Math" w:eastAsia="Cambria Math" w:hAnsi="Cambria Math" w:cs="Cambria Math"/>
-                      <w:i/>
-                    </w:rPr>
-                  </m:ctrlPr>
-                </m:e>
-              </m:mr>
-              <m:mr>
-                <m:e>
-                  <m:r>
-                    <w:rPr>
-                      <w:rFonts w:ascii="Cambria Math" w:eastAsia="Cambria Math" w:hAnsi="Cambria Math" w:cs="Cambria Math"/>
-                    </w:rPr>
-                    <m:t>-5*2+9*1=-1</m:t>
-                  </m:r>
-                </m:e>
-              </m:mr>
-            </m:m>
-          </m:e>
-        </m:d>
-        <m:r>
-          <w:rPr>
-            <w:rFonts w:ascii="Cambria Math" w:hAnsi="Cambria Math"/>
-          </w:rPr>
-          <m:t xml:space="preserve">+ </m:t>
-        </m:r>
-        <m:d>
-          <m:dPr>
-            <m:begChr m:val="["/>
-            <m:endChr m:val="]"/>
-            <m:ctrlPr>
-              <w:rPr>
-                <w:rFonts w:ascii="Cambria Math" w:hAnsi="Cambria Math"/>
-                <w:i/>
-              </w:rPr>
-            </m:ctrlPr>
-          </m:dPr>
-          <m:e>
-            <m:m>
-              <m:mPr>
-                <m:mcs>
-                  <m:mc>
-                    <m:mcPr>
-                      <m:count m:val="1"/>
-                      <m:mcJc m:val="center"/>
-                    </m:mcPr>
-                  </m:mc>
-                </m:mcs>
-                <m:ctrlPr>
-                  <w:rPr>
-                    <w:rFonts w:ascii="Cambria Math" w:hAnsi="Cambria Math"/>
-                    <w:i/>
-                  </w:rPr>
-                </m:ctrlPr>
-              </m:mPr>
-              <m:mr>
-                <m:e>
-                  <m:r>
-                    <w:rPr>
-                      <w:rFonts w:ascii="Cambria Math" w:hAnsi="Cambria Math"/>
-                    </w:rPr>
-                    <m:t>8</m:t>
-                  </m:r>
-                </m:e>
-              </m:mr>
-              <m:mr>
-                <m:e>
-                  <m:r>
-                    <w:rPr>
-                      <w:rFonts w:ascii="Cambria Math" w:hAnsi="Cambria Math"/>
-                    </w:rPr>
-                    <m:t>-3</m:t>
-                  </m:r>
-                </m:e>
-              </m:mr>
-            </m:m>
-          </m:e>
-        </m:d>
-        <m:r>
-          <w:rPr>
-            <w:rFonts w:ascii="Cambria Math" w:hAnsi="Cambria Math"/>
-          </w:rPr>
-          <m:t>=</m:t>
-        </m:r>
-        <m:d>
-          <m:dPr>
-            <m:begChr m:val="["/>
-            <m:endChr m:val="]"/>
-            <m:ctrlPr>
-              <w:rPr>
-                <w:rFonts w:ascii="Cambria Math" w:hAnsi="Cambria Math"/>
-                <w:i/>
-                <w:highlight w:val="yellow"/>
-              </w:rPr>
-            </m:ctrlPr>
-          </m:dPr>
-          <m:e>
-            <m:m>
-              <m:mPr>
-                <m:mcs>
-                  <m:mc>
-                    <m:mcPr>
-                      <m:count m:val="1"/>
-                      <m:mcJc m:val="center"/>
-                    </m:mcPr>
-                  </m:mc>
-                </m:mcs>
-                <m:ctrlPr>
-                  <w:rPr>
-                    <w:rFonts w:ascii="Cambria Math" w:hAnsi="Cambria Math"/>
-                    <w:i/>
-                    <w:highlight w:val="yellow"/>
-                  </w:rPr>
-                </m:ctrlPr>
-              </m:mPr>
-              <m:mr>
-                <m:e>
-                  <m:r>
-                    <w:rPr>
-                      <w:rFonts w:ascii="Cambria Math" w:hAnsi="Cambria Math"/>
-                      <w:highlight w:val="yellow"/>
-                    </w:rPr>
-                    <m:t>3</m:t>
-                  </m:r>
-                  <m:ctrlPr>
-                    <w:rPr>
-                      <w:rFonts w:ascii="Cambria Math" w:eastAsia="Cambria Math" w:hAnsi="Cambria Math" w:cs="Cambria Math"/>
-                      <w:i/>
-                      <w:highlight w:val="yellow"/>
-                    </w:rPr>
-                  </m:ctrlPr>
-                </m:e>
-              </m:mr>
-              <m:mr>
-                <m:e>
-                  <m:r>
-                    <w:rPr>
-                      <w:rFonts w:ascii="Cambria Math" w:eastAsia="Cambria Math" w:hAnsi="Cambria Math" w:cs="Cambria Math"/>
-                      <w:highlight w:val="yellow"/>
-                    </w:rPr>
-                    <m:t>-4</m:t>
                   </m:r>
                 </m:e>
               </m:mr>
@@ -5425,17 +4972,17 @@
                     <w:rPr>
                       <w:rFonts w:ascii="Cambria Math" w:hAnsi="Cambria Math"/>
                     </w:rPr>
+                    <m:t>2</m:t>
+                  </m:r>
+                </m:e>
+              </m:mr>
+              <m:mr>
+                <m:e>
+                  <m:r>
+                    <w:rPr>
+                      <w:rFonts w:ascii="Cambria Math" w:hAnsi="Cambria Math"/>
+                    </w:rPr>
                     <m:t>1</m:t>
-                  </m:r>
-                </m:e>
-              </m:mr>
-              <m:mr>
-                <m:e>
-                  <m:r>
-                    <w:rPr>
-                      <w:rFonts w:ascii="Cambria Math" w:hAnsi="Cambria Math"/>
-                    </w:rPr>
-                    <m:t>-1</m:t>
                   </m:r>
                 </m:e>
               </m:mr>
@@ -5563,17 +5110,17 @@
                     <w:rPr>
                       <w:rFonts w:ascii="Cambria Math" w:hAnsi="Cambria Math"/>
                     </w:rPr>
+                    <m:t>2</m:t>
+                  </m:r>
+                </m:e>
+              </m:mr>
+              <m:mr>
+                <m:e>
+                  <m:r>
+                    <w:rPr>
+                      <w:rFonts w:ascii="Cambria Math" w:hAnsi="Cambria Math"/>
+                    </w:rPr>
                     <m:t>1</m:t>
-                  </m:r>
-                </m:e>
-              </m:mr>
-              <m:mr>
-                <m:e>
-                  <m:r>
-                    <w:rPr>
-                      <w:rFonts w:ascii="Cambria Math" w:hAnsi="Cambria Math"/>
-                    </w:rPr>
-                    <m:t>-1</m:t>
                   </m:r>
                 </m:e>
               </m:mr>
@@ -5679,71 +5226,23 @@
                     <w:rPr>
                       <w:rFonts w:ascii="Cambria Math" w:hAnsi="Cambria Math"/>
                     </w:rPr>
-                    <m:t>1*1-7*</m:t>
-                  </m:r>
-                  <m:d>
-                    <m:dPr>
-                      <m:ctrlPr>
-                        <w:rPr>
-                          <w:rFonts w:ascii="Cambria Math" w:hAnsi="Cambria Math"/>
-                          <w:i/>
-                        </w:rPr>
-                      </m:ctrlPr>
-                    </m:dPr>
-                    <m:e>
-                      <m:r>
-                        <w:rPr>
-                          <w:rFonts w:ascii="Cambria Math" w:hAnsi="Cambria Math"/>
-                        </w:rPr>
-                        <m:t>-1</m:t>
-                      </m:r>
-                    </m:e>
-                  </m:d>
-                  <m:r>
-                    <w:rPr>
-                      <w:rFonts w:ascii="Cambria Math" w:hAnsi="Cambria Math"/>
-                    </w:rPr>
-                    <m:t>=8</m:t>
-                  </m:r>
-                  <m:ctrlPr>
-                    <w:rPr>
-                      <w:rFonts w:ascii="Cambria Math" w:eastAsia="Cambria Math" w:hAnsi="Cambria Math" w:cs="Cambria Math"/>
-                      <w:i/>
-                    </w:rPr>
-                  </m:ctrlPr>
-                </m:e>
-              </m:mr>
-              <m:mr>
-                <m:e>
-                  <m:r>
-                    <w:rPr>
-                      <w:rFonts w:ascii="Cambria Math" w:eastAsia="Cambria Math" w:hAnsi="Cambria Math" w:cs="Cambria Math"/>
-                    </w:rPr>
-                    <m:t>-5*1+9*</m:t>
-                  </m:r>
-                  <m:d>
-                    <m:dPr>
-                      <m:ctrlPr>
-                        <w:rPr>
-                          <w:rFonts w:ascii="Cambria Math" w:eastAsia="Cambria Math" w:hAnsi="Cambria Math" w:cs="Cambria Math"/>
-                          <w:i/>
-                        </w:rPr>
-                      </m:ctrlPr>
-                    </m:dPr>
-                    <m:e>
-                      <m:r>
-                        <w:rPr>
-                          <w:rFonts w:ascii="Cambria Math" w:eastAsia="Cambria Math" w:hAnsi="Cambria Math" w:cs="Cambria Math"/>
-                        </w:rPr>
-                        <m:t>-1</m:t>
-                      </m:r>
-                    </m:e>
-                  </m:d>
-                  <m:r>
-                    <w:rPr>
-                      <w:rFonts w:ascii="Cambria Math" w:eastAsia="Cambria Math" w:hAnsi="Cambria Math" w:cs="Cambria Math"/>
-                    </w:rPr>
-                    <m:t>=-14</m:t>
+                    <m:t>1*2-7*1=-5</m:t>
+                  </m:r>
+                  <m:ctrlPr>
+                    <w:rPr>
+                      <w:rFonts w:ascii="Cambria Math" w:eastAsia="Cambria Math" w:hAnsi="Cambria Math" w:cs="Cambria Math"/>
+                      <w:i/>
+                    </w:rPr>
+                  </m:ctrlPr>
+                </m:e>
+              </m:mr>
+              <m:mr>
+                <m:e>
+                  <m:r>
+                    <w:rPr>
+                      <w:rFonts w:ascii="Cambria Math" w:eastAsia="Cambria Math" w:hAnsi="Cambria Math" w:cs="Cambria Math"/>
+                    </w:rPr>
+                    <m:t>-5*2+9*1=-1</m:t>
                   </m:r>
                 </m:e>
               </m:mr>
@@ -5852,25 +5351,25 @@
                       <w:rFonts w:ascii="Cambria Math" w:hAnsi="Cambria Math"/>
                       <w:highlight w:val="yellow"/>
                     </w:rPr>
-                    <m:t>16</m:t>
-                  </m:r>
-                  <m:ctrlPr>
-                    <w:rPr>
-                      <w:rFonts w:ascii="Cambria Math" w:eastAsia="Cambria Math" w:hAnsi="Cambria Math" w:cs="Cambria Math"/>
-                      <w:i/>
-                      <w:highlight w:val="yellow"/>
-                    </w:rPr>
-                  </m:ctrlPr>
-                </m:e>
-              </m:mr>
-              <m:mr>
-                <m:e>
-                  <m:r>
-                    <w:rPr>
-                      <w:rFonts w:ascii="Cambria Math" w:eastAsia="Cambria Math" w:hAnsi="Cambria Math" w:cs="Cambria Math"/>
-                      <w:highlight w:val="yellow"/>
-                    </w:rPr>
-                    <m:t>-17</m:t>
+                    <m:t>3</m:t>
+                  </m:r>
+                  <m:ctrlPr>
+                    <w:rPr>
+                      <w:rFonts w:ascii="Cambria Math" w:eastAsia="Cambria Math" w:hAnsi="Cambria Math" w:cs="Cambria Math"/>
+                      <w:i/>
+                      <w:highlight w:val="yellow"/>
+                    </w:rPr>
+                  </m:ctrlPr>
+                </m:e>
+              </m:mr>
+              <m:mr>
+                <m:e>
+                  <m:r>
+                    <w:rPr>
+                      <w:rFonts w:ascii="Cambria Math" w:eastAsia="Cambria Math" w:hAnsi="Cambria Math" w:cs="Cambria Math"/>
+                      <w:highlight w:val="yellow"/>
+                    </w:rPr>
+                    <m:t>-4</m:t>
                   </m:r>
                 </m:e>
               </m:mr>
@@ -5933,12 +5432,6 @@
                     <w:rPr>
                       <w:rFonts w:ascii="Cambria Math" w:hAnsi="Cambria Math"/>
                     </w:rPr>
-                    <m:t>-</m:t>
-                  </m:r>
-                  <m:r>
-                    <w:rPr>
-                      <w:rFonts w:ascii="Cambria Math" w:hAnsi="Cambria Math"/>
-                    </w:rPr>
                     <m:t>1</m:t>
                   </m:r>
                 </m:e>
@@ -5949,7 +5442,7 @@
                     <w:rPr>
                       <w:rFonts w:ascii="Cambria Math" w:hAnsi="Cambria Math"/>
                     </w:rPr>
-                    <m:t>1</m:t>
+                    <m:t>-1</m:t>
                   </m:r>
                 </m:e>
               </m:mr>
@@ -6077,17 +5570,17 @@
                     <w:rPr>
                       <w:rFonts w:ascii="Cambria Math" w:hAnsi="Cambria Math"/>
                     </w:rPr>
+                    <m:t>1</m:t>
+                  </m:r>
+                </m:e>
+              </m:mr>
+              <m:mr>
+                <m:e>
+                  <m:r>
+                    <w:rPr>
+                      <w:rFonts w:ascii="Cambria Math" w:hAnsi="Cambria Math"/>
+                    </w:rPr>
                     <m:t>-1</m:t>
-                  </m:r>
-                </m:e>
-              </m:mr>
-              <m:mr>
-                <m:e>
-                  <m:r>
-                    <w:rPr>
-                      <w:rFonts w:ascii="Cambria Math" w:hAnsi="Cambria Math"/>
-                    </w:rPr>
-                    <m:t>1</m:t>
                   </m:r>
                 </m:e>
               </m:mr>
@@ -6193,23 +5686,71 @@
                     <w:rPr>
                       <w:rFonts w:ascii="Cambria Math" w:hAnsi="Cambria Math"/>
                     </w:rPr>
-                    <m:t>1*-1-7*1=-8</m:t>
-                  </m:r>
-                  <m:ctrlPr>
-                    <w:rPr>
-                      <w:rFonts w:ascii="Cambria Math" w:eastAsia="Cambria Math" w:hAnsi="Cambria Math" w:cs="Cambria Math"/>
-                      <w:i/>
-                    </w:rPr>
-                  </m:ctrlPr>
-                </m:e>
-              </m:mr>
-              <m:mr>
-                <m:e>
-                  <m:r>
-                    <w:rPr>
-                      <w:rFonts w:ascii="Cambria Math" w:eastAsia="Cambria Math" w:hAnsi="Cambria Math" w:cs="Cambria Math"/>
-                    </w:rPr>
-                    <m:t>-5*-1+9*1=14</m:t>
+                    <m:t>1*1-7*</m:t>
+                  </m:r>
+                  <m:d>
+                    <m:dPr>
+                      <m:ctrlPr>
+                        <w:rPr>
+                          <w:rFonts w:ascii="Cambria Math" w:hAnsi="Cambria Math"/>
+                          <w:i/>
+                        </w:rPr>
+                      </m:ctrlPr>
+                    </m:dPr>
+                    <m:e>
+                      <m:r>
+                        <w:rPr>
+                          <w:rFonts w:ascii="Cambria Math" w:hAnsi="Cambria Math"/>
+                        </w:rPr>
+                        <m:t>-1</m:t>
+                      </m:r>
+                    </m:e>
+                  </m:d>
+                  <m:r>
+                    <w:rPr>
+                      <w:rFonts w:ascii="Cambria Math" w:hAnsi="Cambria Math"/>
+                    </w:rPr>
+                    <m:t>=8</m:t>
+                  </m:r>
+                  <m:ctrlPr>
+                    <w:rPr>
+                      <w:rFonts w:ascii="Cambria Math" w:eastAsia="Cambria Math" w:hAnsi="Cambria Math" w:cs="Cambria Math"/>
+                      <w:i/>
+                    </w:rPr>
+                  </m:ctrlPr>
+                </m:e>
+              </m:mr>
+              <m:mr>
+                <m:e>
+                  <m:r>
+                    <w:rPr>
+                      <w:rFonts w:ascii="Cambria Math" w:eastAsia="Cambria Math" w:hAnsi="Cambria Math" w:cs="Cambria Math"/>
+                    </w:rPr>
+                    <m:t>-5*1+9*</m:t>
+                  </m:r>
+                  <m:d>
+                    <m:dPr>
+                      <m:ctrlPr>
+                        <w:rPr>
+                          <w:rFonts w:ascii="Cambria Math" w:eastAsia="Cambria Math" w:hAnsi="Cambria Math" w:cs="Cambria Math"/>
+                          <w:i/>
+                        </w:rPr>
+                      </m:ctrlPr>
+                    </m:dPr>
+                    <m:e>
+                      <m:r>
+                        <w:rPr>
+                          <w:rFonts w:ascii="Cambria Math" w:eastAsia="Cambria Math" w:hAnsi="Cambria Math" w:cs="Cambria Math"/>
+                        </w:rPr>
+                        <m:t>-1</m:t>
+                      </m:r>
+                    </m:e>
+                  </m:d>
+                  <m:r>
+                    <w:rPr>
+                      <w:rFonts w:ascii="Cambria Math" w:eastAsia="Cambria Math" w:hAnsi="Cambria Math" w:cs="Cambria Math"/>
+                    </w:rPr>
+                    <m:t>=-14</m:t>
                   </m:r>
                 </m:e>
               </m:mr>
@@ -6318,25 +5859,25 @@
                       <w:rFonts w:ascii="Cambria Math" w:hAnsi="Cambria Math"/>
                       <w:highlight w:val="yellow"/>
                     </w:rPr>
-                    <m:t>0</m:t>
-                  </m:r>
-                  <m:ctrlPr>
-                    <w:rPr>
-                      <w:rFonts w:ascii="Cambria Math" w:eastAsia="Cambria Math" w:hAnsi="Cambria Math" w:cs="Cambria Math"/>
-                      <w:i/>
-                      <w:highlight w:val="yellow"/>
-                    </w:rPr>
-                  </m:ctrlPr>
-                </m:e>
-              </m:mr>
-              <m:mr>
-                <m:e>
-                  <m:r>
-                    <w:rPr>
-                      <w:rFonts w:ascii="Cambria Math" w:eastAsia="Cambria Math" w:hAnsi="Cambria Math" w:cs="Cambria Math"/>
-                      <w:highlight w:val="yellow"/>
-                    </w:rPr>
-                    <m:t>11</m:t>
+                    <m:t>16</m:t>
+                  </m:r>
+                  <m:ctrlPr>
+                    <w:rPr>
+                      <w:rFonts w:ascii="Cambria Math" w:eastAsia="Cambria Math" w:hAnsi="Cambria Math" w:cs="Cambria Math"/>
+                      <w:i/>
+                      <w:highlight w:val="yellow"/>
+                    </w:rPr>
+                  </m:ctrlPr>
+                </m:e>
+              </m:mr>
+              <m:mr>
+                <m:e>
+                  <m:r>
+                    <w:rPr>
+                      <w:rFonts w:ascii="Cambria Math" w:eastAsia="Cambria Math" w:hAnsi="Cambria Math" w:cs="Cambria Math"/>
+                      <w:highlight w:val="yellow"/>
+                    </w:rPr>
+                    <m:t>-17</m:t>
                   </m:r>
                 </m:e>
               </m:mr>
@@ -6409,7 +5950,7 @@
                     <w:rPr>
                       <w:rFonts w:ascii="Cambria Math" w:hAnsi="Cambria Math"/>
                     </w:rPr>
-                    <m:t>-1</m:t>
+                    <m:t>1</m:t>
                   </m:r>
                 </m:e>
               </m:mr>
@@ -6547,7 +6088,7 @@
                     <w:rPr>
                       <w:rFonts w:ascii="Cambria Math" w:hAnsi="Cambria Math"/>
                     </w:rPr>
-                    <m:t>-1</m:t>
+                    <m:t>1</m:t>
                   </m:r>
                 </m:e>
               </m:mr>
@@ -6653,35 +6194,23 @@
                     <w:rPr>
                       <w:rFonts w:ascii="Cambria Math" w:hAnsi="Cambria Math"/>
                     </w:rPr>
-                    <m:t>1*-1-7*-1=6</m:t>
-                  </m:r>
-                  <m:ctrlPr>
-                    <w:rPr>
-                      <w:rFonts w:ascii="Cambria Math" w:eastAsia="Cambria Math" w:hAnsi="Cambria Math" w:cs="Cambria Math"/>
-                      <w:i/>
-                    </w:rPr>
-                  </m:ctrlPr>
-                </m:e>
-              </m:mr>
-              <m:mr>
-                <m:e>
-                  <m:r>
-                    <w:rPr>
-                      <w:rFonts w:ascii="Cambria Math" w:eastAsia="Cambria Math" w:hAnsi="Cambria Math" w:cs="Cambria Math"/>
-                    </w:rPr>
-                    <m:t>-5*-1+9*-1=</m:t>
-                  </m:r>
-                  <m:r>
-                    <w:rPr>
-                      <w:rFonts w:ascii="Cambria Math" w:eastAsia="Cambria Math" w:hAnsi="Cambria Math" w:cs="Cambria Math"/>
-                    </w:rPr>
-                    <m:t>-</m:t>
-                  </m:r>
-                  <m:r>
-                    <w:rPr>
-                      <w:rFonts w:ascii="Cambria Math" w:eastAsia="Cambria Math" w:hAnsi="Cambria Math" w:cs="Cambria Math"/>
-                    </w:rPr>
-                    <m:t>4</m:t>
+                    <m:t>1*-1-7*1=-8</m:t>
+                  </m:r>
+                  <m:ctrlPr>
+                    <w:rPr>
+                      <w:rFonts w:ascii="Cambria Math" w:eastAsia="Cambria Math" w:hAnsi="Cambria Math" w:cs="Cambria Math"/>
+                      <w:i/>
+                    </w:rPr>
+                  </m:ctrlPr>
+                </m:e>
+              </m:mr>
+              <m:mr>
+                <m:e>
+                  <m:r>
+                    <w:rPr>
+                      <w:rFonts w:ascii="Cambria Math" w:eastAsia="Cambria Math" w:hAnsi="Cambria Math" w:cs="Cambria Math"/>
+                    </w:rPr>
+                    <m:t>-5*-1+9*1=14</m:t>
                   </m:r>
                 </m:e>
               </m:mr>
@@ -6790,26 +6319,25 @@
                       <w:rFonts w:ascii="Cambria Math" w:hAnsi="Cambria Math"/>
                       <w:highlight w:val="yellow"/>
                     </w:rPr>
-                    <m:t>14</m:t>
-                  </m:r>
-                  <m:ctrlPr>
-                    <w:rPr>
-                      <w:rFonts w:ascii="Cambria Math" w:eastAsia="Cambria Math" w:hAnsi="Cambria Math" w:cs="Cambria Math"/>
-                      <w:i/>
-                      <w:highlight w:val="yellow"/>
-                    </w:rPr>
-                  </m:ctrlPr>
-                </m:e>
-              </m:mr>
-              <m:mr>
-                <m:e>
-                  <m:r>
-                    <w:rPr>
-                      <w:rFonts w:ascii="Cambria Math" w:eastAsia="Cambria Math" w:hAnsi="Cambria Math" w:cs="Cambria Math"/>
-                      <w:color w:val="FF0000"/>
-                      <w:highlight w:val="yellow"/>
-                    </w:rPr>
-                    <m:t>-7</m:t>
+                    <m:t>0</m:t>
+                  </m:r>
+                  <m:ctrlPr>
+                    <w:rPr>
+                      <w:rFonts w:ascii="Cambria Math" w:eastAsia="Cambria Math" w:hAnsi="Cambria Math" w:cs="Cambria Math"/>
+                      <w:i/>
+                      <w:highlight w:val="yellow"/>
+                    </w:rPr>
+                  </m:ctrlPr>
+                </m:e>
+              </m:mr>
+              <m:mr>
+                <m:e>
+                  <m:r>
+                    <w:rPr>
+                      <w:rFonts w:ascii="Cambria Math" w:eastAsia="Cambria Math" w:hAnsi="Cambria Math" w:cs="Cambria Math"/>
+                      <w:highlight w:val="yellow"/>
+                    </w:rPr>
+                    <m:t>11</m:t>
                   </m:r>
                 </m:e>
               </m:mr>
@@ -6872,17 +6400,17 @@
                     <w:rPr>
                       <w:rFonts w:ascii="Cambria Math" w:hAnsi="Cambria Math"/>
                     </w:rPr>
-                    <m:t>1</m:t>
-                  </m:r>
-                </m:e>
-              </m:mr>
-              <m:mr>
-                <m:e>
-                  <m:r>
-                    <w:rPr>
-                      <w:rFonts w:ascii="Cambria Math" w:hAnsi="Cambria Math"/>
-                    </w:rPr>
-                    <m:t>1</m:t>
+                    <m:t>-1</m:t>
+                  </m:r>
+                </m:e>
+              </m:mr>
+              <m:mr>
+                <m:e>
+                  <m:r>
+                    <w:rPr>
+                      <w:rFonts w:ascii="Cambria Math" w:hAnsi="Cambria Math"/>
+                    </w:rPr>
+                    <m:t>-1</m:t>
                   </m:r>
                 </m:e>
               </m:mr>
@@ -7010,17 +6538,17 @@
                     <w:rPr>
                       <w:rFonts w:ascii="Cambria Math" w:hAnsi="Cambria Math"/>
                     </w:rPr>
-                    <m:t>1</m:t>
-                  </m:r>
-                </m:e>
-              </m:mr>
-              <m:mr>
-                <m:e>
-                  <m:r>
-                    <w:rPr>
-                      <w:rFonts w:ascii="Cambria Math" w:hAnsi="Cambria Math"/>
-                    </w:rPr>
-                    <m:t>1</m:t>
+                    <m:t>-1</m:t>
+                  </m:r>
+                </m:e>
+              </m:mr>
+              <m:mr>
+                <m:e>
+                  <m:r>
+                    <w:rPr>
+                      <w:rFonts w:ascii="Cambria Math" w:hAnsi="Cambria Math"/>
+                    </w:rPr>
+                    <m:t>-1</m:t>
                   </m:r>
                 </m:e>
               </m:mr>
@@ -7126,23 +6654,23 @@
                     <w:rPr>
                       <w:rFonts w:ascii="Cambria Math" w:hAnsi="Cambria Math"/>
                     </w:rPr>
-                    <m:t>1*1-7*1=-6</m:t>
-                  </m:r>
-                  <m:ctrlPr>
-                    <w:rPr>
-                      <w:rFonts w:ascii="Cambria Math" w:eastAsia="Cambria Math" w:hAnsi="Cambria Math" w:cs="Cambria Math"/>
-                      <w:i/>
-                    </w:rPr>
-                  </m:ctrlPr>
-                </m:e>
-              </m:mr>
-              <m:mr>
-                <m:e>
-                  <m:r>
-                    <w:rPr>
-                      <w:rFonts w:ascii="Cambria Math" w:eastAsia="Cambria Math" w:hAnsi="Cambria Math" w:cs="Cambria Math"/>
-                    </w:rPr>
-                    <m:t>-5*1+9*1=4</m:t>
+                    <m:t>1*-1-7*-1=6</m:t>
+                  </m:r>
+                  <m:ctrlPr>
+                    <w:rPr>
+                      <w:rFonts w:ascii="Cambria Math" w:eastAsia="Cambria Math" w:hAnsi="Cambria Math" w:cs="Cambria Math"/>
+                      <w:i/>
+                    </w:rPr>
+                  </m:ctrlPr>
+                </m:e>
+              </m:mr>
+              <m:mr>
+                <m:e>
+                  <m:r>
+                    <w:rPr>
+                      <w:rFonts w:ascii="Cambria Math" w:eastAsia="Cambria Math" w:hAnsi="Cambria Math" w:cs="Cambria Math"/>
+                    </w:rPr>
+                    <m:t>-5*-1+9*-1=-4</m:t>
                   </m:r>
                 </m:e>
               </m:mr>
@@ -7251,25 +6779,26 @@
                       <w:rFonts w:ascii="Cambria Math" w:hAnsi="Cambria Math"/>
                       <w:highlight w:val="yellow"/>
                     </w:rPr>
-                    <m:t>2</m:t>
-                  </m:r>
-                  <m:ctrlPr>
-                    <w:rPr>
-                      <w:rFonts w:ascii="Cambria Math" w:eastAsia="Cambria Math" w:hAnsi="Cambria Math" w:cs="Cambria Math"/>
-                      <w:i/>
-                      <w:highlight w:val="yellow"/>
-                    </w:rPr>
-                  </m:ctrlPr>
-                </m:e>
-              </m:mr>
-              <m:mr>
-                <m:e>
-                  <m:r>
-                    <w:rPr>
-                      <w:rFonts w:ascii="Cambria Math" w:eastAsia="Cambria Math" w:hAnsi="Cambria Math" w:cs="Cambria Math"/>
-                      <w:highlight w:val="yellow"/>
-                    </w:rPr>
-                    <m:t>1</m:t>
+                    <m:t>14</m:t>
+                  </m:r>
+                  <m:ctrlPr>
+                    <w:rPr>
+                      <w:rFonts w:ascii="Cambria Math" w:eastAsia="Cambria Math" w:hAnsi="Cambria Math" w:cs="Cambria Math"/>
+                      <w:i/>
+                      <w:highlight w:val="yellow"/>
+                    </w:rPr>
+                  </m:ctrlPr>
+                </m:e>
+              </m:mr>
+              <m:mr>
+                <m:e>
+                  <m:r>
+                    <w:rPr>
+                      <w:rFonts w:ascii="Cambria Math" w:eastAsia="Cambria Math" w:hAnsi="Cambria Math" w:cs="Cambria Math"/>
+                      <w:color w:val="FF0000"/>
+                      <w:highlight w:val="yellow"/>
+                    </w:rPr>
+                    <m:t>-7</m:t>
                   </m:r>
                 </m:e>
               </m:mr>
@@ -7290,7 +6819,466 @@
           <w:rFonts w:eastAsiaTheme="minorEastAsia"/>
         </w:rPr>
       </w:pPr>
-      <w:bookmarkStart w:id="0" w:name="_GoBack"/>
+      <m:oMath>
+        <m:r>
+          <w:rPr>
+            <w:rFonts w:ascii="Cambria Math" w:hAnsi="Cambria Math"/>
+          </w:rPr>
+          <m:t>T</m:t>
+        </m:r>
+        <m:d>
+          <m:dPr>
+            <m:begChr m:val="["/>
+            <m:endChr m:val="]"/>
+            <m:ctrlPr>
+              <w:rPr>
+                <w:rFonts w:ascii="Cambria Math" w:hAnsi="Cambria Math"/>
+                <w:i/>
+              </w:rPr>
+            </m:ctrlPr>
+          </m:dPr>
+          <m:e>
+            <m:m>
+              <m:mPr>
+                <m:mcs>
+                  <m:mc>
+                    <m:mcPr>
+                      <m:count m:val="1"/>
+                      <m:mcJc m:val="center"/>
+                    </m:mcPr>
+                  </m:mc>
+                </m:mcs>
+                <m:ctrlPr>
+                  <w:rPr>
+                    <w:rFonts w:ascii="Cambria Math" w:hAnsi="Cambria Math"/>
+                    <w:i/>
+                  </w:rPr>
+                </m:ctrlPr>
+              </m:mPr>
+              <m:mr>
+                <m:e>
+                  <m:r>
+                    <w:rPr>
+                      <w:rFonts w:ascii="Cambria Math" w:hAnsi="Cambria Math"/>
+                    </w:rPr>
+                    <m:t>1</m:t>
+                  </m:r>
+                </m:e>
+              </m:mr>
+              <m:mr>
+                <m:e>
+                  <m:r>
+                    <w:rPr>
+                      <w:rFonts w:ascii="Cambria Math" w:hAnsi="Cambria Math"/>
+                    </w:rPr>
+                    <m:t>1</m:t>
+                  </m:r>
+                </m:e>
+              </m:mr>
+            </m:m>
+          </m:e>
+        </m:d>
+        <m:r>
+          <w:rPr>
+            <w:rFonts w:ascii="Cambria Math" w:hAnsi="Cambria Math"/>
+          </w:rPr>
+          <m:t>=</m:t>
+        </m:r>
+        <m:d>
+          <m:dPr>
+            <m:begChr m:val="["/>
+            <m:endChr m:val="]"/>
+            <m:ctrlPr>
+              <w:rPr>
+                <w:rFonts w:ascii="Cambria Math" w:hAnsi="Cambria Math"/>
+                <w:i/>
+              </w:rPr>
+            </m:ctrlPr>
+          </m:dPr>
+          <m:e>
+            <m:m>
+              <m:mPr>
+                <m:mcs>
+                  <m:mc>
+                    <m:mcPr>
+                      <m:count m:val="2"/>
+                      <m:mcJc m:val="center"/>
+                    </m:mcPr>
+                  </m:mc>
+                </m:mcs>
+                <m:ctrlPr>
+                  <w:rPr>
+                    <w:rFonts w:ascii="Cambria Math" w:hAnsi="Cambria Math"/>
+                    <w:i/>
+                  </w:rPr>
+                </m:ctrlPr>
+              </m:mPr>
+              <m:mr>
+                <m:e>
+                  <m:r>
+                    <w:rPr>
+                      <w:rFonts w:ascii="Cambria Math" w:hAnsi="Cambria Math"/>
+                    </w:rPr>
+                    <m:t>1</m:t>
+                  </m:r>
+                  <m:ctrlPr>
+                    <w:rPr>
+                      <w:rFonts w:ascii="Cambria Math" w:eastAsia="Cambria Math" w:hAnsi="Cambria Math" w:cs="Cambria Math"/>
+                      <w:i/>
+                    </w:rPr>
+                  </m:ctrlPr>
+                </m:e>
+                <m:e>
+                  <m:r>
+                    <w:rPr>
+                      <w:rFonts w:ascii="Cambria Math" w:eastAsia="Cambria Math" w:hAnsi="Cambria Math" w:cs="Cambria Math"/>
+                    </w:rPr>
+                    <m:t>-7</m:t>
+                  </m:r>
+                </m:e>
+              </m:mr>
+              <m:mr>
+                <m:e>
+                  <m:r>
+                    <w:rPr>
+                      <w:rFonts w:ascii="Cambria Math" w:hAnsi="Cambria Math"/>
+                    </w:rPr>
+                    <m:t>-5</m:t>
+                  </m:r>
+                  <m:ctrlPr>
+                    <w:rPr>
+                      <w:rFonts w:ascii="Cambria Math" w:eastAsia="Cambria Math" w:hAnsi="Cambria Math" w:cs="Cambria Math"/>
+                      <w:i/>
+                    </w:rPr>
+                  </m:ctrlPr>
+                </m:e>
+                <m:e>
+                  <m:r>
+                    <w:rPr>
+                      <w:rFonts w:ascii="Cambria Math" w:eastAsia="Cambria Math" w:hAnsi="Cambria Math" w:cs="Cambria Math"/>
+                    </w:rPr>
+                    <m:t>9</m:t>
+                  </m:r>
+                </m:e>
+              </m:mr>
+            </m:m>
+          </m:e>
+        </m:d>
+        <m:d>
+          <m:dPr>
+            <m:begChr m:val="["/>
+            <m:endChr m:val="]"/>
+            <m:ctrlPr>
+              <w:rPr>
+                <w:rFonts w:ascii="Cambria Math" w:hAnsi="Cambria Math"/>
+                <w:i/>
+              </w:rPr>
+            </m:ctrlPr>
+          </m:dPr>
+          <m:e>
+            <m:m>
+              <m:mPr>
+                <m:mcs>
+                  <m:mc>
+                    <m:mcPr>
+                      <m:count m:val="1"/>
+                      <m:mcJc m:val="center"/>
+                    </m:mcPr>
+                  </m:mc>
+                </m:mcs>
+                <m:ctrlPr>
+                  <w:rPr>
+                    <w:rFonts w:ascii="Cambria Math" w:hAnsi="Cambria Math"/>
+                    <w:i/>
+                  </w:rPr>
+                </m:ctrlPr>
+              </m:mPr>
+              <m:mr>
+                <m:e>
+                  <m:r>
+                    <w:rPr>
+                      <w:rFonts w:ascii="Cambria Math" w:hAnsi="Cambria Math"/>
+                    </w:rPr>
+                    <m:t>1</m:t>
+                  </m:r>
+                </m:e>
+              </m:mr>
+              <m:mr>
+                <m:e>
+                  <m:r>
+                    <w:rPr>
+                      <w:rFonts w:ascii="Cambria Math" w:hAnsi="Cambria Math"/>
+                    </w:rPr>
+                    <m:t>1</m:t>
+                  </m:r>
+                </m:e>
+              </m:mr>
+            </m:m>
+          </m:e>
+        </m:d>
+        <m:r>
+          <w:rPr>
+            <w:rFonts w:ascii="Cambria Math" w:hAnsi="Cambria Math"/>
+          </w:rPr>
+          <m:t xml:space="preserve">+ </m:t>
+        </m:r>
+        <m:d>
+          <m:dPr>
+            <m:begChr m:val="["/>
+            <m:endChr m:val="]"/>
+            <m:ctrlPr>
+              <w:rPr>
+                <w:rFonts w:ascii="Cambria Math" w:hAnsi="Cambria Math"/>
+                <w:i/>
+              </w:rPr>
+            </m:ctrlPr>
+          </m:dPr>
+          <m:e>
+            <m:m>
+              <m:mPr>
+                <m:mcs>
+                  <m:mc>
+                    <m:mcPr>
+                      <m:count m:val="1"/>
+                      <m:mcJc m:val="center"/>
+                    </m:mcPr>
+                  </m:mc>
+                </m:mcs>
+                <m:ctrlPr>
+                  <w:rPr>
+                    <w:rFonts w:ascii="Cambria Math" w:hAnsi="Cambria Math"/>
+                    <w:i/>
+                  </w:rPr>
+                </m:ctrlPr>
+              </m:mPr>
+              <m:mr>
+                <m:e>
+                  <m:r>
+                    <w:rPr>
+                      <w:rFonts w:ascii="Cambria Math" w:hAnsi="Cambria Math"/>
+                    </w:rPr>
+                    <m:t>8</m:t>
+                  </m:r>
+                </m:e>
+              </m:mr>
+              <m:mr>
+                <m:e>
+                  <m:r>
+                    <w:rPr>
+                      <w:rFonts w:ascii="Cambria Math" w:hAnsi="Cambria Math"/>
+                    </w:rPr>
+                    <m:t>-3</m:t>
+                  </m:r>
+                </m:e>
+              </m:mr>
+            </m:m>
+          </m:e>
+        </m:d>
+        <m:r>
+          <w:rPr>
+            <w:rFonts w:ascii="Cambria Math" w:hAnsi="Cambria Math"/>
+          </w:rPr>
+          <m:t>=</m:t>
+        </m:r>
+        <m:d>
+          <m:dPr>
+            <m:begChr m:val="["/>
+            <m:endChr m:val="]"/>
+            <m:ctrlPr>
+              <w:rPr>
+                <w:rFonts w:ascii="Cambria Math" w:hAnsi="Cambria Math"/>
+                <w:i/>
+              </w:rPr>
+            </m:ctrlPr>
+          </m:dPr>
+          <m:e>
+            <m:m>
+              <m:mPr>
+                <m:mcs>
+                  <m:mc>
+                    <m:mcPr>
+                      <m:count m:val="1"/>
+                      <m:mcJc m:val="center"/>
+                    </m:mcPr>
+                  </m:mc>
+                </m:mcs>
+                <m:ctrlPr>
+                  <w:rPr>
+                    <w:rFonts w:ascii="Cambria Math" w:hAnsi="Cambria Math"/>
+                    <w:i/>
+                  </w:rPr>
+                </m:ctrlPr>
+              </m:mPr>
+              <m:mr>
+                <m:e>
+                  <m:r>
+                    <w:rPr>
+                      <w:rFonts w:ascii="Cambria Math" w:hAnsi="Cambria Math"/>
+                    </w:rPr>
+                    <m:t>1*1-7*1=-6</m:t>
+                  </m:r>
+                  <m:ctrlPr>
+                    <w:rPr>
+                      <w:rFonts w:ascii="Cambria Math" w:eastAsia="Cambria Math" w:hAnsi="Cambria Math" w:cs="Cambria Math"/>
+                      <w:i/>
+                    </w:rPr>
+                  </m:ctrlPr>
+                </m:e>
+              </m:mr>
+              <m:mr>
+                <m:e>
+                  <m:r>
+                    <w:rPr>
+                      <w:rFonts w:ascii="Cambria Math" w:eastAsia="Cambria Math" w:hAnsi="Cambria Math" w:cs="Cambria Math"/>
+                    </w:rPr>
+                    <m:t>-5*1+9*1=4</m:t>
+                  </m:r>
+                </m:e>
+              </m:mr>
+            </m:m>
+          </m:e>
+        </m:d>
+        <m:r>
+          <w:rPr>
+            <w:rFonts w:ascii="Cambria Math" w:hAnsi="Cambria Math"/>
+          </w:rPr>
+          <m:t xml:space="preserve">+ </m:t>
+        </m:r>
+        <m:d>
+          <m:dPr>
+            <m:begChr m:val="["/>
+            <m:endChr m:val="]"/>
+            <m:ctrlPr>
+              <w:rPr>
+                <w:rFonts w:ascii="Cambria Math" w:hAnsi="Cambria Math"/>
+                <w:i/>
+              </w:rPr>
+            </m:ctrlPr>
+          </m:dPr>
+          <m:e>
+            <m:m>
+              <m:mPr>
+                <m:mcs>
+                  <m:mc>
+                    <m:mcPr>
+                      <m:count m:val="1"/>
+                      <m:mcJc m:val="center"/>
+                    </m:mcPr>
+                  </m:mc>
+                </m:mcs>
+                <m:ctrlPr>
+                  <w:rPr>
+                    <w:rFonts w:ascii="Cambria Math" w:hAnsi="Cambria Math"/>
+                    <w:i/>
+                  </w:rPr>
+                </m:ctrlPr>
+              </m:mPr>
+              <m:mr>
+                <m:e>
+                  <m:r>
+                    <w:rPr>
+                      <w:rFonts w:ascii="Cambria Math" w:hAnsi="Cambria Math"/>
+                    </w:rPr>
+                    <m:t>8</m:t>
+                  </m:r>
+                </m:e>
+              </m:mr>
+              <m:mr>
+                <m:e>
+                  <m:r>
+                    <w:rPr>
+                      <w:rFonts w:ascii="Cambria Math" w:hAnsi="Cambria Math"/>
+                    </w:rPr>
+                    <m:t>-3</m:t>
+                  </m:r>
+                </m:e>
+              </m:mr>
+            </m:m>
+          </m:e>
+        </m:d>
+        <m:r>
+          <w:rPr>
+            <w:rFonts w:ascii="Cambria Math" w:hAnsi="Cambria Math"/>
+          </w:rPr>
+          <m:t>=</m:t>
+        </m:r>
+        <m:d>
+          <m:dPr>
+            <m:begChr m:val="["/>
+            <m:endChr m:val="]"/>
+            <m:ctrlPr>
+              <w:rPr>
+                <w:rFonts w:ascii="Cambria Math" w:hAnsi="Cambria Math"/>
+                <w:i/>
+                <w:highlight w:val="yellow"/>
+              </w:rPr>
+            </m:ctrlPr>
+          </m:dPr>
+          <m:e>
+            <m:m>
+              <m:mPr>
+                <m:mcs>
+                  <m:mc>
+                    <m:mcPr>
+                      <m:count m:val="1"/>
+                      <m:mcJc m:val="center"/>
+                    </m:mcPr>
+                  </m:mc>
+                </m:mcs>
+                <m:ctrlPr>
+                  <w:rPr>
+                    <w:rFonts w:ascii="Cambria Math" w:hAnsi="Cambria Math"/>
+                    <w:i/>
+                    <w:highlight w:val="yellow"/>
+                  </w:rPr>
+                </m:ctrlPr>
+              </m:mPr>
+              <m:mr>
+                <m:e>
+                  <m:r>
+                    <w:rPr>
+                      <w:rFonts w:ascii="Cambria Math" w:hAnsi="Cambria Math"/>
+                      <w:highlight w:val="yellow"/>
+                    </w:rPr>
+                    <m:t>2</m:t>
+                  </m:r>
+                  <m:ctrlPr>
+                    <w:rPr>
+                      <w:rFonts w:ascii="Cambria Math" w:eastAsia="Cambria Math" w:hAnsi="Cambria Math" w:cs="Cambria Math"/>
+                      <w:i/>
+                      <w:highlight w:val="yellow"/>
+                    </w:rPr>
+                  </m:ctrlPr>
+                </m:e>
+              </m:mr>
+              <m:mr>
+                <m:e>
+                  <m:r>
+                    <w:rPr>
+                      <w:rFonts w:ascii="Cambria Math" w:eastAsia="Cambria Math" w:hAnsi="Cambria Math" w:cs="Cambria Math"/>
+                      <w:highlight w:val="yellow"/>
+                    </w:rPr>
+                    <m:t>1</m:t>
+                  </m:r>
+                </m:e>
+              </m:mr>
+            </m:m>
+          </m:e>
+        </m:d>
+      </m:oMath>
+      <w:r>
+        <w:rPr>
+          <w:rFonts w:eastAsiaTheme="minorEastAsia"/>
+        </w:rPr>
+        <w:t xml:space="preserve"> </w:t>
+      </w:r>
+    </w:p>
+    <w:p>
+      <w:pPr>
+        <w:rPr>
+          <w:rFonts w:eastAsiaTheme="minorEastAsia"/>
+        </w:rPr>
+      </w:pPr>
       <w:r>
         <w:rPr>
           <w:color w:val="FF0000"/>
@@ -7303,7 +7291,6 @@
         </w:rPr>
         <w:t xml:space="preserve"> </w:t>
       </w:r>
-      <w:bookmarkEnd w:id="0"/>
       <m:oMath>
         <m:r>
           <w:rPr>
@@ -9468,6 +9455,7 @@
           <w:sz w:val="27"/>
           <w:szCs w:val="27"/>
         </w:rPr>
+        <w:lastRenderedPageBreak/>
         <w:t xml:space="preserve"> </w:t>
       </w:r>
       <m:oMath>
@@ -9816,7 +9804,6 @@
           <w:sz w:val="25"/>
           <w:szCs w:val="25"/>
         </w:rPr>
-        <w:lastRenderedPageBreak/>
         <w:t>4.Build a 2D transformation matrix, which scales by 2 on the x-axis and 3 on the y-axis, then rot</w:t>
       </w:r>
       <w:r>

</xml_diff>